<commit_message>
Memoria actualizada con algunas herramientas.
</commit_message>
<xml_diff>
--- a/Memoria.docx
+++ b/Memoria.docx
@@ -1,6 +1,6 @@
 
 <file path=word/document.xml><?xml version="1.0" encoding="utf-8"?>
-<w:document xmlns:wpc="http://schemas.microsoft.com/office/word/2010/wordprocessingCanvas" xmlns:cx="http://schemas.microsoft.com/office/drawing/2014/chartex" xmlns:cx1="http://schemas.microsoft.com/office/drawing/2015/9/8/chartex" xmlns:cx2="http://schemas.microsoft.com/office/drawing/2015/10/21/chartex" xmlns:cx3="http://schemas.microsoft.com/office/drawing/2016/5/9/chartex" xmlns:cx4="http://schemas.microsoft.com/office/drawing/2016/5/10/chartex" xmlns:cx5="http://schemas.microsoft.com/office/drawing/2016/5/11/chartex" xmlns:cx6="http://schemas.microsoft.com/office/drawing/2016/5/12/chartex" xmlns:cx7="http://schemas.microsoft.com/office/drawing/2016/5/13/chartex" xmlns:cx8="http://schemas.microsoft.com/office/drawing/2016/5/14/chartex" xmlns:mc="http://schemas.openxmlformats.org/markup-compatibility/2006" xmlns:aink="http://schemas.microsoft.com/office/drawing/2016/ink" xmlns:am3d="http://schemas.microsoft.com/office/drawing/2017/model3d" xmlns:o="urn:schemas-microsoft-com:office:office" xmlns:oel="http://schemas.microsoft.com/office/2019/extlst" xmlns:r="http://schemas.openxmlformats.org/officeDocument/2006/relationships" xmlns:m="http://schemas.openxmlformats.org/officeDocument/2006/math" xmlns:v="urn:schemas-microsoft-com:vml" xmlns:wp14="http://schemas.microsoft.com/office/word/2010/wordprocessingDrawing" xmlns:wp="http://schemas.openxmlformats.org/drawingml/2006/wordprocessingDrawing" xmlns:w10="urn:schemas-microsoft-com:office:word" xmlns:w="http://schemas.openxmlformats.org/wordprocessingml/2006/main" xmlns:w14="http://schemas.microsoft.com/office/word/2010/wordml" xmlns:w15="http://schemas.microsoft.com/office/word/2012/wordml" xmlns:w16cex="http://schemas.microsoft.com/office/word/2018/wordml/cex" xmlns:w16cid="http://schemas.microsoft.com/office/word/2016/wordml/cid" xmlns:w16="http://schemas.microsoft.com/office/word/2018/wordml" xmlns:w16sdtdh="http://schemas.microsoft.com/office/word/2020/wordml/sdtdatahash" xmlns:w16se="http://schemas.microsoft.com/office/word/2015/wordml/symex" xmlns:wpg="http://schemas.microsoft.com/office/word/2010/wordprocessingGroup" xmlns:wpi="http://schemas.microsoft.com/office/word/2010/wordprocessingInk" xmlns:wne="http://schemas.microsoft.com/office/word/2006/wordml" xmlns:wps="http://schemas.microsoft.com/office/word/2010/wordprocessingShape" mc:Ignorable="w14 w15 w16se w16cid w16 w16cex w16sdtdh wp14">
+<w:document xmlns:wpc="http://schemas.microsoft.com/office/word/2010/wordprocessingCanvas" xmlns:cx="http://schemas.microsoft.com/office/drawing/2014/chartex" xmlns:cx1="http://schemas.microsoft.com/office/drawing/2015/9/8/chartex" xmlns:cx2="http://schemas.microsoft.com/office/drawing/2015/10/21/chartex" xmlns:cx3="http://schemas.microsoft.com/office/drawing/2016/5/9/chartex" xmlns:cx4="http://schemas.microsoft.com/office/drawing/2016/5/10/chartex" xmlns:cx5="http://schemas.microsoft.com/office/drawing/2016/5/11/chartex" xmlns:cx6="http://schemas.microsoft.com/office/drawing/2016/5/12/chartex" xmlns:cx7="http://schemas.microsoft.com/office/drawing/2016/5/13/chartex" xmlns:cx8="http://schemas.microsoft.com/office/drawing/2016/5/14/chartex" xmlns:mc="http://schemas.openxmlformats.org/markup-compatibility/2006" xmlns:aink="http://schemas.microsoft.com/office/drawing/2016/ink" xmlns:am3d="http://schemas.microsoft.com/office/drawing/2017/model3d" xmlns:o="urn:schemas-microsoft-com:office:office" xmlns:oel="http://schemas.microsoft.com/office/2019/extlst" xmlns:r="http://schemas.openxmlformats.org/officeDocument/2006/relationships" xmlns:m="http://schemas.openxmlformats.org/officeDocument/2006/math" xmlns:v="urn:schemas-microsoft-com:vml" xmlns:wp14="http://schemas.microsoft.com/office/word/2010/wordprocessingDrawing" xmlns:wp="http://schemas.openxmlformats.org/drawingml/2006/wordprocessingDrawing" xmlns:w10="urn:schemas-microsoft-com:office:word" xmlns:w="http://schemas.openxmlformats.org/wordprocessingml/2006/main" xmlns:w14="http://schemas.microsoft.com/office/word/2010/wordml" xmlns:w15="http://schemas.microsoft.com/office/word/2012/wordml" xmlns:w16cex="http://schemas.microsoft.com/office/word/2018/wordml/cex" xmlns:w16cid="http://schemas.microsoft.com/office/word/2016/wordml/cid" xmlns:w16="http://schemas.microsoft.com/office/word/2018/wordml" xmlns:w16du="http://schemas.microsoft.com/office/word/2023/wordml/word16du" xmlns:w16sdtdh="http://schemas.microsoft.com/office/word/2020/wordml/sdtdatahash" xmlns:w16se="http://schemas.microsoft.com/office/word/2015/wordml/symex" xmlns:wpg="http://schemas.microsoft.com/office/word/2010/wordprocessingGroup" xmlns:wpi="http://schemas.microsoft.com/office/word/2010/wordprocessingInk" xmlns:wne="http://schemas.microsoft.com/office/word/2006/wordml" xmlns:wps="http://schemas.microsoft.com/office/word/2010/wordprocessingShape" mc:Ignorable="w14 w15 w16se w16cid w16 w16cex w16sdtdh wp14">
   <w:body>
     <w:p>
       <w:pPr>
@@ -505,8 +505,6 @@
             <w:rPr>
               <w:rFonts w:eastAsiaTheme="minorEastAsia"/>
               <w:noProof/>
-              <w:sz w:val="28"/>
-              <w:szCs w:val="28"/>
               <w:lang w:eastAsia="es-ES"/>
             </w:rPr>
           </w:pPr>
@@ -531,13 +529,11 @@
             </w:rPr>
             <w:fldChar w:fldCharType="separate"/>
           </w:r>
-          <w:hyperlink w:anchor="_Toc131589265" w:history="1">
+          <w:hyperlink w:anchor="_Toc132715012" w:history="1">
             <w:r>
               <w:rPr>
                 <w:rStyle w:val="Hipervnculo"/>
                 <w:noProof/>
-                <w:sz w:val="28"/>
-                <w:szCs w:val="28"/>
               </w:rPr>
               <w:t>Análisis de alto nivel</w:t>
             </w:r>
@@ -545,8 +541,6 @@
               <w:rPr>
                 <w:noProof/>
                 <w:webHidden/>
-                <w:sz w:val="28"/>
-                <w:szCs w:val="28"/>
               </w:rPr>
               <w:tab/>
             </w:r>
@@ -554,8 +548,6 @@
               <w:rPr>
                 <w:noProof/>
                 <w:webHidden/>
-                <w:sz w:val="28"/>
-                <w:szCs w:val="28"/>
               </w:rPr>
               <w:fldChar w:fldCharType="begin"/>
             </w:r>
@@ -563,25 +555,19 @@
               <w:rPr>
                 <w:noProof/>
                 <w:webHidden/>
-                <w:sz w:val="28"/>
-                <w:szCs w:val="28"/>
-              </w:rPr>
-              <w:instrText xml:space="preserve"> PAGEREF _Toc131589265 \h </w:instrText>
+              </w:rPr>
+              <w:instrText xml:space="preserve"> PAGEREF _Toc132715012 \h </w:instrText>
             </w:r>
             <w:r>
               <w:rPr>
                 <w:noProof/>
                 <w:webHidden/>
-                <w:sz w:val="28"/>
-                <w:szCs w:val="28"/>
               </w:rPr>
             </w:r>
             <w:r>
               <w:rPr>
                 <w:noProof/>
                 <w:webHidden/>
-                <w:sz w:val="28"/>
-                <w:szCs w:val="28"/>
               </w:rPr>
               <w:fldChar w:fldCharType="separate"/>
             </w:r>
@@ -589,8 +575,6 @@
               <w:rPr>
                 <w:noProof/>
                 <w:webHidden/>
-                <w:sz w:val="28"/>
-                <w:szCs w:val="28"/>
               </w:rPr>
               <w:t>3</w:t>
             </w:r>
@@ -598,8 +582,6 @@
               <w:rPr>
                 <w:noProof/>
                 <w:webHidden/>
-                <w:sz w:val="28"/>
-                <w:szCs w:val="28"/>
               </w:rPr>
               <w:fldChar w:fldCharType="end"/>
             </w:r>
@@ -614,18 +596,14 @@
             <w:rPr>
               <w:rFonts w:eastAsiaTheme="minorEastAsia"/>
               <w:noProof/>
-              <w:sz w:val="28"/>
-              <w:szCs w:val="28"/>
               <w:lang w:eastAsia="es-ES"/>
             </w:rPr>
           </w:pPr>
-          <w:hyperlink w:anchor="_Toc131589266" w:history="1">
+          <w:hyperlink w:anchor="_Toc132715013" w:history="1">
             <w:r>
               <w:rPr>
                 <w:rStyle w:val="Hipervnculo"/>
                 <w:noProof/>
-                <w:sz w:val="28"/>
-                <w:szCs w:val="28"/>
               </w:rPr>
               <w:t>Herramientas de sincronización utilizadas</w:t>
             </w:r>
@@ -633,8 +611,6 @@
               <w:rPr>
                 <w:noProof/>
                 <w:webHidden/>
-                <w:sz w:val="28"/>
-                <w:szCs w:val="28"/>
               </w:rPr>
               <w:tab/>
             </w:r>
@@ -642,8 +618,6 @@
               <w:rPr>
                 <w:noProof/>
                 <w:webHidden/>
-                <w:sz w:val="28"/>
-                <w:szCs w:val="28"/>
               </w:rPr>
               <w:fldChar w:fldCharType="begin"/>
             </w:r>
@@ -651,25 +625,19 @@
               <w:rPr>
                 <w:noProof/>
                 <w:webHidden/>
-                <w:sz w:val="28"/>
-                <w:szCs w:val="28"/>
-              </w:rPr>
-              <w:instrText xml:space="preserve"> PAGEREF _Toc131589266 \h </w:instrText>
+              </w:rPr>
+              <w:instrText xml:space="preserve"> PAGEREF _Toc132715013 \h </w:instrText>
             </w:r>
             <w:r>
               <w:rPr>
                 <w:noProof/>
                 <w:webHidden/>
-                <w:sz w:val="28"/>
-                <w:szCs w:val="28"/>
               </w:rPr>
             </w:r>
             <w:r>
               <w:rPr>
                 <w:noProof/>
                 <w:webHidden/>
-                <w:sz w:val="28"/>
-                <w:szCs w:val="28"/>
               </w:rPr>
               <w:fldChar w:fldCharType="separate"/>
             </w:r>
@@ -677,8 +645,6 @@
               <w:rPr>
                 <w:noProof/>
                 <w:webHidden/>
-                <w:sz w:val="28"/>
-                <w:szCs w:val="28"/>
               </w:rPr>
               <w:t>4</w:t>
             </w:r>
@@ -686,8 +652,6 @@
               <w:rPr>
                 <w:noProof/>
                 <w:webHidden/>
-                <w:sz w:val="28"/>
-                <w:szCs w:val="28"/>
               </w:rPr>
               <w:fldChar w:fldCharType="end"/>
             </w:r>
@@ -702,18 +666,14 @@
             <w:rPr>
               <w:rFonts w:eastAsiaTheme="minorEastAsia"/>
               <w:noProof/>
-              <w:sz w:val="28"/>
-              <w:szCs w:val="28"/>
               <w:lang w:eastAsia="es-ES"/>
             </w:rPr>
           </w:pPr>
-          <w:hyperlink w:anchor="_Toc131589267" w:history="1">
+          <w:hyperlink w:anchor="_Toc132715014" w:history="1">
             <w:r>
               <w:rPr>
                 <w:rStyle w:val="Hipervnculo"/>
                 <w:noProof/>
-                <w:sz w:val="28"/>
-                <w:szCs w:val="28"/>
               </w:rPr>
               <w:t>Descripción de las clases principales</w:t>
             </w:r>
@@ -721,8 +681,6 @@
               <w:rPr>
                 <w:noProof/>
                 <w:webHidden/>
-                <w:sz w:val="28"/>
-                <w:szCs w:val="28"/>
               </w:rPr>
               <w:tab/>
             </w:r>
@@ -730,8 +688,6 @@
               <w:rPr>
                 <w:noProof/>
                 <w:webHidden/>
-                <w:sz w:val="28"/>
-                <w:szCs w:val="28"/>
               </w:rPr>
               <w:fldChar w:fldCharType="begin"/>
             </w:r>
@@ -739,25 +695,19 @@
               <w:rPr>
                 <w:noProof/>
                 <w:webHidden/>
-                <w:sz w:val="28"/>
-                <w:szCs w:val="28"/>
-              </w:rPr>
-              <w:instrText xml:space="preserve"> PAGEREF _Toc131589267 \h </w:instrText>
+              </w:rPr>
+              <w:instrText xml:space="preserve"> PAGEREF _Toc132715014 \h </w:instrText>
             </w:r>
             <w:r>
               <w:rPr>
                 <w:noProof/>
                 <w:webHidden/>
-                <w:sz w:val="28"/>
-                <w:szCs w:val="28"/>
               </w:rPr>
             </w:r>
             <w:r>
               <w:rPr>
                 <w:noProof/>
                 <w:webHidden/>
-                <w:sz w:val="28"/>
-                <w:szCs w:val="28"/>
               </w:rPr>
               <w:fldChar w:fldCharType="separate"/>
             </w:r>
@@ -765,8 +715,6 @@
               <w:rPr>
                 <w:noProof/>
                 <w:webHidden/>
-                <w:sz w:val="28"/>
-                <w:szCs w:val="28"/>
               </w:rPr>
               <w:t>5</w:t>
             </w:r>
@@ -774,8 +722,6 @@
               <w:rPr>
                 <w:noProof/>
                 <w:webHidden/>
-                <w:sz w:val="28"/>
-                <w:szCs w:val="28"/>
               </w:rPr>
               <w:fldChar w:fldCharType="end"/>
             </w:r>
@@ -790,18 +736,14 @@
             <w:rPr>
               <w:rFonts w:eastAsiaTheme="minorEastAsia"/>
               <w:noProof/>
-              <w:sz w:val="28"/>
-              <w:szCs w:val="28"/>
               <w:lang w:eastAsia="es-ES"/>
             </w:rPr>
           </w:pPr>
-          <w:hyperlink w:anchor="_Toc131589268" w:history="1">
+          <w:hyperlink w:anchor="_Toc132715015" w:history="1">
             <w:r>
               <w:rPr>
                 <w:rStyle w:val="Hipervnculo"/>
                 <w:noProof/>
-                <w:sz w:val="28"/>
-                <w:szCs w:val="28"/>
               </w:rPr>
               <w:t>Diagrama de clases</w:t>
             </w:r>
@@ -809,8 +751,6 @@
               <w:rPr>
                 <w:noProof/>
                 <w:webHidden/>
-                <w:sz w:val="28"/>
-                <w:szCs w:val="28"/>
               </w:rPr>
               <w:tab/>
             </w:r>
@@ -818,8 +758,6 @@
               <w:rPr>
                 <w:noProof/>
                 <w:webHidden/>
-                <w:sz w:val="28"/>
-                <w:szCs w:val="28"/>
               </w:rPr>
               <w:fldChar w:fldCharType="begin"/>
             </w:r>
@@ -827,25 +765,19 @@
               <w:rPr>
                 <w:noProof/>
                 <w:webHidden/>
-                <w:sz w:val="28"/>
-                <w:szCs w:val="28"/>
-              </w:rPr>
-              <w:instrText xml:space="preserve"> PAGEREF _Toc131589268 \h </w:instrText>
+              </w:rPr>
+              <w:instrText xml:space="preserve"> PAGEREF _Toc132715015 \h </w:instrText>
             </w:r>
             <w:r>
               <w:rPr>
                 <w:noProof/>
                 <w:webHidden/>
-                <w:sz w:val="28"/>
-                <w:szCs w:val="28"/>
               </w:rPr>
             </w:r>
             <w:r>
               <w:rPr>
                 <w:noProof/>
                 <w:webHidden/>
-                <w:sz w:val="28"/>
-                <w:szCs w:val="28"/>
               </w:rPr>
               <w:fldChar w:fldCharType="separate"/>
             </w:r>
@@ -853,8 +785,6 @@
               <w:rPr>
                 <w:noProof/>
                 <w:webHidden/>
-                <w:sz w:val="28"/>
-                <w:szCs w:val="28"/>
               </w:rPr>
               <w:t>6</w:t>
             </w:r>
@@ -862,8 +792,6 @@
               <w:rPr>
                 <w:noProof/>
                 <w:webHidden/>
-                <w:sz w:val="28"/>
-                <w:szCs w:val="28"/>
               </w:rPr>
               <w:fldChar w:fldCharType="end"/>
             </w:r>
@@ -878,18 +806,14 @@
             <w:rPr>
               <w:rFonts w:eastAsiaTheme="minorEastAsia"/>
               <w:noProof/>
-              <w:sz w:val="28"/>
-              <w:szCs w:val="28"/>
               <w:lang w:eastAsia="es-ES"/>
             </w:rPr>
           </w:pPr>
-          <w:hyperlink w:anchor="_Toc131589269" w:history="1">
+          <w:hyperlink w:anchor="_Toc132715016" w:history="1">
             <w:r>
               <w:rPr>
                 <w:rStyle w:val="Hipervnculo"/>
                 <w:noProof/>
-                <w:sz w:val="28"/>
-                <w:szCs w:val="28"/>
               </w:rPr>
               <w:t>Código fuente</w:t>
             </w:r>
@@ -897,8 +821,6 @@
               <w:rPr>
                 <w:noProof/>
                 <w:webHidden/>
-                <w:sz w:val="28"/>
-                <w:szCs w:val="28"/>
               </w:rPr>
               <w:tab/>
             </w:r>
@@ -906,8 +828,6 @@
               <w:rPr>
                 <w:noProof/>
                 <w:webHidden/>
-                <w:sz w:val="28"/>
-                <w:szCs w:val="28"/>
               </w:rPr>
               <w:fldChar w:fldCharType="begin"/>
             </w:r>
@@ -915,25 +835,19 @@
               <w:rPr>
                 <w:noProof/>
                 <w:webHidden/>
-                <w:sz w:val="28"/>
-                <w:szCs w:val="28"/>
-              </w:rPr>
-              <w:instrText xml:space="preserve"> PAGEREF _Toc131589269 \h </w:instrText>
+              </w:rPr>
+              <w:instrText xml:space="preserve"> PAGEREF _Toc132715016 \h </w:instrText>
             </w:r>
             <w:r>
               <w:rPr>
                 <w:noProof/>
                 <w:webHidden/>
-                <w:sz w:val="28"/>
-                <w:szCs w:val="28"/>
               </w:rPr>
             </w:r>
             <w:r>
               <w:rPr>
                 <w:noProof/>
                 <w:webHidden/>
-                <w:sz w:val="28"/>
-                <w:szCs w:val="28"/>
               </w:rPr>
               <w:fldChar w:fldCharType="separate"/>
             </w:r>
@@ -941,8 +855,6 @@
               <w:rPr>
                 <w:noProof/>
                 <w:webHidden/>
-                <w:sz w:val="28"/>
-                <w:szCs w:val="28"/>
               </w:rPr>
               <w:t>7</w:t>
             </w:r>
@@ -950,8 +862,6 @@
               <w:rPr>
                 <w:noProof/>
                 <w:webHidden/>
-                <w:sz w:val="28"/>
-                <w:szCs w:val="28"/>
               </w:rPr>
               <w:fldChar w:fldCharType="end"/>
             </w:r>
@@ -996,7 +906,7 @@
         <w:pStyle w:val="Ttulo1"/>
         <w:jc w:val="center"/>
       </w:pPr>
-      <w:bookmarkStart w:id="0" w:name="_Toc131589265"/>
+      <w:bookmarkStart w:id="0" w:name="_Toc132715012"/>
       <w:r>
         <w:lastRenderedPageBreak/>
         <w:t>Análisis de alto nivel</w:t>
@@ -1694,12 +1604,883 @@
         <w:pStyle w:val="Ttulo1"/>
         <w:jc w:val="center"/>
       </w:pPr>
-      <w:bookmarkStart w:id="1" w:name="_Toc131589266"/>
+      <w:bookmarkStart w:id="1" w:name="_Toc132715013"/>
       <w:r>
         <w:lastRenderedPageBreak/>
         <w:t>Herramientas de sincronización utilizadas</w:t>
       </w:r>
       <w:bookmarkEnd w:id="1"/>
+    </w:p>
+    <w:p>
+      <w:pPr>
+        <w:jc w:val="both"/>
+      </w:pPr>
+    </w:p>
+    <w:p>
+      <w:pPr>
+        <w:jc w:val="both"/>
+      </w:pPr>
+      <w:r>
+        <w:t xml:space="preserve">En la práctica hemos utilizado diversas herramientas de sincronización, las cuales son </w:t>
+      </w:r>
+      <w:r>
+        <w:rPr>
+          <w:color w:val="FF0000"/>
+        </w:rPr>
+        <w:t>Cerrojos</w:t>
+      </w:r>
+      <w:r>
+        <w:t xml:space="preserve">, </w:t>
+      </w:r>
+      <w:r>
+        <w:rPr>
+          <w:color w:val="FF0000"/>
+        </w:rPr>
+        <w:t xml:space="preserve">Cerrojos </w:t>
+      </w:r>
+      <w:r>
+        <w:t xml:space="preserve">con </w:t>
+      </w:r>
+      <w:r>
+        <w:rPr>
+          <w:color w:val="FF0000"/>
+        </w:rPr>
+        <w:t>Condición</w:t>
+      </w:r>
+      <w:r>
+        <w:t xml:space="preserve">, </w:t>
+      </w:r>
+      <w:r>
+        <w:rPr>
+          <w:color w:val="FF0000"/>
+        </w:rPr>
+        <w:t xml:space="preserve">Semáforos </w:t>
+      </w:r>
+      <w:r>
+        <w:t xml:space="preserve">y </w:t>
+      </w:r>
+      <w:r>
+        <w:rPr>
+          <w:color w:val="FF0000"/>
+        </w:rPr>
+        <w:t>Monitores</w:t>
+      </w:r>
+      <w:r>
+        <w:t>.</w:t>
+      </w:r>
+    </w:p>
+    <w:p>
+      <w:pPr>
+        <w:pStyle w:val="Prrafodelista"/>
+        <w:numPr>
+          <w:ilvl w:val="0"/>
+          <w:numId w:val="2"/>
+        </w:numPr>
+        <w:jc w:val="both"/>
+      </w:pPr>
+      <w:proofErr w:type="spellStart"/>
+      <w:r>
+        <w:rPr>
+          <w:b/>
+          <w:bCs/>
+          <w:i/>
+          <w:iCs/>
+          <w:color w:val="00B050"/>
+        </w:rPr>
+        <w:t>AlmacenComida</w:t>
+      </w:r>
+      <w:proofErr w:type="spellEnd"/>
+      <w:r>
+        <w:rPr>
+          <w:color w:val="00B050"/>
+        </w:rPr>
+        <w:t xml:space="preserve"> </w:t>
+      </w:r>
+      <w:r>
+        <w:sym w:font="Wingdings" w:char="F0E0"/>
+      </w:r>
+      <w:r>
+        <w:t xml:space="preserve"> Para la clase </w:t>
+      </w:r>
+      <w:proofErr w:type="spellStart"/>
+      <w:r>
+        <w:rPr>
+          <w:i/>
+          <w:iCs/>
+        </w:rPr>
+        <w:t>AlmacenComida</w:t>
+      </w:r>
+      <w:proofErr w:type="spellEnd"/>
+      <w:r>
+        <w:t xml:space="preserve"> hemos utilizado las siguientes herramientas:</w:t>
+      </w:r>
+    </w:p>
+    <w:p>
+      <w:pPr>
+        <w:pStyle w:val="Prrafodelista"/>
+        <w:numPr>
+          <w:ilvl w:val="1"/>
+          <w:numId w:val="2"/>
+        </w:numPr>
+        <w:jc w:val="both"/>
+      </w:pPr>
+      <w:r>
+        <w:t xml:space="preserve">Semáforo </w:t>
+      </w:r>
+      <w:proofErr w:type="spellStart"/>
+      <w:r>
+        <w:rPr>
+          <w:i/>
+          <w:iCs/>
+          <w:color w:val="00B0F0"/>
+        </w:rPr>
+        <w:t>semaforoEntradaSalida</w:t>
+      </w:r>
+      <w:proofErr w:type="spellEnd"/>
+      <w:r>
+        <w:rPr>
+          <w:i/>
+          <w:iCs/>
+          <w:color w:val="000000" w:themeColor="text1"/>
+        </w:rPr>
+        <w:t>:</w:t>
+      </w:r>
+      <w:r>
+        <w:t xml:space="preserve"> para asegurarnos mediante los permisos del semáforo que las hormigas no superen el aforo máximo del almacén. </w:t>
+      </w:r>
+    </w:p>
+    <w:p>
+      <w:pPr>
+        <w:pStyle w:val="Prrafodelista"/>
+        <w:numPr>
+          <w:ilvl w:val="1"/>
+          <w:numId w:val="2"/>
+        </w:numPr>
+        <w:jc w:val="both"/>
+      </w:pPr>
+      <w:r>
+        <w:t xml:space="preserve">Cerrojo </w:t>
+      </w:r>
+      <w:proofErr w:type="spellStart"/>
+      <w:r>
+        <w:rPr>
+          <w:i/>
+          <w:iCs/>
+          <w:color w:val="00B0F0"/>
+        </w:rPr>
+        <w:t>recogeElemento</w:t>
+      </w:r>
+      <w:proofErr w:type="spellEnd"/>
+      <w:r>
+        <w:rPr>
+          <w:i/>
+          <w:iCs/>
+          <w:color w:val="00B0F0"/>
+        </w:rPr>
+        <w:t xml:space="preserve"> </w:t>
+      </w:r>
+      <w:r>
+        <w:rPr>
+          <w:color w:val="000000" w:themeColor="text1"/>
+        </w:rPr>
+        <w:t xml:space="preserve">con Condición </w:t>
+      </w:r>
+      <w:proofErr w:type="spellStart"/>
+      <w:r>
+        <w:rPr>
+          <w:i/>
+          <w:iCs/>
+          <w:color w:val="00B0F0"/>
+        </w:rPr>
+        <w:t>conditionElementoComida</w:t>
+      </w:r>
+      <w:proofErr w:type="spellEnd"/>
+      <w:r>
+        <w:rPr>
+          <w:i/>
+          <w:iCs/>
+          <w:color w:val="000000" w:themeColor="text1"/>
+        </w:rPr>
+        <w:t xml:space="preserve">: </w:t>
+      </w:r>
+      <w:r>
+        <w:rPr>
+          <w:color w:val="000000" w:themeColor="text1"/>
+        </w:rPr>
+        <w:t>bloquea a la hormiga obrera para que coja los elementos que tiene que recoger</w:t>
+      </w:r>
+      <w:r>
+        <w:rPr>
+          <w:color w:val="000000" w:themeColor="text1"/>
+        </w:rPr>
+        <w:t>, y en el caso de que no haya, espere.</w:t>
+      </w:r>
+    </w:p>
+    <w:p>
+      <w:pPr>
+        <w:pStyle w:val="Prrafodelista"/>
+        <w:numPr>
+          <w:ilvl w:val="1"/>
+          <w:numId w:val="2"/>
+        </w:numPr>
+        <w:jc w:val="both"/>
+        <w:rPr>
+          <w:color w:val="000000" w:themeColor="text1"/>
+        </w:rPr>
+      </w:pPr>
+      <w:r>
+        <w:rPr>
+          <w:color w:val="000000" w:themeColor="text1"/>
+        </w:rPr>
+        <w:t xml:space="preserve">Cerrojo </w:t>
+      </w:r>
+      <w:proofErr w:type="spellStart"/>
+      <w:r>
+        <w:rPr>
+          <w:i/>
+          <w:iCs/>
+          <w:color w:val="00B0F0"/>
+        </w:rPr>
+        <w:t>cerrojoNumElementosComida</w:t>
+      </w:r>
+      <w:proofErr w:type="spellEnd"/>
+      <w:r>
+        <w:rPr>
+          <w:i/>
+          <w:iCs/>
+          <w:color w:val="000000" w:themeColor="text1"/>
+        </w:rPr>
+        <w:t xml:space="preserve">: </w:t>
+      </w:r>
+      <w:r>
+        <w:rPr>
+          <w:color w:val="000000" w:themeColor="text1"/>
+        </w:rPr>
+        <w:t>para proteger la lectura y escritura del número de elementos que hay en el almacén.</w:t>
+      </w:r>
+    </w:p>
+    <w:p>
+      <w:pPr>
+        <w:pStyle w:val="Prrafodelista"/>
+        <w:numPr>
+          <w:ilvl w:val="1"/>
+          <w:numId w:val="2"/>
+        </w:numPr>
+        <w:jc w:val="both"/>
+        <w:rPr>
+          <w:color w:val="000000" w:themeColor="text1"/>
+        </w:rPr>
+      </w:pPr>
+      <w:r>
+        <w:rPr>
+          <w:color w:val="000000" w:themeColor="text1"/>
+        </w:rPr>
+        <w:t xml:space="preserve">Cerrojo </w:t>
+      </w:r>
+      <w:proofErr w:type="spellStart"/>
+      <w:r>
+        <w:rPr>
+          <w:i/>
+          <w:iCs/>
+          <w:color w:val="00B0F0"/>
+        </w:rPr>
+        <w:t>cerrojoHormigaEsperando</w:t>
+      </w:r>
+      <w:proofErr w:type="spellEnd"/>
+      <w:r>
+        <w:rPr>
+          <w:color w:val="000000" w:themeColor="text1"/>
+        </w:rPr>
+        <w:t>: para proteger la lectura y escritura del número de hormigas que hay esperando.</w:t>
+      </w:r>
+    </w:p>
+    <w:p>
+      <w:pPr>
+        <w:pStyle w:val="Prrafodelista"/>
+        <w:jc w:val="both"/>
+        <w:rPr>
+          <w:color w:val="000000" w:themeColor="text1"/>
+        </w:rPr>
+      </w:pPr>
+    </w:p>
+    <w:p>
+      <w:pPr>
+        <w:pStyle w:val="Prrafodelista"/>
+        <w:numPr>
+          <w:ilvl w:val="0"/>
+          <w:numId w:val="2"/>
+        </w:numPr>
+        <w:jc w:val="both"/>
+        <w:rPr>
+          <w:color w:val="000000" w:themeColor="text1"/>
+        </w:rPr>
+      </w:pPr>
+      <w:r>
+        <w:rPr>
+          <w:b/>
+          <w:bCs/>
+          <w:i/>
+          <w:iCs/>
+          <w:color w:val="00B050"/>
+        </w:rPr>
+        <w:t>Colonia</w:t>
+      </w:r>
+      <w:r>
+        <w:rPr>
+          <w:color w:val="00B050"/>
+        </w:rPr>
+        <w:t xml:space="preserve"> </w:t>
+      </w:r>
+      <w:r>
+        <w:rPr>
+          <w:color w:val="000000" w:themeColor="text1"/>
+        </w:rPr>
+        <w:sym w:font="Wingdings" w:char="F0E0"/>
+      </w:r>
+      <w:r>
+        <w:rPr>
+          <w:color w:val="000000" w:themeColor="text1"/>
+        </w:rPr>
+        <w:t xml:space="preserve"> Para la clase </w:t>
+      </w:r>
+      <w:r>
+        <w:rPr>
+          <w:i/>
+          <w:iCs/>
+          <w:color w:val="000000" w:themeColor="text1"/>
+        </w:rPr>
+        <w:t>Colonia</w:t>
+      </w:r>
+      <w:r>
+        <w:rPr>
+          <w:color w:val="000000" w:themeColor="text1"/>
+        </w:rPr>
+        <w:t xml:space="preserve"> hemos utilizado las siguientes herramientas:</w:t>
+      </w:r>
+    </w:p>
+    <w:p>
+      <w:pPr>
+        <w:pStyle w:val="Prrafodelista"/>
+        <w:numPr>
+          <w:ilvl w:val="1"/>
+          <w:numId w:val="2"/>
+        </w:numPr>
+        <w:jc w:val="both"/>
+        <w:rPr>
+          <w:color w:val="000000" w:themeColor="text1"/>
+        </w:rPr>
+      </w:pPr>
+      <w:r>
+        <w:rPr>
+          <w:color w:val="000000" w:themeColor="text1"/>
+        </w:rPr>
+        <w:t xml:space="preserve">Cerrojo </w:t>
+      </w:r>
+      <w:proofErr w:type="spellStart"/>
+      <w:r>
+        <w:rPr>
+          <w:i/>
+          <w:iCs/>
+          <w:color w:val="00B0F0"/>
+        </w:rPr>
+        <w:t>entradaColonia</w:t>
+      </w:r>
+      <w:proofErr w:type="spellEnd"/>
+      <w:r>
+        <w:rPr>
+          <w:color w:val="000000" w:themeColor="text1"/>
+        </w:rPr>
+        <w:t>: para asegurar la exclusión mutua de las hormigas que entran a la colonia.</w:t>
+      </w:r>
+    </w:p>
+    <w:p>
+      <w:pPr>
+        <w:pStyle w:val="Prrafodelista"/>
+        <w:numPr>
+          <w:ilvl w:val="1"/>
+          <w:numId w:val="2"/>
+        </w:numPr>
+        <w:jc w:val="both"/>
+        <w:rPr>
+          <w:color w:val="000000" w:themeColor="text1"/>
+        </w:rPr>
+      </w:pPr>
+      <w:r>
+        <w:rPr>
+          <w:color w:val="000000" w:themeColor="text1"/>
+        </w:rPr>
+        <w:t xml:space="preserve">Cerrojo </w:t>
+      </w:r>
+      <w:r>
+        <w:rPr>
+          <w:i/>
+          <w:iCs/>
+          <w:color w:val="00B0F0"/>
+        </w:rPr>
+        <w:t>salidaColonia1</w:t>
+      </w:r>
+      <w:r>
+        <w:rPr>
+          <w:color w:val="000000" w:themeColor="text1"/>
+        </w:rPr>
+        <w:t>: para asegurar la exclusión mutua de las hormigas que salen por la salida uno.</w:t>
+      </w:r>
+    </w:p>
+    <w:p>
+      <w:pPr>
+        <w:pStyle w:val="Prrafodelista"/>
+        <w:numPr>
+          <w:ilvl w:val="1"/>
+          <w:numId w:val="2"/>
+        </w:numPr>
+        <w:jc w:val="both"/>
+        <w:rPr>
+          <w:color w:val="000000" w:themeColor="text1"/>
+        </w:rPr>
+      </w:pPr>
+      <w:r>
+        <w:rPr>
+          <w:color w:val="000000" w:themeColor="text1"/>
+        </w:rPr>
+        <w:t xml:space="preserve">Cerrojo </w:t>
+      </w:r>
+      <w:r>
+        <w:rPr>
+          <w:i/>
+          <w:iCs/>
+          <w:color w:val="00B0F0"/>
+        </w:rPr>
+        <w:t>salidaColonia2</w:t>
+      </w:r>
+      <w:r>
+        <w:rPr>
+          <w:color w:val="000000" w:themeColor="text1"/>
+        </w:rPr>
+        <w:t>:</w:t>
+      </w:r>
+      <w:r>
+        <w:rPr>
+          <w:b/>
+          <w:bCs/>
+          <w:i/>
+          <w:iCs/>
+          <w:color w:val="00B050"/>
+        </w:rPr>
+        <w:tab/>
+      </w:r>
+      <w:r>
+        <w:rPr>
+          <w:color w:val="000000" w:themeColor="text1"/>
+        </w:rPr>
+        <w:t xml:space="preserve">para asegurar la exclusión mutua de las hormigas que salen por la salida </w:t>
+      </w:r>
+      <w:r>
+        <w:rPr>
+          <w:color w:val="000000" w:themeColor="text1"/>
+        </w:rPr>
+        <w:t>dos</w:t>
+      </w:r>
+      <w:r>
+        <w:rPr>
+          <w:color w:val="000000" w:themeColor="text1"/>
+        </w:rPr>
+        <w:t>.</w:t>
+      </w:r>
+    </w:p>
+    <w:p>
+      <w:pPr>
+        <w:pStyle w:val="Prrafodelista"/>
+        <w:jc w:val="both"/>
+        <w:rPr>
+          <w:color w:val="000000" w:themeColor="text1"/>
+        </w:rPr>
+      </w:pPr>
+    </w:p>
+    <w:p>
+      <w:pPr>
+        <w:pStyle w:val="Prrafodelista"/>
+        <w:numPr>
+          <w:ilvl w:val="0"/>
+          <w:numId w:val="2"/>
+        </w:numPr>
+        <w:jc w:val="both"/>
+        <w:rPr>
+          <w:color w:val="000000" w:themeColor="text1"/>
+        </w:rPr>
+      </w:pPr>
+      <w:proofErr w:type="spellStart"/>
+      <w:r>
+        <w:rPr>
+          <w:b/>
+          <w:bCs/>
+          <w:color w:val="00B050"/>
+        </w:rPr>
+        <w:t>Invasion</w:t>
+      </w:r>
+      <w:proofErr w:type="spellEnd"/>
+      <w:r>
+        <w:rPr>
+          <w:color w:val="00B050"/>
+        </w:rPr>
+        <w:t xml:space="preserve"> </w:t>
+      </w:r>
+      <w:r>
+        <w:rPr>
+          <w:color w:val="000000" w:themeColor="text1"/>
+        </w:rPr>
+        <w:sym w:font="Wingdings" w:char="F0E0"/>
+      </w:r>
+      <w:r>
+        <w:rPr>
+          <w:color w:val="000000" w:themeColor="text1"/>
+        </w:rPr>
+        <w:t xml:space="preserve"> </w:t>
+      </w:r>
+      <w:r>
+        <w:rPr>
+          <w:color w:val="000000" w:themeColor="text1"/>
+        </w:rPr>
+        <w:t xml:space="preserve">Para la clase </w:t>
+      </w:r>
+      <w:proofErr w:type="spellStart"/>
+      <w:r>
+        <w:rPr>
+          <w:i/>
+          <w:iCs/>
+          <w:color w:val="000000" w:themeColor="text1"/>
+        </w:rPr>
+        <w:t>Invasion</w:t>
+      </w:r>
+      <w:proofErr w:type="spellEnd"/>
+      <w:r>
+        <w:rPr>
+          <w:color w:val="000000" w:themeColor="text1"/>
+        </w:rPr>
+        <w:t xml:space="preserve"> hemos utilizado la siguiente herramienta: </w:t>
+      </w:r>
+    </w:p>
+    <w:p>
+      <w:pPr>
+        <w:pStyle w:val="Prrafodelista"/>
+        <w:numPr>
+          <w:ilvl w:val="1"/>
+          <w:numId w:val="2"/>
+        </w:numPr>
+        <w:jc w:val="both"/>
+        <w:rPr>
+          <w:color w:val="000000" w:themeColor="text1"/>
+        </w:rPr>
+      </w:pPr>
+      <w:r>
+        <w:rPr>
+          <w:color w:val="000000" w:themeColor="text1"/>
+        </w:rPr>
+        <w:t xml:space="preserve">Cerrojo </w:t>
+      </w:r>
+      <w:proofErr w:type="spellStart"/>
+      <w:r>
+        <w:rPr>
+          <w:i/>
+          <w:iCs/>
+          <w:color w:val="00B0F0"/>
+        </w:rPr>
+        <w:t>cerrojoInvasion</w:t>
+      </w:r>
+      <w:proofErr w:type="spellEnd"/>
+      <w:r>
+        <w:rPr>
+          <w:color w:val="00B0F0"/>
+        </w:rPr>
+        <w:t xml:space="preserve"> </w:t>
+      </w:r>
+      <w:r>
+        <w:rPr>
+          <w:color w:val="000000" w:themeColor="text1"/>
+        </w:rPr>
+        <w:t xml:space="preserve">con Condición </w:t>
+      </w:r>
+      <w:proofErr w:type="spellStart"/>
+      <w:r>
+        <w:rPr>
+          <w:i/>
+          <w:iCs/>
+          <w:color w:val="00B0F0"/>
+        </w:rPr>
+        <w:t>conditionInvasion</w:t>
+      </w:r>
+      <w:proofErr w:type="spellEnd"/>
+      <w:r>
+        <w:rPr>
+          <w:color w:val="000000" w:themeColor="text1"/>
+        </w:rPr>
+        <w:t xml:space="preserve">: las hormigas salen </w:t>
+      </w:r>
+      <w:r>
+        <w:rPr>
+          <w:color w:val="000000" w:themeColor="text1"/>
+        </w:rPr>
+        <w:t>durante 20 segundos a combatir la invasión, pero las hormigas que se crean durante la invasión no salen.</w:t>
+      </w:r>
+    </w:p>
+    <w:p>
+      <w:pPr>
+        <w:pStyle w:val="Prrafodelista"/>
+        <w:ind w:left="1440"/>
+        <w:jc w:val="both"/>
+        <w:rPr>
+          <w:color w:val="000000" w:themeColor="text1"/>
+        </w:rPr>
+      </w:pPr>
+    </w:p>
+    <w:p>
+      <w:pPr>
+        <w:pStyle w:val="Prrafodelista"/>
+        <w:numPr>
+          <w:ilvl w:val="0"/>
+          <w:numId w:val="2"/>
+        </w:numPr>
+        <w:jc w:val="both"/>
+        <w:rPr>
+          <w:color w:val="000000" w:themeColor="text1"/>
+        </w:rPr>
+      </w:pPr>
+      <w:proofErr w:type="spellStart"/>
+      <w:r>
+        <w:rPr>
+          <w:b/>
+          <w:bCs/>
+          <w:color w:val="00B050"/>
+        </w:rPr>
+        <w:t>ListaThreads</w:t>
+      </w:r>
+      <w:proofErr w:type="spellEnd"/>
+      <w:r>
+        <w:rPr>
+          <w:color w:val="00B050"/>
+        </w:rPr>
+        <w:t xml:space="preserve"> </w:t>
+      </w:r>
+      <w:r>
+        <w:rPr>
+          <w:color w:val="000000" w:themeColor="text1"/>
+        </w:rPr>
+        <w:sym w:font="Wingdings" w:char="F0E0"/>
+      </w:r>
+      <w:r>
+        <w:rPr>
+          <w:color w:val="000000" w:themeColor="text1"/>
+        </w:rPr>
+        <w:t xml:space="preserve"> Para la clase </w:t>
+      </w:r>
+      <w:proofErr w:type="spellStart"/>
+      <w:r>
+        <w:rPr>
+          <w:i/>
+          <w:iCs/>
+          <w:color w:val="000000" w:themeColor="text1"/>
+        </w:rPr>
+        <w:t>ListaThreads</w:t>
+      </w:r>
+      <w:proofErr w:type="spellEnd"/>
+      <w:r>
+        <w:rPr>
+          <w:color w:val="000000" w:themeColor="text1"/>
+        </w:rPr>
+        <w:t xml:space="preserve"> hemos utilizado la siguiente herramienta:</w:t>
+      </w:r>
+    </w:p>
+    <w:p>
+      <w:pPr>
+        <w:pStyle w:val="Prrafodelista"/>
+        <w:numPr>
+          <w:ilvl w:val="1"/>
+          <w:numId w:val="2"/>
+        </w:numPr>
+        <w:jc w:val="both"/>
+        <w:rPr>
+          <w:color w:val="000000" w:themeColor="text1"/>
+        </w:rPr>
+      </w:pPr>
+      <w:r>
+        <w:t xml:space="preserve">Monitores: </w:t>
+      </w:r>
+      <w:r>
+        <w:t xml:space="preserve">con el fin de asegurar la exclusión mutua a la hora de imprimir los identificadores de las hormigas en los </w:t>
+      </w:r>
+      <w:proofErr w:type="spellStart"/>
+      <w:r>
+        <w:t>JTextField</w:t>
+      </w:r>
+      <w:proofErr w:type="spellEnd"/>
+      <w:r>
+        <w:t>.</w:t>
+      </w:r>
+    </w:p>
+    <w:p>
+      <w:pPr>
+        <w:pStyle w:val="Prrafodelista"/>
+        <w:ind w:left="1440"/>
+        <w:jc w:val="both"/>
+        <w:rPr>
+          <w:color w:val="000000" w:themeColor="text1"/>
+        </w:rPr>
+      </w:pPr>
+    </w:p>
+    <w:p>
+      <w:pPr>
+        <w:pStyle w:val="Prrafodelista"/>
+        <w:numPr>
+          <w:ilvl w:val="0"/>
+          <w:numId w:val="2"/>
+        </w:numPr>
+        <w:jc w:val="both"/>
+        <w:rPr>
+          <w:color w:val="000000" w:themeColor="text1"/>
+        </w:rPr>
+      </w:pPr>
+      <w:r>
+        <w:rPr>
+          <w:b/>
+          <w:bCs/>
+          <w:color w:val="00B050"/>
+        </w:rPr>
+        <w:t>Log</w:t>
+      </w:r>
+      <w:r>
+        <w:rPr>
+          <w:color w:val="00B050"/>
+        </w:rPr>
+        <w:t xml:space="preserve"> </w:t>
+      </w:r>
+      <w:r>
+        <w:sym w:font="Wingdings" w:char="F0E0"/>
+      </w:r>
+      <w:r>
+        <w:t xml:space="preserve"> Para la clase </w:t>
+      </w:r>
+      <w:r>
+        <w:rPr>
+          <w:i/>
+          <w:iCs/>
+        </w:rPr>
+        <w:t>Log</w:t>
+      </w:r>
+      <w:r>
+        <w:t xml:space="preserve"> hemos utilizado la siguiente herramienta:</w:t>
+      </w:r>
+    </w:p>
+    <w:p>
+      <w:pPr>
+        <w:pStyle w:val="Prrafodelista"/>
+        <w:numPr>
+          <w:ilvl w:val="1"/>
+          <w:numId w:val="2"/>
+        </w:numPr>
+        <w:jc w:val="both"/>
+        <w:rPr>
+          <w:color w:val="000000" w:themeColor="text1"/>
+        </w:rPr>
+      </w:pPr>
+      <w:r>
+        <w:t>Monitores:</w:t>
+      </w:r>
+      <w:r>
+        <w:t xml:space="preserve"> con el fin de asegurar la exclusión mutua a la hora de escribir en el log.</w:t>
+      </w:r>
+    </w:p>
+    <w:p>
+      <w:pPr>
+        <w:pStyle w:val="Prrafodelista"/>
+        <w:jc w:val="both"/>
+        <w:rPr>
+          <w:color w:val="000000" w:themeColor="text1"/>
+        </w:rPr>
+      </w:pPr>
+    </w:p>
+    <w:p>
+      <w:pPr>
+        <w:pStyle w:val="Prrafodelista"/>
+        <w:numPr>
+          <w:ilvl w:val="0"/>
+          <w:numId w:val="2"/>
+        </w:numPr>
+        <w:jc w:val="both"/>
+        <w:rPr>
+          <w:color w:val="000000" w:themeColor="text1"/>
+        </w:rPr>
+      </w:pPr>
+      <w:r>
+        <w:rPr>
+          <w:b/>
+          <w:bCs/>
+          <w:color w:val="00B050"/>
+        </w:rPr>
+        <w:t>Paso</w:t>
+      </w:r>
+      <w:r>
+        <w:rPr>
+          <w:color w:val="00B050"/>
+        </w:rPr>
+        <w:t xml:space="preserve"> </w:t>
+      </w:r>
+      <w:r>
+        <w:sym w:font="Wingdings" w:char="F0E0"/>
+      </w:r>
+      <w:r>
+        <w:t xml:space="preserve"> Para la clase </w:t>
+      </w:r>
+      <w:r>
+        <w:rPr>
+          <w:i/>
+          <w:iCs/>
+        </w:rPr>
+        <w:t>Paso</w:t>
+      </w:r>
+      <w:r>
+        <w:t xml:space="preserve"> hemos utilizado la siguiente herramienta:</w:t>
+      </w:r>
+    </w:p>
+    <w:p>
+      <w:pPr>
+        <w:pStyle w:val="Prrafodelista"/>
+        <w:numPr>
+          <w:ilvl w:val="1"/>
+          <w:numId w:val="2"/>
+        </w:numPr>
+        <w:jc w:val="both"/>
+        <w:rPr>
+          <w:color w:val="000000" w:themeColor="text1"/>
+        </w:rPr>
+      </w:pPr>
+      <w:r>
+        <w:t xml:space="preserve">Cerrojo </w:t>
+      </w:r>
+      <w:proofErr w:type="spellStart"/>
+      <w:r>
+        <w:t>cerrojo</w:t>
+      </w:r>
+      <w:proofErr w:type="spellEnd"/>
+      <w:r>
+        <w:t xml:space="preserve"> con Condición parar: </w:t>
+      </w:r>
+      <w:r>
+        <w:t>para garantizar la exclusión mutua a la hora de parar o reanudar el programa con la condición de que, si el programa esté parado, al darle de nuevo se reanude y viceversa.</w:t>
+      </w:r>
+      <w:r>
+        <w:br w:type="page"/>
+      </w:r>
+    </w:p>
+    <w:p>
+      <w:pPr>
+        <w:pStyle w:val="Ttulo1"/>
+        <w:jc w:val="center"/>
+      </w:pPr>
+      <w:bookmarkStart w:id="2" w:name="_Toc132715014"/>
+      <w:r>
+        <w:lastRenderedPageBreak/>
+        <w:t>Descripción de las clases principales</w:t>
+      </w:r>
+      <w:bookmarkEnd w:id="2"/>
     </w:p>
     <w:p>
       <w:pPr>
@@ -1719,12 +2500,12 @@
         <w:pStyle w:val="Ttulo1"/>
         <w:jc w:val="center"/>
       </w:pPr>
-      <w:bookmarkStart w:id="2" w:name="_Toc131589267"/>
+      <w:bookmarkStart w:id="3" w:name="_Toc132715015"/>
       <w:r>
         <w:lastRenderedPageBreak/>
-        <w:t>Descripción de las clases principales</w:t>
-      </w:r>
-      <w:bookmarkEnd w:id="2"/>
+        <w:t>Diagrama de clases</w:t>
+      </w:r>
+      <w:bookmarkEnd w:id="3"/>
     </w:p>
     <w:p>
       <w:pPr>
@@ -1744,32 +2525,7 @@
         <w:pStyle w:val="Ttulo1"/>
         <w:jc w:val="center"/>
       </w:pPr>
-      <w:bookmarkStart w:id="3" w:name="_Toc131589268"/>
-      <w:r>
-        <w:lastRenderedPageBreak/>
-        <w:t>Diagrama de clases</w:t>
-      </w:r>
-      <w:bookmarkEnd w:id="3"/>
-    </w:p>
-    <w:p>
-      <w:pPr>
-        <w:rPr>
-          <w:rFonts w:asciiTheme="majorHAnsi" w:eastAsiaTheme="majorEastAsia" w:hAnsiTheme="majorHAnsi" w:cstheme="majorBidi"/>
-          <w:color w:val="2F5496" w:themeColor="accent1" w:themeShade="BF"/>
-          <w:sz w:val="32"/>
-          <w:szCs w:val="32"/>
-        </w:rPr>
-      </w:pPr>
-      <w:r>
-        <w:br w:type="page"/>
-      </w:r>
-    </w:p>
-    <w:p>
-      <w:pPr>
-        <w:pStyle w:val="Ttulo1"/>
-        <w:jc w:val="center"/>
-      </w:pPr>
-      <w:bookmarkStart w:id="4" w:name="_Toc131589269"/>
+      <w:bookmarkStart w:id="4" w:name="_Toc132715016"/>
       <w:r>
         <w:lastRenderedPageBreak/>
         <w:t>Código fuente</w:t>
@@ -1787,8 +2543,121 @@
 </file>
 
 <file path=word/numbering.xml><?xml version="1.0" encoding="utf-8"?>
-<w:numbering xmlns:wpc="http://schemas.microsoft.com/office/word/2010/wordprocessingCanvas" xmlns:cx="http://schemas.microsoft.com/office/drawing/2014/chartex" xmlns:cx1="http://schemas.microsoft.com/office/drawing/2015/9/8/chartex" xmlns:cx2="http://schemas.microsoft.com/office/drawing/2015/10/21/chartex" xmlns:cx3="http://schemas.microsoft.com/office/drawing/2016/5/9/chartex" xmlns:cx4="http://schemas.microsoft.com/office/drawing/2016/5/10/chartex" xmlns:cx5="http://schemas.microsoft.com/office/drawing/2016/5/11/chartex" xmlns:cx6="http://schemas.microsoft.com/office/drawing/2016/5/12/chartex" xmlns:cx7="http://schemas.microsoft.com/office/drawing/2016/5/13/chartex" xmlns:cx8="http://schemas.microsoft.com/office/drawing/2016/5/14/chartex" xmlns:mc="http://schemas.openxmlformats.org/markup-compatibility/2006" xmlns:aink="http://schemas.microsoft.com/office/drawing/2016/ink" xmlns:am3d="http://schemas.microsoft.com/office/drawing/2017/model3d" xmlns:o="urn:schemas-microsoft-com:office:office" xmlns:oel="http://schemas.microsoft.com/office/2019/extlst" xmlns:r="http://schemas.openxmlformats.org/officeDocument/2006/relationships" xmlns:m="http://schemas.openxmlformats.org/officeDocument/2006/math" xmlns:v="urn:schemas-microsoft-com:vml" xmlns:wp14="http://schemas.microsoft.com/office/word/2010/wordprocessingDrawing" xmlns:wp="http://schemas.openxmlformats.org/drawingml/2006/wordprocessingDrawing" xmlns:w10="urn:schemas-microsoft-com:office:word" xmlns:w="http://schemas.openxmlformats.org/wordprocessingml/2006/main" xmlns:w14="http://schemas.microsoft.com/office/word/2010/wordml" xmlns:w15="http://schemas.microsoft.com/office/word/2012/wordml" xmlns:w16cex="http://schemas.microsoft.com/office/word/2018/wordml/cex" xmlns:w16cid="http://schemas.microsoft.com/office/word/2016/wordml/cid" xmlns:w16="http://schemas.microsoft.com/office/word/2018/wordml" xmlns:w16sdtdh="http://schemas.microsoft.com/office/word/2020/wordml/sdtdatahash" xmlns:w16se="http://schemas.microsoft.com/office/word/2015/wordml/symex" xmlns:wpg="http://schemas.microsoft.com/office/word/2010/wordprocessingGroup" xmlns:wpi="http://schemas.microsoft.com/office/word/2010/wordprocessingInk" xmlns:wne="http://schemas.microsoft.com/office/word/2006/wordml" xmlns:wps="http://schemas.microsoft.com/office/word/2010/wordprocessingShape" mc:Ignorable="w14 w15 w16se w16cid w16 w16cex w16sdtdh wp14">
+<w:numbering xmlns:wpc="http://schemas.microsoft.com/office/word/2010/wordprocessingCanvas" xmlns:cx="http://schemas.microsoft.com/office/drawing/2014/chartex" xmlns:cx1="http://schemas.microsoft.com/office/drawing/2015/9/8/chartex" xmlns:cx2="http://schemas.microsoft.com/office/drawing/2015/10/21/chartex" xmlns:cx3="http://schemas.microsoft.com/office/drawing/2016/5/9/chartex" xmlns:cx4="http://schemas.microsoft.com/office/drawing/2016/5/10/chartex" xmlns:cx5="http://schemas.microsoft.com/office/drawing/2016/5/11/chartex" xmlns:cx6="http://schemas.microsoft.com/office/drawing/2016/5/12/chartex" xmlns:cx7="http://schemas.microsoft.com/office/drawing/2016/5/13/chartex" xmlns:cx8="http://schemas.microsoft.com/office/drawing/2016/5/14/chartex" xmlns:mc="http://schemas.openxmlformats.org/markup-compatibility/2006" xmlns:aink="http://schemas.microsoft.com/office/drawing/2016/ink" xmlns:am3d="http://schemas.microsoft.com/office/drawing/2017/model3d" xmlns:o="urn:schemas-microsoft-com:office:office" xmlns:oel="http://schemas.microsoft.com/office/2019/extlst" xmlns:r="http://schemas.openxmlformats.org/officeDocument/2006/relationships" xmlns:m="http://schemas.openxmlformats.org/officeDocument/2006/math" xmlns:v="urn:schemas-microsoft-com:vml" xmlns:wp14="http://schemas.microsoft.com/office/word/2010/wordprocessingDrawing" xmlns:wp="http://schemas.openxmlformats.org/drawingml/2006/wordprocessingDrawing" xmlns:w10="urn:schemas-microsoft-com:office:word" xmlns:w="http://schemas.openxmlformats.org/wordprocessingml/2006/main" xmlns:w14="http://schemas.microsoft.com/office/word/2010/wordml" xmlns:w15="http://schemas.microsoft.com/office/word/2012/wordml" xmlns:w16cex="http://schemas.microsoft.com/office/word/2018/wordml/cex" xmlns:w16cid="http://schemas.microsoft.com/office/word/2016/wordml/cid" xmlns:w16="http://schemas.microsoft.com/office/word/2018/wordml" xmlns:w16du="http://schemas.microsoft.com/office/word/2023/wordml/word16du" xmlns:w16sdtdh="http://schemas.microsoft.com/office/word/2020/wordml/sdtdatahash" xmlns:w16se="http://schemas.microsoft.com/office/word/2015/wordml/symex" xmlns:wpg="http://schemas.microsoft.com/office/word/2010/wordprocessingGroup" xmlns:wpi="http://schemas.microsoft.com/office/word/2010/wordprocessingInk" xmlns:wne="http://schemas.microsoft.com/office/word/2006/wordml" xmlns:wps="http://schemas.microsoft.com/office/word/2010/wordprocessingShape" mc:Ignorable="w14 w15 w16se w16cid w16 w16cex w16sdtdh wp14">
   <w:abstractNum w:abstractNumId="0" w15:restartNumberingAfterBreak="0">
+    <w:nsid w:val="3AA3415B"/>
+    <w:multiLevelType w:val="hybridMultilevel"/>
+    <w:tmpl w:val="F0EE9758"/>
+    <w:lvl w:ilvl="0" w:tplc="0C0A0001">
+      <w:start w:val="1"/>
+      <w:numFmt w:val="bullet"/>
+      <w:lvlText w:val=""/>
+      <w:lvlJc w:val="left"/>
+      <w:pPr>
+        <w:ind w:left="720" w:hanging="360"/>
+      </w:pPr>
+      <w:rPr>
+        <w:rFonts w:ascii="Symbol" w:hAnsi="Symbol" w:hint="default"/>
+      </w:rPr>
+    </w:lvl>
+    <w:lvl w:ilvl="1" w:tplc="0C0A0003">
+      <w:start w:val="1"/>
+      <w:numFmt w:val="bullet"/>
+      <w:lvlText w:val="o"/>
+      <w:lvlJc w:val="left"/>
+      <w:pPr>
+        <w:ind w:left="1440" w:hanging="360"/>
+      </w:pPr>
+      <w:rPr>
+        <w:rFonts w:ascii="Courier New" w:hAnsi="Courier New" w:cs="Courier New" w:hint="default"/>
+      </w:rPr>
+    </w:lvl>
+    <w:lvl w:ilvl="2" w:tplc="0C0A0005" w:tentative="1">
+      <w:start w:val="1"/>
+      <w:numFmt w:val="bullet"/>
+      <w:lvlText w:val=""/>
+      <w:lvlJc w:val="left"/>
+      <w:pPr>
+        <w:ind w:left="2160" w:hanging="360"/>
+      </w:pPr>
+      <w:rPr>
+        <w:rFonts w:ascii="Wingdings" w:hAnsi="Wingdings" w:hint="default"/>
+      </w:rPr>
+    </w:lvl>
+    <w:lvl w:ilvl="3" w:tplc="0C0A0001" w:tentative="1">
+      <w:start w:val="1"/>
+      <w:numFmt w:val="bullet"/>
+      <w:lvlText w:val=""/>
+      <w:lvlJc w:val="left"/>
+      <w:pPr>
+        <w:ind w:left="2880" w:hanging="360"/>
+      </w:pPr>
+      <w:rPr>
+        <w:rFonts w:ascii="Symbol" w:hAnsi="Symbol" w:hint="default"/>
+      </w:rPr>
+    </w:lvl>
+    <w:lvl w:ilvl="4" w:tplc="0C0A0003" w:tentative="1">
+      <w:start w:val="1"/>
+      <w:numFmt w:val="bullet"/>
+      <w:lvlText w:val="o"/>
+      <w:lvlJc w:val="left"/>
+      <w:pPr>
+        <w:ind w:left="3600" w:hanging="360"/>
+      </w:pPr>
+      <w:rPr>
+        <w:rFonts w:ascii="Courier New" w:hAnsi="Courier New" w:cs="Courier New" w:hint="default"/>
+      </w:rPr>
+    </w:lvl>
+    <w:lvl w:ilvl="5" w:tplc="0C0A0005" w:tentative="1">
+      <w:start w:val="1"/>
+      <w:numFmt w:val="bullet"/>
+      <w:lvlText w:val=""/>
+      <w:lvlJc w:val="left"/>
+      <w:pPr>
+        <w:ind w:left="4320" w:hanging="360"/>
+      </w:pPr>
+      <w:rPr>
+        <w:rFonts w:ascii="Wingdings" w:hAnsi="Wingdings" w:hint="default"/>
+      </w:rPr>
+    </w:lvl>
+    <w:lvl w:ilvl="6" w:tplc="0C0A0001" w:tentative="1">
+      <w:start w:val="1"/>
+      <w:numFmt w:val="bullet"/>
+      <w:lvlText w:val=""/>
+      <w:lvlJc w:val="left"/>
+      <w:pPr>
+        <w:ind w:left="5040" w:hanging="360"/>
+      </w:pPr>
+      <w:rPr>
+        <w:rFonts w:ascii="Symbol" w:hAnsi="Symbol" w:hint="default"/>
+      </w:rPr>
+    </w:lvl>
+    <w:lvl w:ilvl="7" w:tplc="0C0A0003" w:tentative="1">
+      <w:start w:val="1"/>
+      <w:numFmt w:val="bullet"/>
+      <w:lvlText w:val="o"/>
+      <w:lvlJc w:val="left"/>
+      <w:pPr>
+        <w:ind w:left="5760" w:hanging="360"/>
+      </w:pPr>
+      <w:rPr>
+        <w:rFonts w:ascii="Courier New" w:hAnsi="Courier New" w:cs="Courier New" w:hint="default"/>
+      </w:rPr>
+    </w:lvl>
+    <w:lvl w:ilvl="8" w:tplc="0C0A0005" w:tentative="1">
+      <w:start w:val="1"/>
+      <w:numFmt w:val="bullet"/>
+      <w:lvlText w:val=""/>
+      <w:lvlJc w:val="left"/>
+      <w:pPr>
+        <w:ind w:left="6480" w:hanging="360"/>
+      </w:pPr>
+      <w:rPr>
+        <w:rFonts w:ascii="Wingdings" w:hAnsi="Wingdings" w:hint="default"/>
+      </w:rPr>
+    </w:lvl>
+  </w:abstractNum>
+  <w:abstractNum w:abstractNumId="1" w15:restartNumberingAfterBreak="0">
     <w:nsid w:val="44A77C1A"/>
     <w:multiLevelType w:val="hybridMultilevel"/>
     <w:tmpl w:val="7EE21252"/>
@@ -1902,6 +2771,9 @@
     </w:lvl>
   </w:abstractNum>
   <w:num w:numId="1" w16cid:durableId="1088964117">
+    <w:abstractNumId w:val="1"/>
+  </w:num>
+  <w:num w:numId="2" w16cid:durableId="795374324">
     <w:abstractNumId w:val="0"/>
   </w:num>
 </w:numbering>
@@ -2366,7 +3238,6 @@
   <w:style w:type="character" w:default="1" w:styleId="Fuentedeprrafopredeter">
     <w:name w:val="Default Paragraph Font"/>
     <w:uiPriority w:val="1"/>
-    <w:semiHidden/>
     <w:unhideWhenUsed/>
   </w:style>
   <w:style w:type="table" w:default="1" w:styleId="Tablanormal">
@@ -2519,6 +3390,37 @@
       <w:ind w:left="720"/>
       <w:contextualSpacing/>
     </w:pPr>
+  </w:style>
+  <w:style w:type="paragraph" w:styleId="HTMLconformatoprevio">
+    <w:name w:val="HTML Preformatted"/>
+    <w:basedOn w:val="Normal"/>
+    <w:link w:val="HTMLconformatoprevioCar"/>
+    <w:uiPriority w:val="99"/>
+    <w:semiHidden/>
+    <w:unhideWhenUsed/>
+    <w:rsid w:val="003B2182"/>
+    <w:pPr>
+      <w:spacing w:after="0" w:line="240" w:lineRule="auto"/>
+    </w:pPr>
+    <w:rPr>
+      <w:rFonts w:ascii="Consolas" w:hAnsi="Consolas"/>
+      <w:sz w:val="20"/>
+      <w:szCs w:val="20"/>
+    </w:rPr>
+  </w:style>
+  <w:style w:type="character" w:customStyle="1" w:styleId="HTMLconformatoprevioCar">
+    <w:name w:val="HTML con formato previo Car"/>
+    <w:basedOn w:val="Fuentedeprrafopredeter"/>
+    <w:link w:val="HTMLconformatoprevio"/>
+    <w:uiPriority w:val="99"/>
+    <w:semiHidden/>
+    <w:rsid w:val="003B2182"/>
+    <w:rPr>
+      <w:rFonts w:ascii="Consolas" w:eastAsia="SimSun" w:hAnsi="Consolas"/>
+      <w:sz w:val="20"/>
+      <w:szCs w:val="20"/>
+      <w:lang w:eastAsia="ar-SA"/>
+    </w:rPr>
   </w:style>
 </w:styles>
 </file>

</xml_diff>

<commit_message>
Partes divididas de la memoria
</commit_message>
<xml_diff>
--- a/Memoria.docx
+++ b/Memoria.docx
@@ -1,6 +1,6 @@
 
 <file path=word/document.xml><?xml version="1.0" encoding="utf-8"?>
-<w:document xmlns:wpc="http://schemas.microsoft.com/office/word/2010/wordprocessingCanvas" xmlns:cx="http://schemas.microsoft.com/office/drawing/2014/chartex" xmlns:cx1="http://schemas.microsoft.com/office/drawing/2015/9/8/chartex" xmlns:cx2="http://schemas.microsoft.com/office/drawing/2015/10/21/chartex" xmlns:cx3="http://schemas.microsoft.com/office/drawing/2016/5/9/chartex" xmlns:cx4="http://schemas.microsoft.com/office/drawing/2016/5/10/chartex" xmlns:cx5="http://schemas.microsoft.com/office/drawing/2016/5/11/chartex" xmlns:cx6="http://schemas.microsoft.com/office/drawing/2016/5/12/chartex" xmlns:cx7="http://schemas.microsoft.com/office/drawing/2016/5/13/chartex" xmlns:cx8="http://schemas.microsoft.com/office/drawing/2016/5/14/chartex" xmlns:mc="http://schemas.openxmlformats.org/markup-compatibility/2006" xmlns:aink="http://schemas.microsoft.com/office/drawing/2016/ink" xmlns:am3d="http://schemas.microsoft.com/office/drawing/2017/model3d" xmlns:o="urn:schemas-microsoft-com:office:office" xmlns:oel="http://schemas.microsoft.com/office/2019/extlst" xmlns:r="http://schemas.openxmlformats.org/officeDocument/2006/relationships" xmlns:m="http://schemas.openxmlformats.org/officeDocument/2006/math" xmlns:v="urn:schemas-microsoft-com:vml" xmlns:wp14="http://schemas.microsoft.com/office/word/2010/wordprocessingDrawing" xmlns:wp="http://schemas.openxmlformats.org/drawingml/2006/wordprocessingDrawing" xmlns:w10="urn:schemas-microsoft-com:office:word" xmlns:w="http://schemas.openxmlformats.org/wordprocessingml/2006/main" xmlns:w14="http://schemas.microsoft.com/office/word/2010/wordml" xmlns:w15="http://schemas.microsoft.com/office/word/2012/wordml" xmlns:w16cex="http://schemas.microsoft.com/office/word/2018/wordml/cex" xmlns:w16cid="http://schemas.microsoft.com/office/word/2016/wordml/cid" xmlns:w16="http://schemas.microsoft.com/office/word/2018/wordml" xmlns:w16du="http://schemas.microsoft.com/office/word/2023/wordml/word16du" xmlns:w16sdtdh="http://schemas.microsoft.com/office/word/2020/wordml/sdtdatahash" xmlns:w16se="http://schemas.microsoft.com/office/word/2015/wordml/symex" xmlns:wpg="http://schemas.microsoft.com/office/word/2010/wordprocessingGroup" xmlns:wpi="http://schemas.microsoft.com/office/word/2010/wordprocessingInk" xmlns:wne="http://schemas.microsoft.com/office/word/2006/wordml" xmlns:wps="http://schemas.microsoft.com/office/word/2010/wordprocessingShape" mc:Ignorable="w14 w15 w16se w16cid w16 w16cex w16sdtdh wp14">
+<w:document xmlns:wpc="http://schemas.microsoft.com/office/word/2010/wordprocessingCanvas" xmlns:cx="http://schemas.microsoft.com/office/drawing/2014/chartex" xmlns:cx1="http://schemas.microsoft.com/office/drawing/2015/9/8/chartex" xmlns:cx2="http://schemas.microsoft.com/office/drawing/2015/10/21/chartex" xmlns:cx3="http://schemas.microsoft.com/office/drawing/2016/5/9/chartex" xmlns:cx4="http://schemas.microsoft.com/office/drawing/2016/5/10/chartex" xmlns:cx5="http://schemas.microsoft.com/office/drawing/2016/5/11/chartex" xmlns:cx6="http://schemas.microsoft.com/office/drawing/2016/5/12/chartex" xmlns:cx7="http://schemas.microsoft.com/office/drawing/2016/5/13/chartex" xmlns:cx8="http://schemas.microsoft.com/office/drawing/2016/5/14/chartex" xmlns:mc="http://schemas.openxmlformats.org/markup-compatibility/2006" xmlns:aink="http://schemas.microsoft.com/office/drawing/2016/ink" xmlns:am3d="http://schemas.microsoft.com/office/drawing/2017/model3d" xmlns:o="urn:schemas-microsoft-com:office:office" xmlns:oel="http://schemas.microsoft.com/office/2019/extlst" xmlns:r="http://schemas.openxmlformats.org/officeDocument/2006/relationships" xmlns:m="http://schemas.openxmlformats.org/officeDocument/2006/math" xmlns:v="urn:schemas-microsoft-com:vml" xmlns:wp14="http://schemas.microsoft.com/office/word/2010/wordprocessingDrawing" xmlns:wp="http://schemas.openxmlformats.org/drawingml/2006/wordprocessingDrawing" xmlns:w10="urn:schemas-microsoft-com:office:word" xmlns:w="http://schemas.openxmlformats.org/wordprocessingml/2006/main" xmlns:w14="http://schemas.microsoft.com/office/word/2010/wordml" xmlns:w15="http://schemas.microsoft.com/office/word/2012/wordml" xmlns:w16cex="http://schemas.microsoft.com/office/word/2018/wordml/cex" xmlns:w16cid="http://schemas.microsoft.com/office/word/2016/wordml/cid" xmlns:w16="http://schemas.microsoft.com/office/word/2018/wordml" xmlns:w16sdtdh="http://schemas.microsoft.com/office/word/2020/wordml/sdtdatahash" xmlns:w16se="http://schemas.microsoft.com/office/word/2015/wordml/symex" xmlns:wpg="http://schemas.microsoft.com/office/word/2010/wordprocessingGroup" xmlns:wpi="http://schemas.microsoft.com/office/word/2010/wordprocessingInk" xmlns:wne="http://schemas.microsoft.com/office/word/2006/wordml" xmlns:wps="http://schemas.microsoft.com/office/word/2010/wordprocessingShape" mc:Ignorable="w14 w15 w16se w16cid w16 w16cex w16sdtdh wp14">
   <w:body>
     <w:p>
       <w:pPr>
@@ -3285,38 +3285,65 @@
       </w:r>
       <w:proofErr w:type="spellStart"/>
       <w:r>
+        <w:rPr>
+          <w:color w:val="7030A0"/>
+        </w:rPr>
         <w:t>ListaThreads</w:t>
       </w:r>
       <w:proofErr w:type="spellEnd"/>
       <w:r>
+        <w:rPr>
+          <w:color w:val="7030A0"/>
+        </w:rPr>
         <w:t xml:space="preserve">, Log, Paso, </w:t>
       </w:r>
       <w:proofErr w:type="spellStart"/>
       <w:r>
+        <w:rPr>
+          <w:color w:val="7030A0"/>
+        </w:rPr>
         <w:t>ProgPrincipal</w:t>
       </w:r>
       <w:proofErr w:type="spellEnd"/>
       <w:r>
+        <w:rPr>
+          <w:color w:val="7030A0"/>
+        </w:rPr>
         <w:t xml:space="preserve">, Refugio, </w:t>
       </w:r>
       <w:proofErr w:type="spellStart"/>
       <w:r>
+        <w:rPr>
+          <w:color w:val="7030A0"/>
+        </w:rPr>
         <w:t>ZonaComer</w:t>
       </w:r>
       <w:proofErr w:type="spellEnd"/>
       <w:r>
+        <w:rPr>
+          <w:color w:val="7030A0"/>
+        </w:rPr>
         <w:t xml:space="preserve">, </w:t>
       </w:r>
       <w:proofErr w:type="spellStart"/>
       <w:r>
+        <w:rPr>
+          <w:color w:val="7030A0"/>
+        </w:rPr>
         <w:t>ZonaDescanso</w:t>
       </w:r>
       <w:proofErr w:type="spellEnd"/>
       <w:r>
+        <w:rPr>
+          <w:color w:val="7030A0"/>
+        </w:rPr>
         <w:t xml:space="preserve"> y </w:t>
       </w:r>
       <w:proofErr w:type="spellStart"/>
       <w:r>
+        <w:rPr>
+          <w:color w:val="7030A0"/>
+        </w:rPr>
         <w:t>ZonaInstruccion</w:t>
       </w:r>
       <w:proofErr w:type="spellEnd"/>
@@ -3407,8 +3434,13 @@
           <w:szCs w:val="32"/>
         </w:rPr>
       </w:pPr>
-      <w:r>
-        <w:t xml:space="preserve">Int </w:t>
+      <w:proofErr w:type="spellStart"/>
+      <w:r>
+        <w:t>Int</w:t>
+      </w:r>
+      <w:proofErr w:type="spellEnd"/>
+      <w:r>
+        <w:t xml:space="preserve"> </w:t>
       </w:r>
       <w:proofErr w:type="spellStart"/>
       <w:r>
@@ -3439,8 +3471,13 @@
           <w:szCs w:val="32"/>
         </w:rPr>
       </w:pPr>
-      <w:r>
-        <w:t xml:space="preserve">Int </w:t>
+      <w:proofErr w:type="spellStart"/>
+      <w:r>
+        <w:t>Int</w:t>
+      </w:r>
+      <w:proofErr w:type="spellEnd"/>
+      <w:r>
+        <w:t xml:space="preserve"> </w:t>
       </w:r>
       <w:proofErr w:type="spellStart"/>
       <w:r>
@@ -3568,7 +3605,7 @@
 </file>
 
 <file path=word/numbering.xml><?xml version="1.0" encoding="utf-8"?>
-<w:numbering xmlns:wpc="http://schemas.microsoft.com/office/word/2010/wordprocessingCanvas" xmlns:cx="http://schemas.microsoft.com/office/drawing/2014/chartex" xmlns:cx1="http://schemas.microsoft.com/office/drawing/2015/9/8/chartex" xmlns:cx2="http://schemas.microsoft.com/office/drawing/2015/10/21/chartex" xmlns:cx3="http://schemas.microsoft.com/office/drawing/2016/5/9/chartex" xmlns:cx4="http://schemas.microsoft.com/office/drawing/2016/5/10/chartex" xmlns:cx5="http://schemas.microsoft.com/office/drawing/2016/5/11/chartex" xmlns:cx6="http://schemas.microsoft.com/office/drawing/2016/5/12/chartex" xmlns:cx7="http://schemas.microsoft.com/office/drawing/2016/5/13/chartex" xmlns:cx8="http://schemas.microsoft.com/office/drawing/2016/5/14/chartex" xmlns:mc="http://schemas.openxmlformats.org/markup-compatibility/2006" xmlns:aink="http://schemas.microsoft.com/office/drawing/2016/ink" xmlns:am3d="http://schemas.microsoft.com/office/drawing/2017/model3d" xmlns:o="urn:schemas-microsoft-com:office:office" xmlns:oel="http://schemas.microsoft.com/office/2019/extlst" xmlns:r="http://schemas.openxmlformats.org/officeDocument/2006/relationships" xmlns:m="http://schemas.openxmlformats.org/officeDocument/2006/math" xmlns:v="urn:schemas-microsoft-com:vml" xmlns:wp14="http://schemas.microsoft.com/office/word/2010/wordprocessingDrawing" xmlns:wp="http://schemas.openxmlformats.org/drawingml/2006/wordprocessingDrawing" xmlns:w10="urn:schemas-microsoft-com:office:word" xmlns:w="http://schemas.openxmlformats.org/wordprocessingml/2006/main" xmlns:w14="http://schemas.microsoft.com/office/word/2010/wordml" xmlns:w15="http://schemas.microsoft.com/office/word/2012/wordml" xmlns:w16cex="http://schemas.microsoft.com/office/word/2018/wordml/cex" xmlns:w16cid="http://schemas.microsoft.com/office/word/2016/wordml/cid" xmlns:w16="http://schemas.microsoft.com/office/word/2018/wordml" xmlns:w16du="http://schemas.microsoft.com/office/word/2023/wordml/word16du" xmlns:w16sdtdh="http://schemas.microsoft.com/office/word/2020/wordml/sdtdatahash" xmlns:w16se="http://schemas.microsoft.com/office/word/2015/wordml/symex" xmlns:wpg="http://schemas.microsoft.com/office/word/2010/wordprocessingGroup" xmlns:wpi="http://schemas.microsoft.com/office/word/2010/wordprocessingInk" xmlns:wne="http://schemas.microsoft.com/office/word/2006/wordml" xmlns:wps="http://schemas.microsoft.com/office/word/2010/wordprocessingShape" mc:Ignorable="w14 w15 w16se w16cid w16 w16cex w16sdtdh wp14">
+<w:numbering xmlns:wpc="http://schemas.microsoft.com/office/word/2010/wordprocessingCanvas" xmlns:cx="http://schemas.microsoft.com/office/drawing/2014/chartex" xmlns:cx1="http://schemas.microsoft.com/office/drawing/2015/9/8/chartex" xmlns:cx2="http://schemas.microsoft.com/office/drawing/2015/10/21/chartex" xmlns:cx3="http://schemas.microsoft.com/office/drawing/2016/5/9/chartex" xmlns:cx4="http://schemas.microsoft.com/office/drawing/2016/5/10/chartex" xmlns:cx5="http://schemas.microsoft.com/office/drawing/2016/5/11/chartex" xmlns:cx6="http://schemas.microsoft.com/office/drawing/2016/5/12/chartex" xmlns:cx7="http://schemas.microsoft.com/office/drawing/2016/5/13/chartex" xmlns:cx8="http://schemas.microsoft.com/office/drawing/2016/5/14/chartex" xmlns:mc="http://schemas.openxmlformats.org/markup-compatibility/2006" xmlns:aink="http://schemas.microsoft.com/office/drawing/2016/ink" xmlns:am3d="http://schemas.microsoft.com/office/drawing/2017/model3d" xmlns:o="urn:schemas-microsoft-com:office:office" xmlns:oel="http://schemas.microsoft.com/office/2019/extlst" xmlns:r="http://schemas.openxmlformats.org/officeDocument/2006/relationships" xmlns:m="http://schemas.openxmlformats.org/officeDocument/2006/math" xmlns:v="urn:schemas-microsoft-com:vml" xmlns:wp14="http://schemas.microsoft.com/office/word/2010/wordprocessingDrawing" xmlns:wp="http://schemas.openxmlformats.org/drawingml/2006/wordprocessingDrawing" xmlns:w10="urn:schemas-microsoft-com:office:word" xmlns:w="http://schemas.openxmlformats.org/wordprocessingml/2006/main" xmlns:w14="http://schemas.microsoft.com/office/word/2010/wordml" xmlns:w15="http://schemas.microsoft.com/office/word/2012/wordml" xmlns:w16cex="http://schemas.microsoft.com/office/word/2018/wordml/cex" xmlns:w16cid="http://schemas.microsoft.com/office/word/2016/wordml/cid" xmlns:w16="http://schemas.microsoft.com/office/word/2018/wordml" xmlns:w16sdtdh="http://schemas.microsoft.com/office/word/2020/wordml/sdtdatahash" xmlns:w16se="http://schemas.microsoft.com/office/word/2015/wordml/symex" xmlns:wpg="http://schemas.microsoft.com/office/word/2010/wordprocessingGroup" xmlns:wpi="http://schemas.microsoft.com/office/word/2010/wordprocessingInk" xmlns:wne="http://schemas.microsoft.com/office/word/2006/wordml" xmlns:wps="http://schemas.microsoft.com/office/word/2010/wordprocessingShape" mc:Ignorable="w14 w15 w16se w16cid w16 w16cex w16sdtdh wp14">
   <w:abstractNum w:abstractNumId="0" w15:restartNumberingAfterBreak="0">
     <w:nsid w:val="3AA3415B"/>
     <w:multiLevelType w:val="hybridMultilevel"/>

</xml_diff>

<commit_message>
Pequeños cambios en la memoria
</commit_message>
<xml_diff>
--- a/Memoria.docx
+++ b/Memoria.docx
@@ -507,7 +507,7 @@
             </w:rPr>
             <w:fldChar w:fldCharType="separate"/>
           </w:r>
-          <w:hyperlink w:anchor="_Toc133748712" w:history="1">
+          <w:hyperlink w:anchor="_Toc133913723" w:history="1">
             <w:r>
               <w:rPr>
                 <w:rStyle w:val="Hipervnculo"/>
@@ -534,7 +534,7 @@
                 <w:noProof/>
                 <w:webHidden/>
               </w:rPr>
-              <w:instrText xml:space="preserve"> PAGEREF _Toc133748712 \h </w:instrText>
+              <w:instrText xml:space="preserve"> PAGEREF _Toc133913723 \h </w:instrText>
             </w:r>
             <w:r>
               <w:rPr>
@@ -577,7 +577,7 @@
               <w:lang w:eastAsia="es-ES"/>
             </w:rPr>
           </w:pPr>
-          <w:hyperlink w:anchor="_Toc133748713" w:history="1">
+          <w:hyperlink w:anchor="_Toc133913724" w:history="1">
             <w:r>
               <w:rPr>
                 <w:rStyle w:val="Hipervnculo"/>
@@ -604,7 +604,7 @@
                 <w:noProof/>
                 <w:webHidden/>
               </w:rPr>
-              <w:instrText xml:space="preserve"> PAGEREF _Toc133748713 \h </w:instrText>
+              <w:instrText xml:space="preserve"> PAGEREF _Toc133913724 \h </w:instrText>
             </w:r>
             <w:r>
               <w:rPr>
@@ -647,7 +647,7 @@
               <w:lang w:eastAsia="es-ES"/>
             </w:rPr>
           </w:pPr>
-          <w:hyperlink w:anchor="_Toc133748714" w:history="1">
+          <w:hyperlink w:anchor="_Toc133913725" w:history="1">
             <w:r>
               <w:rPr>
                 <w:rStyle w:val="Hipervnculo"/>
@@ -674,7 +674,7 @@
                 <w:noProof/>
                 <w:webHidden/>
               </w:rPr>
-              <w:instrText xml:space="preserve"> PAGEREF _Toc133748714 \h </w:instrText>
+              <w:instrText xml:space="preserve"> PAGEREF _Toc133913725 \h </w:instrText>
             </w:r>
             <w:r>
               <w:rPr>
@@ -717,7 +717,7 @@
               <w:lang w:eastAsia="es-ES"/>
             </w:rPr>
           </w:pPr>
-          <w:hyperlink w:anchor="_Toc133748715" w:history="1">
+          <w:hyperlink w:anchor="_Toc133913726" w:history="1">
             <w:r>
               <w:rPr>
                 <w:rStyle w:val="Hipervnculo"/>
@@ -744,7 +744,7 @@
                 <w:noProof/>
                 <w:webHidden/>
               </w:rPr>
-              <w:instrText xml:space="preserve"> PAGEREF _Toc133748715 \h </w:instrText>
+              <w:instrText xml:space="preserve"> PAGEREF _Toc133913726 \h </w:instrText>
             </w:r>
             <w:r>
               <w:rPr>
@@ -764,7 +764,7 @@
                 <w:noProof/>
                 <w:webHidden/>
               </w:rPr>
-              <w:t>8</w:t>
+              <w:t>19</w:t>
             </w:r>
             <w:r>
               <w:rPr>
@@ -787,7 +787,7 @@
               <w:lang w:eastAsia="es-ES"/>
             </w:rPr>
           </w:pPr>
-          <w:hyperlink w:anchor="_Toc133748716" w:history="1">
+          <w:hyperlink w:anchor="_Toc133913727" w:history="1">
             <w:r>
               <w:rPr>
                 <w:rStyle w:val="Hipervnculo"/>
@@ -814,7 +814,7 @@
                 <w:noProof/>
                 <w:webHidden/>
               </w:rPr>
-              <w:instrText xml:space="preserve"> PAGEREF _Toc133748716 \h </w:instrText>
+              <w:instrText xml:space="preserve"> PAGEREF _Toc133913727 \h </w:instrText>
             </w:r>
             <w:r>
               <w:rPr>
@@ -834,7 +834,7 @@
                 <w:noProof/>
                 <w:webHidden/>
               </w:rPr>
-              <w:t>9</w:t>
+              <w:t>20</w:t>
             </w:r>
             <w:r>
               <w:rPr>
@@ -884,7 +884,7 @@
         <w:pStyle w:val="Ttulo1"/>
         <w:jc w:val="center"/>
       </w:pPr>
-      <w:bookmarkStart w:id="0" w:name="_Toc133748712"/>
+      <w:bookmarkStart w:id="0" w:name="_Toc133913723"/>
       <w:r>
         <w:lastRenderedPageBreak/>
         <w:t>Análisis de alto nivel</w:t>
@@ -1600,7 +1600,7 @@
         <w:pStyle w:val="Ttulo1"/>
         <w:jc w:val="center"/>
       </w:pPr>
-      <w:bookmarkStart w:id="1" w:name="_Toc133748713"/>
+      <w:bookmarkStart w:id="1" w:name="_Toc133913724"/>
       <w:r>
         <w:lastRenderedPageBreak/>
         <w:t>Herramientas de sincronización utilizadas</w:t>
@@ -2782,6 +2782,10 @@
       </w:r>
       <w:proofErr w:type="spellStart"/>
       <w:r>
+        <w:rPr>
+          <w:i/>
+          <w:iCs/>
+        </w:rPr>
         <w:t>ZonaDescanso</w:t>
       </w:r>
       <w:proofErr w:type="spellEnd"/>
@@ -2883,6 +2887,8 @@
       <w:proofErr w:type="spellStart"/>
       <w:r>
         <w:rPr>
+          <w:i/>
+          <w:iCs/>
           <w:color w:val="000000" w:themeColor="text1"/>
         </w:rPr>
         <w:t>ZonaInstruccion</w:t>
@@ -3195,7 +3201,7 @@
         <w:pStyle w:val="Ttulo1"/>
         <w:jc w:val="center"/>
       </w:pPr>
-      <w:bookmarkStart w:id="2" w:name="_Toc133748714"/>
+      <w:bookmarkStart w:id="2" w:name="_Toc133913725"/>
       <w:r>
         <w:lastRenderedPageBreak/>
         <w:t>Descripción de las clases principales</w:t>
@@ -10387,10 +10393,7 @@
         <w:sym w:font="Wingdings" w:char="F0E0"/>
       </w:r>
       <w:r>
-        <w:t xml:space="preserve"> </w:t>
-      </w:r>
-      <w:r>
-        <w:t xml:space="preserve">Para la clase </w:t>
+        <w:t xml:space="preserve"> Para la clase </w:t>
       </w:r>
       <w:proofErr w:type="spellStart"/>
       <w:r>
@@ -10402,10 +10405,7 @@
       </w:r>
       <w:proofErr w:type="spellEnd"/>
       <w:r>
-        <w:t xml:space="preserve"> hemos utilizado los siguientes atributos y métodos</w:t>
-      </w:r>
-      <w:r>
-        <w:t>:</w:t>
+        <w:t xml:space="preserve"> hemos utilizado los siguientes atributos y métodos:</w:t>
       </w:r>
     </w:p>
     <w:p>
@@ -11809,19 +11809,7 @@
         <w:sym w:font="Wingdings" w:char="F0E0"/>
       </w:r>
       <w:r>
-        <w:t xml:space="preserve"> Atributo de tipo entero inicializado a 0 que almacenará el n</w:t>
-      </w:r>
-      <w:r>
-        <w:t>ú</w:t>
-      </w:r>
-      <w:r>
-        <w:t>mero de hormigas</w:t>
-      </w:r>
-      <w:r>
-        <w:t xml:space="preserve"> obreras</w:t>
-      </w:r>
-      <w:r>
-        <w:t>.</w:t>
+        <w:t xml:space="preserve"> Atributo de tipo entero inicializado a 0 que almacenará el número de hormigas obreras.</w:t>
       </w:r>
     </w:p>
     <w:p>
@@ -11842,15 +11830,7 @@
           <w:iCs/>
           <w:color w:val="00B0F0"/>
         </w:rPr>
-        <w:t>numHormigas</w:t>
-      </w:r>
-      <w:r>
-        <w:rPr>
-          <w:i/>
-          <w:iCs/>
-          <w:color w:val="00B0F0"/>
-        </w:rPr>
-        <w:t>Soldado</w:t>
+        <w:t>numHormigasSoldado</w:t>
       </w:r>
       <w:proofErr w:type="spellEnd"/>
       <w:r>
@@ -11869,10 +11849,7 @@
         <w:sym w:font="Wingdings" w:char="F0E0"/>
       </w:r>
       <w:r>
-        <w:t xml:space="preserve"> Atributo de tipo entero inicializado a 0 que almacenará el número de hormigas </w:t>
-      </w:r>
-      <w:r>
-        <w:t>soldado.</w:t>
+        <w:t xml:space="preserve"> Atributo de tipo entero inicializado a 0 que almacenará el número de hormigas soldado.</w:t>
       </w:r>
     </w:p>
     <w:p>
@@ -11893,15 +11870,7 @@
           <w:iCs/>
           <w:color w:val="00B0F0"/>
         </w:rPr>
-        <w:t>numHormigas</w:t>
-      </w:r>
-      <w:r>
-        <w:rPr>
-          <w:i/>
-          <w:iCs/>
-          <w:color w:val="00B0F0"/>
-        </w:rPr>
-        <w:t>Cria</w:t>
+        <w:t>numHormigasCria</w:t>
       </w:r>
       <w:proofErr w:type="spellEnd"/>
       <w:r>
@@ -11920,13 +11889,7 @@
         <w:sym w:font="Wingdings" w:char="F0E0"/>
       </w:r>
       <w:r>
-        <w:t xml:space="preserve"> Atributo de tipo entero inicializado a 0 que almacenará el número de hormigas </w:t>
-      </w:r>
-      <w:r>
-        <w:t>cría</w:t>
-      </w:r>
-      <w:r>
-        <w:t>.</w:t>
+        <w:t xml:space="preserve"> Atributo de tipo entero inicializado a 0 que almacenará el número de hormigas cría.</w:t>
       </w:r>
     </w:p>
     <w:p>
@@ -11994,10 +11957,7 @@
         <w:sym w:font="Wingdings" w:char="F0E0"/>
       </w:r>
       <w:r>
-        <w:t xml:space="preserve"> Atributo de tipo Colonia que crea una colonia</w:t>
-      </w:r>
-      <w:r>
-        <w:t>.</w:t>
+        <w:t xml:space="preserve"> Atributo de tipo Colonia que crea una colonia.</w:t>
       </w:r>
     </w:p>
     <w:p>
@@ -12515,10 +12475,7 @@
       </w:r>
       <w:proofErr w:type="spellEnd"/>
       <w:r>
-        <w:t xml:space="preserve"> de</w:t>
-      </w:r>
-      <w:r>
-        <w:t xml:space="preserve"> las hormigas que están en el almacén.</w:t>
+        <w:t xml:space="preserve"> de las hormigas que están en el almacén.</w:t>
       </w:r>
     </w:p>
     <w:p>
@@ -12719,10 +12676,7 @@
       </w:r>
       <w:proofErr w:type="spellEnd"/>
       <w:r>
-        <w:t xml:space="preserve"> de las hormigas que</w:t>
-      </w:r>
-      <w:r>
-        <w:t xml:space="preserve"> están descansando.</w:t>
+        <w:t xml:space="preserve"> de las hormigas que están descansando.</w:t>
       </w:r>
     </w:p>
     <w:p>
@@ -12789,10 +12743,7 @@
       </w:r>
       <w:proofErr w:type="spellEnd"/>
       <w:r>
-        <w:t xml:space="preserve"> de las hormigas que</w:t>
-      </w:r>
-      <w:r>
-        <w:t xml:space="preserve"> hacen instrucción.</w:t>
+        <w:t xml:space="preserve"> de las hormigas que hacen instrucción.</w:t>
       </w:r>
     </w:p>
     <w:p>
@@ -12859,10 +12810,7 @@
       </w:r>
       <w:proofErr w:type="spellEnd"/>
       <w:r>
-        <w:t xml:space="preserve"> de las hormigas que</w:t>
-      </w:r>
-      <w:r>
-        <w:t xml:space="preserve"> están en el refugio.</w:t>
+        <w:t xml:space="preserve"> de las hormigas que están en el refugio.</w:t>
       </w:r>
     </w:p>
     <w:p>
@@ -12929,10 +12877,7 @@
       </w:r>
       <w:proofErr w:type="spellEnd"/>
       <w:r>
-        <w:t xml:space="preserve"> de las </w:t>
-      </w:r>
-      <w:r>
-        <w:t>unidades de comida que hay en el almacén.</w:t>
+        <w:t xml:space="preserve"> de las unidades de comida que hay en el almacén.</w:t>
       </w:r>
     </w:p>
     <w:p>
@@ -12999,10 +12944,7 @@
       </w:r>
       <w:proofErr w:type="spellEnd"/>
       <w:r>
-        <w:t xml:space="preserve"> de la</w:t>
-      </w:r>
-      <w:r>
-        <w:t>s unidades de comida que hay en la zona para comer.</w:t>
+        <w:t xml:space="preserve"> de las unidades de comida que hay en la zona para comer.</w:t>
       </w:r>
     </w:p>
     <w:p>
@@ -13069,10 +13011,7 @@
       </w:r>
       <w:proofErr w:type="spellEnd"/>
       <w:r>
-        <w:t xml:space="preserve"> de las hormigas que</w:t>
-      </w:r>
-      <w:r>
-        <w:t xml:space="preserve"> hay en la zona para comer.</w:t>
+        <w:t xml:space="preserve"> de las hormigas que hay en la zona para comer.</w:t>
       </w:r>
     </w:p>
     <w:p>
@@ -14008,10 +13947,7 @@
         <w:sym w:font="Wingdings" w:char="F0E0"/>
       </w:r>
       <w:r>
-        <w:t xml:space="preserve"> </w:t>
-      </w:r>
-      <w:r>
-        <w:t>Para la clase</w:t>
+        <w:t xml:space="preserve"> Para la clase</w:t>
       </w:r>
       <w:r>
         <w:t xml:space="preserve"> </w:t>
@@ -14058,7 +13994,253 @@
         <w:sym w:font="Wingdings" w:char="F0E0"/>
       </w:r>
       <w:r>
-        <w:t xml:space="preserve"> Atributo de tipo log que almacena el log del sistema concurrente</w:t>
+        <w:t xml:space="preserve"> Atributo de tipo log que almacena el log del sistema concurrente.</w:t>
+      </w:r>
+    </w:p>
+    <w:p>
+      <w:pPr>
+        <w:pStyle w:val="Prrafodelista"/>
+        <w:numPr>
+          <w:ilvl w:val="1"/>
+          <w:numId w:val="4"/>
+        </w:numPr>
+      </w:pPr>
+      <w:proofErr w:type="spellStart"/>
+      <w:r>
+        <w:t>boolean</w:t>
+      </w:r>
+      <w:proofErr w:type="spellEnd"/>
+      <w:r>
+        <w:t xml:space="preserve"> </w:t>
+      </w:r>
+      <w:r>
+        <w:rPr>
+          <w:i/>
+          <w:iCs/>
+          <w:color w:val="00B0F0"/>
+        </w:rPr>
+        <w:t>activo</w:t>
+      </w:r>
+      <w:r>
+        <w:rPr>
+          <w:color w:val="00B0F0"/>
+        </w:rPr>
+        <w:t xml:space="preserve"> </w:t>
+      </w:r>
+      <w:r>
+        <w:sym w:font="Wingdings" w:char="F0E0"/>
+      </w:r>
+      <w:r>
+        <w:t xml:space="preserve"> Atributo de tipo </w:t>
+      </w:r>
+      <w:proofErr w:type="spellStart"/>
+      <w:r>
+        <w:t>boolean</w:t>
+      </w:r>
+      <w:proofErr w:type="spellEnd"/>
+      <w:r>
+        <w:t xml:space="preserve"> inicializado como false, que indica si hay activa una invasión.</w:t>
+      </w:r>
+    </w:p>
+    <w:p>
+      <w:pPr>
+        <w:pStyle w:val="Prrafodelista"/>
+        <w:numPr>
+          <w:ilvl w:val="1"/>
+          <w:numId w:val="4"/>
+        </w:numPr>
+      </w:pPr>
+      <w:r>
+        <w:t xml:space="preserve">int </w:t>
+      </w:r>
+      <w:proofErr w:type="spellStart"/>
+      <w:r>
+        <w:rPr>
+          <w:i/>
+          <w:iCs/>
+          <w:color w:val="00B0F0"/>
+        </w:rPr>
+        <w:t>numHormigasRefugio</w:t>
+      </w:r>
+      <w:proofErr w:type="spellEnd"/>
+      <w:r>
+        <w:rPr>
+          <w:color w:val="00B0F0"/>
+        </w:rPr>
+        <w:t xml:space="preserve"> </w:t>
+      </w:r>
+      <w:r>
+        <w:sym w:font="Wingdings" w:char="F0E0"/>
+      </w:r>
+      <w:r>
+        <w:t xml:space="preserve"> Atributo de tipo entero inicializado a 0 que indica cuantas hormigas hay dentro del refugio.</w:t>
+      </w:r>
+    </w:p>
+    <w:p>
+      <w:pPr>
+        <w:pStyle w:val="Prrafodelista"/>
+        <w:numPr>
+          <w:ilvl w:val="1"/>
+          <w:numId w:val="4"/>
+        </w:numPr>
+      </w:pPr>
+      <w:proofErr w:type="spellStart"/>
+      <w:r>
+        <w:t>Lock</w:t>
+      </w:r>
+      <w:proofErr w:type="spellEnd"/>
+      <w:r>
+        <w:t xml:space="preserve"> </w:t>
+      </w:r>
+      <w:proofErr w:type="spellStart"/>
+      <w:r>
+        <w:rPr>
+          <w:i/>
+          <w:iCs/>
+          <w:color w:val="00B0F0"/>
+        </w:rPr>
+        <w:t>cerrojoRefugio</w:t>
+      </w:r>
+      <w:proofErr w:type="spellEnd"/>
+    </w:p>
+    <w:p>
+      <w:pPr>
+        <w:pStyle w:val="Prrafodelista"/>
+        <w:numPr>
+          <w:ilvl w:val="1"/>
+          <w:numId w:val="4"/>
+        </w:numPr>
+        <w:jc w:val="both"/>
+      </w:pPr>
+      <w:proofErr w:type="spellStart"/>
+      <w:r>
+        <w:t>Condition</w:t>
+      </w:r>
+      <w:proofErr w:type="spellEnd"/>
+      <w:r>
+        <w:t xml:space="preserve"> </w:t>
+      </w:r>
+      <w:proofErr w:type="spellStart"/>
+      <w:r>
+        <w:rPr>
+          <w:i/>
+          <w:iCs/>
+          <w:color w:val="00B0F0"/>
+        </w:rPr>
+        <w:t>finInvasion</w:t>
+      </w:r>
+      <w:proofErr w:type="spellEnd"/>
+    </w:p>
+    <w:p>
+      <w:pPr>
+        <w:pStyle w:val="Prrafodelista"/>
+        <w:numPr>
+          <w:ilvl w:val="1"/>
+          <w:numId w:val="4"/>
+        </w:numPr>
+      </w:pPr>
+      <w:proofErr w:type="spellStart"/>
+      <w:r>
+        <w:t>ListaThreads</w:t>
+      </w:r>
+      <w:proofErr w:type="spellEnd"/>
+      <w:r>
+        <w:t xml:space="preserve"> </w:t>
+      </w:r>
+      <w:proofErr w:type="spellStart"/>
+      <w:r>
+        <w:rPr>
+          <w:i/>
+          <w:iCs/>
+          <w:color w:val="00B0F0"/>
+        </w:rPr>
+        <w:t>listaHormigasRefugio</w:t>
+      </w:r>
+      <w:proofErr w:type="spellEnd"/>
+      <w:r>
+        <w:rPr>
+          <w:color w:val="00B0F0"/>
+        </w:rPr>
+        <w:t xml:space="preserve"> </w:t>
+      </w:r>
+      <w:r>
+        <w:sym w:font="Wingdings" w:char="F0E0"/>
+      </w:r>
+      <w:r>
+        <w:t xml:space="preserve"> Atributo de tipo </w:t>
+      </w:r>
+      <w:proofErr w:type="spellStart"/>
+      <w:r>
+        <w:t>ListaThreads</w:t>
+      </w:r>
+      <w:proofErr w:type="spellEnd"/>
+      <w:r>
+        <w:t xml:space="preserve"> para poder almacenar las hormigas que están en el refugio.</w:t>
+      </w:r>
+    </w:p>
+    <w:p>
+      <w:pPr>
+        <w:pStyle w:val="Prrafodelista"/>
+        <w:numPr>
+          <w:ilvl w:val="1"/>
+          <w:numId w:val="4"/>
+        </w:numPr>
+      </w:pPr>
+      <w:proofErr w:type="spellStart"/>
+      <w:r>
+        <w:t>public</w:t>
+      </w:r>
+      <w:proofErr w:type="spellEnd"/>
+      <w:r>
+        <w:t xml:space="preserve"> </w:t>
+      </w:r>
+      <w:r>
+        <w:rPr>
+          <w:i/>
+          <w:iCs/>
+          <w:color w:val="00B0F0"/>
+        </w:rPr>
+        <w:t>Refugio</w:t>
+      </w:r>
+      <w:r>
+        <w:t xml:space="preserve">(Log </w:t>
+      </w:r>
+      <w:proofErr w:type="spellStart"/>
+      <w:r>
+        <w:t>log</w:t>
+      </w:r>
+      <w:proofErr w:type="spellEnd"/>
+      <w:r>
+        <w:t xml:space="preserve">, </w:t>
+      </w:r>
+      <w:proofErr w:type="spellStart"/>
+      <w:r>
+        <w:t>JTextField</w:t>
+      </w:r>
+      <w:proofErr w:type="spellEnd"/>
+      <w:r>
+        <w:t xml:space="preserve"> </w:t>
+      </w:r>
+      <w:proofErr w:type="spellStart"/>
+      <w:r>
+        <w:t>jTextFieldHormigasRefugio</w:t>
+      </w:r>
+      <w:proofErr w:type="spellEnd"/>
+      <w:r>
+        <w:t xml:space="preserve">) </w:t>
+      </w:r>
+      <w:r>
+        <w:sym w:font="Wingdings" w:char="F0E0"/>
+      </w:r>
+      <w:r>
+        <w:t xml:space="preserve"> Método constructor de la clase </w:t>
+      </w:r>
+      <w:r>
+        <w:rPr>
+          <w:i/>
+          <w:iCs/>
+        </w:rPr>
+        <w:t>Refugio</w:t>
       </w:r>
       <w:r>
         <w:t>.</w:t>
@@ -14074,414 +14256,336 @@
       </w:pPr>
       <w:proofErr w:type="spellStart"/>
       <w:r>
+        <w:t>public</w:t>
+      </w:r>
+      <w:proofErr w:type="spellEnd"/>
+      <w:r>
+        <w:t xml:space="preserve"> </w:t>
+      </w:r>
+      <w:proofErr w:type="spellStart"/>
+      <w:r>
+        <w:t>void</w:t>
+      </w:r>
+      <w:proofErr w:type="spellEnd"/>
+      <w:r>
+        <w:t xml:space="preserve"> </w:t>
+      </w:r>
+      <w:proofErr w:type="spellStart"/>
+      <w:r>
+        <w:rPr>
+          <w:i/>
+          <w:iCs/>
+          <w:color w:val="00B0F0"/>
+        </w:rPr>
+        <w:t>protegeRefugio</w:t>
+      </w:r>
+      <w:proofErr w:type="spellEnd"/>
+      <w:r>
+        <w:t>(Hormiga hormiga)</w:t>
+      </w:r>
+      <w:r>
+        <w:t xml:space="preserve"> </w:t>
+      </w:r>
+      <w:r>
+        <w:sym w:font="Wingdings" w:char="F0E0"/>
+      </w:r>
+      <w:r>
+        <w:t xml:space="preserve"> Método para que, en caso de que haya activa una invasión, las hormigas cría usen el refugio.</w:t>
+      </w:r>
+    </w:p>
+    <w:p>
+      <w:pPr>
+        <w:pStyle w:val="Prrafodelista"/>
+        <w:numPr>
+          <w:ilvl w:val="1"/>
+          <w:numId w:val="4"/>
+        </w:numPr>
+      </w:pPr>
+      <w:proofErr w:type="spellStart"/>
+      <w:r>
+        <w:t>private</w:t>
+      </w:r>
+      <w:proofErr w:type="spellEnd"/>
+      <w:r>
+        <w:t xml:space="preserve"> </w:t>
+      </w:r>
+      <w:proofErr w:type="spellStart"/>
+      <w:r>
+        <w:t>void</w:t>
+      </w:r>
+      <w:proofErr w:type="spellEnd"/>
+      <w:r>
+        <w:t xml:space="preserve"> </w:t>
+      </w:r>
+      <w:r>
+        <w:rPr>
+          <w:i/>
+          <w:iCs/>
+          <w:color w:val="00B0F0"/>
+        </w:rPr>
+        <w:t>entra</w:t>
+      </w:r>
+      <w:r>
+        <w:t>(Hormiga hormiga)</w:t>
+      </w:r>
+      <w:r>
+        <w:t xml:space="preserve"> </w:t>
+      </w:r>
+      <w:r>
+        <w:sym w:font="Wingdings" w:char="F0E0"/>
+      </w:r>
+      <w:r>
+        <w:t xml:space="preserve">  Método para que las hormigas entren en el refugio.</w:t>
+      </w:r>
+    </w:p>
+    <w:p>
+      <w:pPr>
+        <w:pStyle w:val="Prrafodelista"/>
+        <w:numPr>
+          <w:ilvl w:val="1"/>
+          <w:numId w:val="4"/>
+        </w:numPr>
+      </w:pPr>
+      <w:proofErr w:type="spellStart"/>
+      <w:r>
+        <w:t>private</w:t>
+      </w:r>
+      <w:proofErr w:type="spellEnd"/>
+      <w:r>
+        <w:t xml:space="preserve"> </w:t>
+      </w:r>
+      <w:proofErr w:type="spellStart"/>
+      <w:r>
+        <w:t>void</w:t>
+      </w:r>
+      <w:proofErr w:type="spellEnd"/>
+      <w:r>
+        <w:t xml:space="preserve"> </w:t>
+      </w:r>
+      <w:r>
+        <w:rPr>
+          <w:i/>
+          <w:iCs/>
+          <w:color w:val="00B0F0"/>
+        </w:rPr>
+        <w:t>sale</w:t>
+      </w:r>
+      <w:r>
+        <w:t>(Hormiga hormiga)</w:t>
+      </w:r>
+      <w:r>
+        <w:t xml:space="preserve"> </w:t>
+      </w:r>
+      <w:r>
+        <w:sym w:font="Wingdings" w:char="F0E0"/>
+      </w:r>
+      <w:r>
+        <w:t xml:space="preserve"> Método para que las hormigas salgan del refugio.</w:t>
+      </w:r>
+    </w:p>
+    <w:p>
+      <w:pPr>
+        <w:pStyle w:val="Prrafodelista"/>
+        <w:numPr>
+          <w:ilvl w:val="1"/>
+          <w:numId w:val="4"/>
+        </w:numPr>
+      </w:pPr>
+      <w:proofErr w:type="spellStart"/>
+      <w:r>
+        <w:t>public</w:t>
+      </w:r>
+      <w:proofErr w:type="spellEnd"/>
+      <w:r>
+        <w:t xml:space="preserve"> </w:t>
+      </w:r>
+      <w:proofErr w:type="spellStart"/>
+      <w:r>
+        <w:t>void</w:t>
+      </w:r>
+      <w:proofErr w:type="spellEnd"/>
+      <w:r>
+        <w:t xml:space="preserve"> </w:t>
+      </w:r>
+      <w:proofErr w:type="spellStart"/>
+      <w:r>
+        <w:rPr>
+          <w:i/>
+          <w:iCs/>
+          <w:color w:val="00B0F0"/>
+        </w:rPr>
+        <w:t>despiertaRefugio</w:t>
+      </w:r>
+      <w:proofErr w:type="spellEnd"/>
+      <w:r>
+        <w:t>()</w:t>
+      </w:r>
+      <w:r>
+        <w:t xml:space="preserve"> </w:t>
+      </w:r>
+      <w:r>
+        <w:sym w:font="Wingdings" w:char="F0E0"/>
+      </w:r>
+      <w:r>
+        <w:t xml:space="preserve"> Método para despertar a las hormigas que se encuentren en el refugio tras una invasión.</w:t>
+      </w:r>
+    </w:p>
+    <w:p>
+      <w:pPr>
+        <w:pStyle w:val="Prrafodelista"/>
+        <w:numPr>
+          <w:ilvl w:val="1"/>
+          <w:numId w:val="4"/>
+        </w:numPr>
+      </w:pPr>
+      <w:proofErr w:type="spellStart"/>
+      <w:r>
+        <w:t>public</w:t>
+      </w:r>
+      <w:proofErr w:type="spellEnd"/>
+      <w:r>
+        <w:t xml:space="preserve"> Log </w:t>
+      </w:r>
+      <w:proofErr w:type="spellStart"/>
+      <w:r>
+        <w:rPr>
+          <w:i/>
+          <w:iCs/>
+          <w:color w:val="00B0F0"/>
+        </w:rPr>
+        <w:t>getLog</w:t>
+      </w:r>
+      <w:proofErr w:type="spellEnd"/>
+      <w:r>
+        <w:t>()</w:t>
+      </w:r>
+      <w:r>
+        <w:t xml:space="preserve"> </w:t>
+      </w:r>
+      <w:r>
+        <w:sym w:font="Wingdings" w:char="F0E0"/>
+      </w:r>
+      <w:r>
+        <w:t xml:space="preserve"> Método </w:t>
+      </w:r>
+      <w:proofErr w:type="spellStart"/>
+      <w:r>
+        <w:t>get</w:t>
+      </w:r>
+      <w:proofErr w:type="spellEnd"/>
+      <w:r>
+        <w:t xml:space="preserve"> para el atributo </w:t>
+      </w:r>
+      <w:r>
+        <w:rPr>
+          <w:i/>
+          <w:iCs/>
+        </w:rPr>
+        <w:t>log</w:t>
+      </w:r>
+      <w:r>
+        <w:t>.</w:t>
+      </w:r>
+    </w:p>
+    <w:p>
+      <w:pPr>
+        <w:pStyle w:val="Prrafodelista"/>
+        <w:numPr>
+          <w:ilvl w:val="1"/>
+          <w:numId w:val="4"/>
+        </w:numPr>
+      </w:pPr>
+      <w:proofErr w:type="spellStart"/>
+      <w:r>
+        <w:t>public</w:t>
+      </w:r>
+      <w:proofErr w:type="spellEnd"/>
+      <w:r>
+        <w:t xml:space="preserve"> </w:t>
+      </w:r>
+      <w:proofErr w:type="spellStart"/>
+      <w:r>
+        <w:t>ListaThreads</w:t>
+      </w:r>
+      <w:proofErr w:type="spellEnd"/>
+      <w:r>
+        <w:t xml:space="preserve"> </w:t>
+      </w:r>
+      <w:proofErr w:type="spellStart"/>
+      <w:r>
+        <w:rPr>
+          <w:i/>
+          <w:iCs/>
+          <w:color w:val="00B0F0"/>
+        </w:rPr>
+        <w:t>getListaHormigasRefugio</w:t>
+      </w:r>
+      <w:proofErr w:type="spellEnd"/>
+      <w:r>
+        <w:t>()</w:t>
+      </w:r>
+      <w:r>
+        <w:t xml:space="preserve"> </w:t>
+      </w:r>
+      <w:r>
+        <w:sym w:font="Wingdings" w:char="F0E0"/>
+      </w:r>
+      <w:r>
+        <w:t xml:space="preserve"> Método </w:t>
+      </w:r>
+      <w:proofErr w:type="spellStart"/>
+      <w:r>
+        <w:t>get</w:t>
+      </w:r>
+      <w:proofErr w:type="spellEnd"/>
+      <w:r>
+        <w:t xml:space="preserve"> para el atributo </w:t>
+      </w:r>
+      <w:proofErr w:type="spellStart"/>
+      <w:r>
+        <w:rPr>
+          <w:i/>
+          <w:iCs/>
+        </w:rPr>
+        <w:t>listaHormigasRefugio</w:t>
+      </w:r>
+      <w:proofErr w:type="spellEnd"/>
+      <w:r>
+        <w:t>.</w:t>
+      </w:r>
+    </w:p>
+    <w:p>
+      <w:pPr>
+        <w:pStyle w:val="Prrafodelista"/>
+        <w:numPr>
+          <w:ilvl w:val="1"/>
+          <w:numId w:val="4"/>
+        </w:numPr>
+      </w:pPr>
+      <w:proofErr w:type="spellStart"/>
+      <w:r>
+        <w:t>public</w:t>
+      </w:r>
+      <w:proofErr w:type="spellEnd"/>
+      <w:r>
+        <w:t xml:space="preserve"> </w:t>
+      </w:r>
+      <w:proofErr w:type="spellStart"/>
+      <w:r>
         <w:t>boolean</w:t>
       </w:r>
       <w:proofErr w:type="spellEnd"/>
       <w:r>
         <w:t xml:space="preserve"> </w:t>
       </w:r>
-      <w:r>
-        <w:rPr>
-          <w:i/>
-          <w:iCs/>
-          <w:color w:val="00B0F0"/>
-        </w:rPr>
-        <w:t>activo</w:t>
-      </w:r>
-      <w:r>
-        <w:rPr>
-          <w:color w:val="00B0F0"/>
-        </w:rPr>
-        <w:t xml:space="preserve"> </w:t>
-      </w:r>
-      <w:r>
-        <w:sym w:font="Wingdings" w:char="F0E0"/>
-      </w:r>
-      <w:r>
-        <w:t xml:space="preserve"> Atributo de tipo </w:t>
-      </w:r>
-      <w:proofErr w:type="spellStart"/>
-      <w:r>
-        <w:t>boolean</w:t>
-      </w:r>
-      <w:proofErr w:type="spellEnd"/>
-      <w:r>
-        <w:t xml:space="preserve"> inicializado como false, que indica si hay activa una invasión.</w:t>
-      </w:r>
-    </w:p>
-    <w:p>
-      <w:pPr>
-        <w:pStyle w:val="Prrafodelista"/>
-        <w:numPr>
-          <w:ilvl w:val="1"/>
-          <w:numId w:val="4"/>
-        </w:numPr>
-      </w:pPr>
-      <w:r>
-        <w:t xml:space="preserve">int </w:t>
-      </w:r>
-      <w:proofErr w:type="spellStart"/>
-      <w:r>
-        <w:rPr>
-          <w:i/>
-          <w:iCs/>
-          <w:color w:val="00B0F0"/>
-        </w:rPr>
-        <w:t>numHormigasRefugio</w:t>
-      </w:r>
-      <w:proofErr w:type="spellEnd"/>
-      <w:r>
-        <w:rPr>
-          <w:color w:val="00B0F0"/>
-        </w:rPr>
-        <w:t xml:space="preserve"> </w:t>
-      </w:r>
-      <w:r>
-        <w:sym w:font="Wingdings" w:char="F0E0"/>
-      </w:r>
-      <w:r>
-        <w:t xml:space="preserve"> Atributo de tipo entero inicializado a 0 que indica cuantas hormigas hay dentro del refugio.</w:t>
-      </w:r>
-    </w:p>
-    <w:p>
-      <w:pPr>
-        <w:pStyle w:val="Prrafodelista"/>
-        <w:numPr>
-          <w:ilvl w:val="1"/>
-          <w:numId w:val="4"/>
-        </w:numPr>
-      </w:pPr>
-      <w:proofErr w:type="spellStart"/>
-      <w:r>
-        <w:t>Lock</w:t>
-      </w:r>
-      <w:proofErr w:type="spellEnd"/>
-      <w:r>
-        <w:t xml:space="preserve"> </w:t>
-      </w:r>
-      <w:proofErr w:type="spellStart"/>
-      <w:r>
-        <w:rPr>
-          <w:i/>
-          <w:iCs/>
-          <w:color w:val="00B0F0"/>
-        </w:rPr>
-        <w:t>cerrojoRefugio</w:t>
-      </w:r>
-      <w:proofErr w:type="spellEnd"/>
-    </w:p>
-    <w:p>
-      <w:pPr>
-        <w:pStyle w:val="Prrafodelista"/>
-        <w:numPr>
-          <w:ilvl w:val="1"/>
-          <w:numId w:val="4"/>
-        </w:numPr>
-        <w:jc w:val="both"/>
-      </w:pPr>
-      <w:proofErr w:type="spellStart"/>
-      <w:r>
-        <w:t>Condition</w:t>
-      </w:r>
-      <w:proofErr w:type="spellEnd"/>
-      <w:r>
-        <w:t xml:space="preserve"> </w:t>
-      </w:r>
-      <w:proofErr w:type="spellStart"/>
-      <w:r>
-        <w:rPr>
-          <w:i/>
-          <w:iCs/>
-          <w:color w:val="00B0F0"/>
-        </w:rPr>
-        <w:t>finInvasion</w:t>
-      </w:r>
-      <w:proofErr w:type="spellEnd"/>
-    </w:p>
-    <w:p>
-      <w:pPr>
-        <w:pStyle w:val="Prrafodelista"/>
-        <w:numPr>
-          <w:ilvl w:val="1"/>
-          <w:numId w:val="4"/>
-        </w:numPr>
-      </w:pPr>
-      <w:proofErr w:type="spellStart"/>
-      <w:r>
-        <w:t>ListaThreads</w:t>
-      </w:r>
-      <w:proofErr w:type="spellEnd"/>
-      <w:r>
-        <w:t xml:space="preserve"> </w:t>
-      </w:r>
-      <w:proofErr w:type="spellStart"/>
-      <w:r>
-        <w:rPr>
-          <w:i/>
-          <w:iCs/>
-          <w:color w:val="00B0F0"/>
-        </w:rPr>
-        <w:t>listaHormigasRefugio</w:t>
-      </w:r>
-      <w:proofErr w:type="spellEnd"/>
-      <w:r>
-        <w:rPr>
-          <w:color w:val="00B0F0"/>
-        </w:rPr>
-        <w:t xml:space="preserve"> </w:t>
-      </w:r>
-      <w:r>
-        <w:sym w:font="Wingdings" w:char="F0E0"/>
-      </w:r>
-      <w:r>
-        <w:t xml:space="preserve"> Atributo de tipo </w:t>
-      </w:r>
-      <w:proofErr w:type="spellStart"/>
-      <w:r>
-        <w:t>ListaThreads</w:t>
-      </w:r>
-      <w:proofErr w:type="spellEnd"/>
-      <w:r>
-        <w:t xml:space="preserve"> para poder almacenar las hormigas que están en el refugio.</w:t>
-      </w:r>
-    </w:p>
-    <w:p>
-      <w:pPr>
-        <w:pStyle w:val="Prrafodelista"/>
-        <w:numPr>
-          <w:ilvl w:val="1"/>
-          <w:numId w:val="4"/>
-        </w:numPr>
-      </w:pPr>
-      <w:proofErr w:type="spellStart"/>
-      <w:r>
-        <w:t>public</w:t>
-      </w:r>
-      <w:proofErr w:type="spellEnd"/>
-      <w:r>
-        <w:t xml:space="preserve"> </w:t>
-      </w:r>
-      <w:r>
-        <w:rPr>
-          <w:i/>
-          <w:iCs/>
-          <w:color w:val="00B0F0"/>
-        </w:rPr>
-        <w:t>Refugio</w:t>
-      </w:r>
-      <w:r>
-        <w:t xml:space="preserve">(Log </w:t>
-      </w:r>
-      <w:proofErr w:type="spellStart"/>
-      <w:r>
-        <w:t>log</w:t>
-      </w:r>
-      <w:proofErr w:type="spellEnd"/>
-      <w:r>
-        <w:t xml:space="preserve">, </w:t>
-      </w:r>
-      <w:proofErr w:type="spellStart"/>
-      <w:r>
-        <w:t>JTextField</w:t>
-      </w:r>
-      <w:proofErr w:type="spellEnd"/>
-      <w:r>
-        <w:t xml:space="preserve"> </w:t>
-      </w:r>
-      <w:proofErr w:type="spellStart"/>
-      <w:r>
-        <w:t>jTextFieldHormigasRefugio</w:t>
-      </w:r>
-      <w:proofErr w:type="spellEnd"/>
-      <w:r>
-        <w:t xml:space="preserve">) </w:t>
-      </w:r>
-      <w:r>
-        <w:sym w:font="Wingdings" w:char="F0E0"/>
-      </w:r>
-      <w:r>
-        <w:t xml:space="preserve"> Método constructor de la clase </w:t>
-      </w:r>
-      <w:r>
-        <w:rPr>
-          <w:i/>
-          <w:iCs/>
-        </w:rPr>
-        <w:t>Refugio</w:t>
-      </w:r>
-      <w:r>
-        <w:t>.</w:t>
-      </w:r>
-    </w:p>
-    <w:p>
-      <w:pPr>
-        <w:pStyle w:val="Prrafodelista"/>
-        <w:numPr>
-          <w:ilvl w:val="1"/>
-          <w:numId w:val="4"/>
-        </w:numPr>
-      </w:pPr>
-      <w:proofErr w:type="spellStart"/>
-      <w:r>
-        <w:t>public</w:t>
-      </w:r>
-      <w:proofErr w:type="spellEnd"/>
-      <w:r>
-        <w:t xml:space="preserve"> </w:t>
-      </w:r>
-      <w:proofErr w:type="spellStart"/>
-      <w:r>
-        <w:t>void</w:t>
-      </w:r>
-      <w:proofErr w:type="spellEnd"/>
-      <w:r>
-        <w:t xml:space="preserve"> </w:t>
-      </w:r>
-      <w:proofErr w:type="spellStart"/>
-      <w:r>
-        <w:rPr>
-          <w:i/>
-          <w:iCs/>
-          <w:color w:val="00B0F0"/>
-        </w:rPr>
-        <w:t>protegeRefugio</w:t>
-      </w:r>
-      <w:proofErr w:type="spellEnd"/>
-      <w:r>
-        <w:t>(Hormiga hormiga)</w:t>
-      </w:r>
-      <w:r>
-        <w:t xml:space="preserve"> </w:t>
-      </w:r>
-      <w:r>
-        <w:sym w:font="Wingdings" w:char="F0E0"/>
-      </w:r>
-      <w:r>
-        <w:t xml:space="preserve"> Método para que, en caso de que haya activa una invasión, las hormigas cría usen el refugio.</w:t>
-      </w:r>
-    </w:p>
-    <w:p>
-      <w:pPr>
-        <w:pStyle w:val="Prrafodelista"/>
-        <w:numPr>
-          <w:ilvl w:val="1"/>
-          <w:numId w:val="4"/>
-        </w:numPr>
-      </w:pPr>
-      <w:proofErr w:type="spellStart"/>
-      <w:r>
-        <w:t>private</w:t>
-      </w:r>
-      <w:proofErr w:type="spellEnd"/>
-      <w:r>
-        <w:t xml:space="preserve"> </w:t>
-      </w:r>
-      <w:proofErr w:type="spellStart"/>
-      <w:r>
-        <w:t>void</w:t>
-      </w:r>
-      <w:proofErr w:type="spellEnd"/>
-      <w:r>
-        <w:t xml:space="preserve"> </w:t>
-      </w:r>
-      <w:r>
-        <w:rPr>
-          <w:i/>
-          <w:iCs/>
-          <w:color w:val="00B0F0"/>
-        </w:rPr>
-        <w:t>entra</w:t>
-      </w:r>
-      <w:r>
-        <w:t>(Hormiga hormiga)</w:t>
-      </w:r>
-      <w:r>
-        <w:t xml:space="preserve"> </w:t>
-      </w:r>
-      <w:r>
-        <w:sym w:font="Wingdings" w:char="F0E0"/>
-      </w:r>
-      <w:r>
-        <w:t xml:space="preserve">  Método para que las hormigas entren en el refugio.</w:t>
-      </w:r>
-    </w:p>
-    <w:p>
-      <w:pPr>
-        <w:pStyle w:val="Prrafodelista"/>
-        <w:numPr>
-          <w:ilvl w:val="1"/>
-          <w:numId w:val="4"/>
-        </w:numPr>
-      </w:pPr>
-      <w:proofErr w:type="spellStart"/>
-      <w:r>
-        <w:t>private</w:t>
-      </w:r>
-      <w:proofErr w:type="spellEnd"/>
-      <w:r>
-        <w:t xml:space="preserve"> </w:t>
-      </w:r>
-      <w:proofErr w:type="spellStart"/>
-      <w:r>
-        <w:t>void</w:t>
-      </w:r>
-      <w:proofErr w:type="spellEnd"/>
-      <w:r>
-        <w:t xml:space="preserve"> </w:t>
-      </w:r>
-      <w:r>
-        <w:rPr>
-          <w:i/>
-          <w:iCs/>
-          <w:color w:val="00B0F0"/>
-        </w:rPr>
-        <w:t>sale</w:t>
-      </w:r>
-      <w:r>
-        <w:t>(Hormiga hormiga)</w:t>
-      </w:r>
-      <w:r>
-        <w:t xml:space="preserve"> </w:t>
-      </w:r>
-      <w:r>
-        <w:sym w:font="Wingdings" w:char="F0E0"/>
-      </w:r>
-      <w:r>
-        <w:t xml:space="preserve"> Método para que las hormigas salgan del refugio.</w:t>
-      </w:r>
-    </w:p>
-    <w:p>
-      <w:pPr>
-        <w:pStyle w:val="Prrafodelista"/>
-        <w:numPr>
-          <w:ilvl w:val="1"/>
-          <w:numId w:val="4"/>
-        </w:numPr>
-      </w:pPr>
-      <w:proofErr w:type="spellStart"/>
-      <w:r>
-        <w:t>public</w:t>
-      </w:r>
-      <w:proofErr w:type="spellEnd"/>
-      <w:r>
-        <w:t xml:space="preserve"> </w:t>
-      </w:r>
-      <w:proofErr w:type="spellStart"/>
-      <w:r>
-        <w:t>void</w:t>
-      </w:r>
-      <w:proofErr w:type="spellEnd"/>
-      <w:r>
-        <w:t xml:space="preserve"> </w:t>
-      </w:r>
-      <w:proofErr w:type="spellStart"/>
-      <w:r>
-        <w:rPr>
-          <w:i/>
-          <w:iCs/>
-          <w:color w:val="00B0F0"/>
-        </w:rPr>
-        <w:t>despiertaRefugio</w:t>
+      <w:proofErr w:type="spellStart"/>
+      <w:r>
+        <w:rPr>
+          <w:i/>
+          <w:iCs/>
+          <w:color w:val="00B0F0"/>
+        </w:rPr>
+        <w:t>isActivo</w:t>
       </w:r>
       <w:proofErr w:type="spellEnd"/>
       <w:r>
@@ -14494,181 +14598,7 @@
         <w:sym w:font="Wingdings" w:char="F0E0"/>
       </w:r>
       <w:r>
-        <w:t xml:space="preserve"> Método para despertar a las hormigas que se encuentren en el refugio tras una invasión.</w:t>
-      </w:r>
-    </w:p>
-    <w:p>
-      <w:pPr>
-        <w:pStyle w:val="Prrafodelista"/>
-        <w:numPr>
-          <w:ilvl w:val="1"/>
-          <w:numId w:val="4"/>
-        </w:numPr>
-      </w:pPr>
-      <w:proofErr w:type="spellStart"/>
-      <w:r>
-        <w:t>public</w:t>
-      </w:r>
-      <w:proofErr w:type="spellEnd"/>
-      <w:r>
-        <w:t xml:space="preserve"> Log </w:t>
-      </w:r>
-      <w:proofErr w:type="spellStart"/>
-      <w:r>
-        <w:rPr>
-          <w:i/>
-          <w:iCs/>
-          <w:color w:val="00B0F0"/>
-        </w:rPr>
-        <w:t>getLog</w:t>
-      </w:r>
-      <w:proofErr w:type="spellEnd"/>
-      <w:r>
-        <w:t>()</w:t>
-      </w:r>
-      <w:r>
-        <w:t xml:space="preserve"> </w:t>
-      </w:r>
-      <w:r>
-        <w:sym w:font="Wingdings" w:char="F0E0"/>
-      </w:r>
-      <w:r>
         <w:t xml:space="preserve"> Método </w:t>
-      </w:r>
-      <w:proofErr w:type="spellStart"/>
-      <w:r>
-        <w:t>get</w:t>
-      </w:r>
-      <w:proofErr w:type="spellEnd"/>
-      <w:r>
-        <w:t xml:space="preserve"> para el atributo </w:t>
-      </w:r>
-      <w:r>
-        <w:rPr>
-          <w:i/>
-          <w:iCs/>
-        </w:rPr>
-        <w:t>log</w:t>
-      </w:r>
-      <w:r>
-        <w:t>.</w:t>
-      </w:r>
-    </w:p>
-    <w:p>
-      <w:pPr>
-        <w:pStyle w:val="Prrafodelista"/>
-        <w:numPr>
-          <w:ilvl w:val="1"/>
-          <w:numId w:val="4"/>
-        </w:numPr>
-      </w:pPr>
-      <w:proofErr w:type="spellStart"/>
-      <w:r>
-        <w:t>public</w:t>
-      </w:r>
-      <w:proofErr w:type="spellEnd"/>
-      <w:r>
-        <w:t xml:space="preserve"> </w:t>
-      </w:r>
-      <w:proofErr w:type="spellStart"/>
-      <w:r>
-        <w:t>ListaThreads</w:t>
-      </w:r>
-      <w:proofErr w:type="spellEnd"/>
-      <w:r>
-        <w:t xml:space="preserve"> </w:t>
-      </w:r>
-      <w:proofErr w:type="spellStart"/>
-      <w:r>
-        <w:rPr>
-          <w:i/>
-          <w:iCs/>
-          <w:color w:val="00B0F0"/>
-        </w:rPr>
-        <w:t>getListaHormigasRefugio</w:t>
-      </w:r>
-      <w:proofErr w:type="spellEnd"/>
-      <w:r>
-        <w:t>()</w:t>
-      </w:r>
-      <w:r>
-        <w:t xml:space="preserve"> </w:t>
-      </w:r>
-      <w:r>
-        <w:sym w:font="Wingdings" w:char="F0E0"/>
-      </w:r>
-      <w:r>
-        <w:t xml:space="preserve"> Método </w:t>
-      </w:r>
-      <w:proofErr w:type="spellStart"/>
-      <w:r>
-        <w:t>get</w:t>
-      </w:r>
-      <w:proofErr w:type="spellEnd"/>
-      <w:r>
-        <w:t xml:space="preserve"> para el atributo </w:t>
-      </w:r>
-      <w:proofErr w:type="spellStart"/>
-      <w:r>
-        <w:rPr>
-          <w:i/>
-          <w:iCs/>
-        </w:rPr>
-        <w:t>listaHormigasRefugio</w:t>
-      </w:r>
-      <w:proofErr w:type="spellEnd"/>
-      <w:r>
-        <w:t>.</w:t>
-      </w:r>
-    </w:p>
-    <w:p>
-      <w:pPr>
-        <w:pStyle w:val="Prrafodelista"/>
-        <w:numPr>
-          <w:ilvl w:val="1"/>
-          <w:numId w:val="4"/>
-        </w:numPr>
-      </w:pPr>
-      <w:proofErr w:type="spellStart"/>
-      <w:r>
-        <w:t>public</w:t>
-      </w:r>
-      <w:proofErr w:type="spellEnd"/>
-      <w:r>
-        <w:t xml:space="preserve"> </w:t>
-      </w:r>
-      <w:proofErr w:type="spellStart"/>
-      <w:r>
-        <w:t>boolean</w:t>
-      </w:r>
-      <w:proofErr w:type="spellEnd"/>
-      <w:r>
-        <w:t xml:space="preserve"> </w:t>
-      </w:r>
-      <w:proofErr w:type="spellStart"/>
-      <w:r>
-        <w:rPr>
-          <w:i/>
-          <w:iCs/>
-          <w:color w:val="00B0F0"/>
-        </w:rPr>
-        <w:t>isActivo</w:t>
-      </w:r>
-      <w:proofErr w:type="spellEnd"/>
-      <w:r>
-        <w:t>()</w:t>
-      </w:r>
-      <w:r>
-        <w:t xml:space="preserve"> </w:t>
-      </w:r>
-      <w:r>
-        <w:sym w:font="Wingdings" w:char="F0E0"/>
-      </w:r>
-      <w:r>
-        <w:t xml:space="preserve"> </w:t>
-      </w:r>
-      <w:r>
-        <w:t xml:space="preserve">Método </w:t>
       </w:r>
       <w:proofErr w:type="spellStart"/>
       <w:r>
@@ -15996,14 +15926,7 @@
           <w:i/>
           <w:iCs/>
         </w:rPr>
-        <w:t>Zona</w:t>
-      </w:r>
-      <w:r>
-        <w:rPr>
-          <w:i/>
-          <w:iCs/>
-        </w:rPr>
-        <w:t>Descanso</w:t>
+        <w:t>ZonaDescanso</w:t>
       </w:r>
       <w:proofErr w:type="spellEnd"/>
       <w:r>
@@ -16041,10 +15964,7 @@
         <w:sym w:font="Wingdings" w:char="F0E0"/>
       </w:r>
       <w:r>
-        <w:t xml:space="preserve"> </w:t>
-      </w:r>
-      <w:r>
-        <w:t>Atributo de tipo log que almacena el log del sistema concurrente.</w:t>
+        <w:t xml:space="preserve"> Atributo de tipo log que almacena el log del sistema concurrente.</w:t>
       </w:r>
     </w:p>
     <w:p>
@@ -16118,14 +16038,72 @@
       </w:r>
       <w:proofErr w:type="spellEnd"/>
       <w:r>
-        <w:t xml:space="preserve"> </w:t>
-      </w:r>
-      <w:r>
-        <w:t xml:space="preserve">para mostrar las hormigas que hay en la zona para </w:t>
-      </w:r>
-      <w:r>
-        <w:t>descansar</w:t>
-      </w:r>
+        <w:t xml:space="preserve"> para mostrar las hormigas que hay en la zona para descansar.</w:t>
+      </w:r>
+    </w:p>
+    <w:p>
+      <w:pPr>
+        <w:pStyle w:val="Prrafodelista"/>
+        <w:numPr>
+          <w:ilvl w:val="1"/>
+          <w:numId w:val="4"/>
+        </w:numPr>
+      </w:pPr>
+      <w:proofErr w:type="spellStart"/>
+      <w:r>
+        <w:t>public</w:t>
+      </w:r>
+      <w:proofErr w:type="spellEnd"/>
+      <w:r>
+        <w:t xml:space="preserve"> </w:t>
+      </w:r>
+      <w:proofErr w:type="spellStart"/>
+      <w:r>
+        <w:rPr>
+          <w:i/>
+          <w:iCs/>
+          <w:color w:val="00B0F0"/>
+        </w:rPr>
+        <w:t>ZonaDescanso</w:t>
+      </w:r>
+      <w:proofErr w:type="spellEnd"/>
+      <w:r>
+        <w:t xml:space="preserve">(Log log, </w:t>
+      </w:r>
+      <w:proofErr w:type="spellStart"/>
+      <w:r>
+        <w:t>JTextField</w:t>
+      </w:r>
+      <w:proofErr w:type="spellEnd"/>
+      <w:r>
+        <w:t xml:space="preserve"> </w:t>
+      </w:r>
+      <w:proofErr w:type="spellStart"/>
+      <w:r>
+        <w:t>jTextFieldHormigasDescansando</w:t>
+      </w:r>
+      <w:proofErr w:type="spellEnd"/>
+      <w:r>
+        <w:t>)</w:t>
+      </w:r>
+      <w:r>
+        <w:t xml:space="preserve"> </w:t>
+      </w:r>
+      <w:r>
+        <w:sym w:font="Wingdings" w:char="F0E0"/>
+      </w:r>
+      <w:r>
+        <w:t xml:space="preserve"> Método constructor de la clase </w:t>
+      </w:r>
+      <w:proofErr w:type="spellStart"/>
+      <w:r>
+        <w:rPr>
+          <w:i/>
+          <w:iCs/>
+        </w:rPr>
+        <w:t>ZonaDescanso</w:t>
+      </w:r>
+      <w:proofErr w:type="spellEnd"/>
       <w:r>
         <w:t>.</w:t>
       </w:r>
@@ -16148,53 +16126,31 @@
       </w:r>
       <w:proofErr w:type="spellStart"/>
       <w:r>
-        <w:rPr>
-          <w:i/>
-          <w:iCs/>
-          <w:color w:val="00B0F0"/>
-        </w:rPr>
-        <w:t>ZonaDescanso</w:t>
-      </w:r>
-      <w:proofErr w:type="spellEnd"/>
-      <w:r>
-        <w:t xml:space="preserve">(Log log, </w:t>
-      </w:r>
-      <w:proofErr w:type="spellStart"/>
-      <w:r>
-        <w:t>JTextField</w:t>
-      </w:r>
-      <w:proofErr w:type="spellEnd"/>
-      <w:r>
-        <w:t xml:space="preserve"> </w:t>
-      </w:r>
-      <w:proofErr w:type="spellStart"/>
-      <w:r>
-        <w:t>jTextFieldHormigasDescansando</w:t>
-      </w:r>
-      <w:proofErr w:type="spellEnd"/>
-      <w:r>
-        <w:t>)</w:t>
-      </w:r>
-      <w:r>
-        <w:t xml:space="preserve"> </w:t>
-      </w:r>
-      <w:r>
-        <w:sym w:font="Wingdings" w:char="F0E0"/>
-      </w:r>
-      <w:r>
-        <w:t xml:space="preserve"> Método constructor de la clase </w:t>
-      </w:r>
-      <w:proofErr w:type="spellStart"/>
-      <w:r>
-        <w:rPr>
-          <w:i/>
-          <w:iCs/>
-        </w:rPr>
-        <w:t>ZonaDescanso</w:t>
-      </w:r>
-      <w:proofErr w:type="spellEnd"/>
-      <w:r>
-        <w:t>.</w:t>
+        <w:t>void</w:t>
+      </w:r>
+      <w:proofErr w:type="spellEnd"/>
+      <w:r>
+        <w:t xml:space="preserve"> </w:t>
+      </w:r>
+      <w:r>
+        <w:rPr>
+          <w:i/>
+          <w:iCs/>
+          <w:color w:val="00B0F0"/>
+        </w:rPr>
+        <w:t>entra</w:t>
+      </w:r>
+      <w:r>
+        <w:t>(Hormiga hormiga)</w:t>
+      </w:r>
+      <w:r>
+        <w:t xml:space="preserve"> </w:t>
+      </w:r>
+      <w:r>
+        <w:sym w:font="Wingdings" w:char="F0E0"/>
+      </w:r>
+      <w:r>
+        <w:t xml:space="preserve"> Método para que una hormiga entre a la zona para descansar.</w:t>
       </w:r>
     </w:p>
     <w:p>
@@ -16227,7 +16183,7 @@
           <w:iCs/>
           <w:color w:val="00B0F0"/>
         </w:rPr>
-        <w:t>entra</w:t>
+        <w:t>sale</w:t>
       </w:r>
       <w:r>
         <w:t>(Hormiga hormiga)</w:t>
@@ -16239,64 +16195,7 @@
         <w:sym w:font="Wingdings" w:char="F0E0"/>
       </w:r>
       <w:r>
-        <w:t xml:space="preserve"> Método para que una hormiga entre a la zona para </w:t>
-      </w:r>
-      <w:r>
-        <w:t>descansar</w:t>
-      </w:r>
-      <w:r>
-        <w:t>.</w:t>
-      </w:r>
-    </w:p>
-    <w:p>
-      <w:pPr>
-        <w:pStyle w:val="Prrafodelista"/>
-        <w:numPr>
-          <w:ilvl w:val="1"/>
-          <w:numId w:val="4"/>
-        </w:numPr>
-      </w:pPr>
-      <w:proofErr w:type="spellStart"/>
-      <w:r>
-        <w:t>public</w:t>
-      </w:r>
-      <w:proofErr w:type="spellEnd"/>
-      <w:r>
-        <w:t xml:space="preserve"> </w:t>
-      </w:r>
-      <w:proofErr w:type="spellStart"/>
-      <w:r>
-        <w:t>void</w:t>
-      </w:r>
-      <w:proofErr w:type="spellEnd"/>
-      <w:r>
-        <w:t xml:space="preserve"> </w:t>
-      </w:r>
-      <w:r>
-        <w:rPr>
-          <w:i/>
-          <w:iCs/>
-          <w:color w:val="00B0F0"/>
-        </w:rPr>
-        <w:t>sale</w:t>
-      </w:r>
-      <w:r>
-        <w:t>(Hormiga hormiga)</w:t>
-      </w:r>
-      <w:r>
-        <w:t xml:space="preserve"> </w:t>
-      </w:r>
-      <w:r>
-        <w:sym w:font="Wingdings" w:char="F0E0"/>
-      </w:r>
-      <w:r>
-        <w:t xml:space="preserve"> Método para que una hormiga salga de la zona para </w:t>
-      </w:r>
-      <w:r>
-        <w:t>descansar</w:t>
-      </w:r>
-      <w:r>
-        <w:t>.</w:t>
+        <w:t xml:space="preserve"> Método para que una hormiga salga de la zona para descansar.</w:t>
       </w:r>
     </w:p>
     <w:p>
@@ -16750,10 +16649,166 @@
         <w:sym w:font="Wingdings" w:char="F0E0"/>
       </w:r>
       <w:r>
-        <w:t xml:space="preserve"> Método para que una hormiga entre a la zona para </w:t>
-      </w:r>
-      <w:r>
-        <w:t>hacer instrucción</w:t>
+        <w:t xml:space="preserve"> Método para que una hormiga entre a la zona para hacer instrucción.</w:t>
+      </w:r>
+    </w:p>
+    <w:p>
+      <w:pPr>
+        <w:pStyle w:val="Prrafodelista"/>
+        <w:numPr>
+          <w:ilvl w:val="1"/>
+          <w:numId w:val="4"/>
+        </w:numPr>
+      </w:pPr>
+      <w:proofErr w:type="spellStart"/>
+      <w:r>
+        <w:t>public</w:t>
+      </w:r>
+      <w:proofErr w:type="spellEnd"/>
+      <w:r>
+        <w:t xml:space="preserve"> </w:t>
+      </w:r>
+      <w:proofErr w:type="spellStart"/>
+      <w:r>
+        <w:t>void</w:t>
+      </w:r>
+      <w:proofErr w:type="spellEnd"/>
+      <w:r>
+        <w:t xml:space="preserve"> </w:t>
+      </w:r>
+      <w:r>
+        <w:rPr>
+          <w:i/>
+          <w:iCs/>
+          <w:color w:val="00B0F0"/>
+        </w:rPr>
+        <w:t>sale</w:t>
+      </w:r>
+      <w:r>
+        <w:t>(Hormiga hormiga)</w:t>
+      </w:r>
+      <w:r>
+        <w:t xml:space="preserve"> </w:t>
+      </w:r>
+      <w:r>
+        <w:sym w:font="Wingdings" w:char="F0E0"/>
+      </w:r>
+      <w:r>
+        <w:t xml:space="preserve"> Método para que una hormiga salga de la zona para hacer instrucción.</w:t>
+      </w:r>
+    </w:p>
+    <w:p>
+      <w:pPr>
+        <w:pStyle w:val="Prrafodelista"/>
+        <w:numPr>
+          <w:ilvl w:val="1"/>
+          <w:numId w:val="4"/>
+        </w:numPr>
+      </w:pPr>
+      <w:proofErr w:type="spellStart"/>
+      <w:r>
+        <w:t>public</w:t>
+      </w:r>
+      <w:proofErr w:type="spellEnd"/>
+      <w:r>
+        <w:t xml:space="preserve"> </w:t>
+      </w:r>
+      <w:proofErr w:type="spellStart"/>
+      <w:r>
+        <w:t>void</w:t>
+      </w:r>
+      <w:proofErr w:type="spellEnd"/>
+      <w:r>
+        <w:t xml:space="preserve"> </w:t>
+      </w:r>
+      <w:proofErr w:type="spellStart"/>
+      <w:r>
+        <w:rPr>
+          <w:i/>
+          <w:iCs/>
+          <w:color w:val="00B0F0"/>
+        </w:rPr>
+        <w:t>realizaInstruccion</w:t>
+      </w:r>
+      <w:proofErr w:type="spellEnd"/>
+      <w:r>
+        <w:t xml:space="preserve">(Hormiga hormiga) </w:t>
+      </w:r>
+      <w:proofErr w:type="spellStart"/>
+      <w:r>
+        <w:t>throws</w:t>
+      </w:r>
+      <w:proofErr w:type="spellEnd"/>
+      <w:r>
+        <w:t xml:space="preserve"> </w:t>
+      </w:r>
+      <w:proofErr w:type="spellStart"/>
+      <w:r>
+        <w:t>InterruptedException</w:t>
+      </w:r>
+      <w:proofErr w:type="spellEnd"/>
+      <w:r>
+        <w:t xml:space="preserve"> </w:t>
+      </w:r>
+      <w:r>
+        <w:sym w:font="Wingdings" w:char="F0E0"/>
+      </w:r>
+      <w:r>
+        <w:t xml:space="preserve"> Método para que una hormiga realice una instrucción.</w:t>
+      </w:r>
+    </w:p>
+    <w:p>
+      <w:pPr>
+        <w:pStyle w:val="Prrafodelista"/>
+        <w:numPr>
+          <w:ilvl w:val="1"/>
+          <w:numId w:val="4"/>
+        </w:numPr>
+      </w:pPr>
+      <w:proofErr w:type="spellStart"/>
+      <w:r>
+        <w:t>public</w:t>
+      </w:r>
+      <w:proofErr w:type="spellEnd"/>
+      <w:r>
+        <w:t xml:space="preserve"> Log </w:t>
+      </w:r>
+      <w:proofErr w:type="spellStart"/>
+      <w:r>
+        <w:rPr>
+          <w:i/>
+          <w:iCs/>
+          <w:color w:val="00B0F0"/>
+        </w:rPr>
+        <w:t>getLog</w:t>
+      </w:r>
+      <w:proofErr w:type="spellEnd"/>
+      <w:r>
+        <w:t>()</w:t>
+      </w:r>
+      <w:r>
+        <w:t xml:space="preserve"> </w:t>
+      </w:r>
+      <w:r>
+        <w:sym w:font="Wingdings" w:char="F0E0"/>
+      </w:r>
+      <w:r>
+        <w:t xml:space="preserve"> Método </w:t>
+      </w:r>
+      <w:proofErr w:type="spellStart"/>
+      <w:r>
+        <w:t>get</w:t>
+      </w:r>
+      <w:proofErr w:type="spellEnd"/>
+      <w:r>
+        <w:t xml:space="preserve"> para el atributo </w:t>
+      </w:r>
+      <w:r>
+        <w:rPr>
+          <w:i/>
+          <w:iCs/>
+        </w:rPr>
+        <w:t>log</w:t>
       </w:r>
       <w:r>
         <w:t>.</w:t>
@@ -16777,224 +16832,56 @@
       </w:r>
       <w:proofErr w:type="spellStart"/>
       <w:r>
-        <w:t>void</w:t>
-      </w:r>
-      <w:proofErr w:type="spellEnd"/>
-      <w:r>
-        <w:t xml:space="preserve"> </w:t>
-      </w:r>
-      <w:r>
-        <w:rPr>
-          <w:i/>
-          <w:iCs/>
-          <w:color w:val="00B0F0"/>
-        </w:rPr>
-        <w:t>sale</w:t>
-      </w:r>
-      <w:r>
-        <w:t>(Hormiga hormiga)</w:t>
-      </w:r>
-      <w:r>
-        <w:t xml:space="preserve"> </w:t>
-      </w:r>
-      <w:r>
-        <w:sym w:font="Wingdings" w:char="F0E0"/>
-      </w:r>
-      <w:r>
-        <w:t xml:space="preserve"> Método para que una hormiga salga de la zona para </w:t>
-      </w:r>
-      <w:r>
-        <w:t>hacer instrucción</w:t>
-      </w:r>
+        <w:t>ListaThreads</w:t>
+      </w:r>
+      <w:proofErr w:type="spellEnd"/>
+      <w:r>
+        <w:t xml:space="preserve"> </w:t>
+      </w:r>
+      <w:proofErr w:type="spellStart"/>
+      <w:r>
+        <w:rPr>
+          <w:i/>
+          <w:iCs/>
+          <w:color w:val="00B0F0"/>
+        </w:rPr>
+        <w:t>getListaHormigasHaciendoInstruccion</w:t>
+      </w:r>
+      <w:proofErr w:type="spellEnd"/>
+      <w:r>
+        <w:t>()</w:t>
+      </w:r>
+      <w:r>
+        <w:t xml:space="preserve"> </w:t>
+      </w:r>
+      <w:r>
+        <w:sym w:font="Wingdings" w:char="F0E0"/>
+      </w:r>
+      <w:r>
+        <w:t xml:space="preserve"> Método </w:t>
+      </w:r>
+      <w:proofErr w:type="spellStart"/>
+      <w:r>
+        <w:t>get</w:t>
+      </w:r>
+      <w:proofErr w:type="spellEnd"/>
+      <w:r>
+        <w:t xml:space="preserve"> para el atributo </w:t>
+      </w:r>
+      <w:proofErr w:type="spellStart"/>
+      <w:r>
+        <w:rPr>
+          <w:i/>
+          <w:iCs/>
+        </w:rPr>
+        <w:t>listaHormigasHaciendoInstruccion</w:t>
+      </w:r>
+      <w:proofErr w:type="spellEnd"/>
       <w:r>
         <w:t>.</w:t>
       </w:r>
     </w:p>
     <w:p>
-      <w:pPr>
-        <w:pStyle w:val="Prrafodelista"/>
-        <w:numPr>
-          <w:ilvl w:val="1"/>
-          <w:numId w:val="4"/>
-        </w:numPr>
-      </w:pPr>
-      <w:proofErr w:type="spellStart"/>
-      <w:r>
-        <w:t>public</w:t>
-      </w:r>
-      <w:proofErr w:type="spellEnd"/>
-      <w:r>
-        <w:t xml:space="preserve"> </w:t>
-      </w:r>
-      <w:proofErr w:type="spellStart"/>
-      <w:r>
-        <w:t>void</w:t>
-      </w:r>
-      <w:proofErr w:type="spellEnd"/>
-      <w:r>
-        <w:t xml:space="preserve"> </w:t>
-      </w:r>
-      <w:proofErr w:type="spellStart"/>
-      <w:r>
-        <w:rPr>
-          <w:i/>
-          <w:iCs/>
-          <w:color w:val="00B0F0"/>
-        </w:rPr>
-        <w:t>realizaInstruccion</w:t>
-      </w:r>
-      <w:proofErr w:type="spellEnd"/>
-      <w:r>
-        <w:t xml:space="preserve">(Hormiga hormiga) </w:t>
-      </w:r>
-      <w:proofErr w:type="spellStart"/>
-      <w:r>
-        <w:t>throws</w:t>
-      </w:r>
-      <w:proofErr w:type="spellEnd"/>
-      <w:r>
-        <w:t xml:space="preserve"> </w:t>
-      </w:r>
-      <w:proofErr w:type="spellStart"/>
-      <w:r>
-        <w:t>InterruptedException</w:t>
-      </w:r>
-      <w:proofErr w:type="spellEnd"/>
-      <w:r>
-        <w:t xml:space="preserve"> </w:t>
-      </w:r>
-      <w:r>
-        <w:sym w:font="Wingdings" w:char="F0E0"/>
-      </w:r>
-      <w:r>
-        <w:t xml:space="preserve"> Método para que una hormiga realice una instrucción.</w:t>
-      </w:r>
-    </w:p>
-    <w:p>
-      <w:pPr>
-        <w:pStyle w:val="Prrafodelista"/>
-        <w:numPr>
-          <w:ilvl w:val="1"/>
-          <w:numId w:val="4"/>
-        </w:numPr>
-      </w:pPr>
-      <w:proofErr w:type="spellStart"/>
-      <w:r>
-        <w:t>public</w:t>
-      </w:r>
-      <w:proofErr w:type="spellEnd"/>
-      <w:r>
-        <w:t xml:space="preserve"> Log </w:t>
-      </w:r>
-      <w:proofErr w:type="spellStart"/>
-      <w:r>
-        <w:rPr>
-          <w:i/>
-          <w:iCs/>
-          <w:color w:val="00B0F0"/>
-        </w:rPr>
-        <w:t>getLog</w:t>
-      </w:r>
-      <w:proofErr w:type="spellEnd"/>
-      <w:r>
-        <w:t>()</w:t>
-      </w:r>
-      <w:r>
-        <w:t xml:space="preserve"> </w:t>
-      </w:r>
-      <w:r>
-        <w:sym w:font="Wingdings" w:char="F0E0"/>
-      </w:r>
-      <w:r>
-        <w:t xml:space="preserve"> Método </w:t>
-      </w:r>
-      <w:proofErr w:type="spellStart"/>
-      <w:r>
-        <w:t>get</w:t>
-      </w:r>
-      <w:proofErr w:type="spellEnd"/>
-      <w:r>
-        <w:t xml:space="preserve"> para el atributo </w:t>
-      </w:r>
-      <w:r>
-        <w:rPr>
-          <w:i/>
-          <w:iCs/>
-        </w:rPr>
-        <w:t>log</w:t>
-      </w:r>
-      <w:r>
-        <w:t>.</w:t>
-      </w:r>
-    </w:p>
-    <w:p>
-      <w:pPr>
-        <w:pStyle w:val="Prrafodelista"/>
-        <w:numPr>
-          <w:ilvl w:val="1"/>
-          <w:numId w:val="4"/>
-        </w:numPr>
-      </w:pPr>
-      <w:proofErr w:type="spellStart"/>
-      <w:r>
-        <w:t>public</w:t>
-      </w:r>
-      <w:proofErr w:type="spellEnd"/>
-      <w:r>
-        <w:t xml:space="preserve"> </w:t>
-      </w:r>
-      <w:proofErr w:type="spellStart"/>
-      <w:r>
-        <w:t>ListaThreads</w:t>
-      </w:r>
-      <w:proofErr w:type="spellEnd"/>
-      <w:r>
-        <w:t xml:space="preserve"> </w:t>
-      </w:r>
-      <w:proofErr w:type="spellStart"/>
-      <w:r>
-        <w:rPr>
-          <w:i/>
-          <w:iCs/>
-          <w:color w:val="00B0F0"/>
-        </w:rPr>
-        <w:t>getListaHormigasHaciendoInstruccion</w:t>
-      </w:r>
-      <w:proofErr w:type="spellEnd"/>
-      <w:r>
-        <w:t>()</w:t>
-      </w:r>
-      <w:r>
-        <w:t xml:space="preserve"> </w:t>
-      </w:r>
-      <w:r>
-        <w:sym w:font="Wingdings" w:char="F0E0"/>
-      </w:r>
-      <w:r>
-        <w:t xml:space="preserve"> Método </w:t>
-      </w:r>
-      <w:proofErr w:type="spellStart"/>
-      <w:r>
-        <w:t>get</w:t>
-      </w:r>
-      <w:proofErr w:type="spellEnd"/>
-      <w:r>
-        <w:t xml:space="preserve"> para el atributo </w:t>
-      </w:r>
-      <w:proofErr w:type="spellStart"/>
-      <w:r>
-        <w:rPr>
-          <w:i/>
-          <w:iCs/>
-        </w:rPr>
-        <w:t>listaHormigasHaciendoInstruccion</w:t>
-      </w:r>
-      <w:proofErr w:type="spellEnd"/>
-      <w:r>
-        <w:t>.</w:t>
-      </w:r>
-    </w:p>
-    <w:p>
       <w:r>
         <w:t xml:space="preserve">Parte </w:t>
       </w:r>
@@ -17005,10 +16892,7 @@
         <w:t>distribuida</w:t>
       </w:r>
       <w:r>
-        <w:t xml:space="preserve">: En la parte concurrente hay </w:t>
-      </w:r>
-      <w:r>
-        <w:t>3</w:t>
+        <w:t>: En la parte concurrente hay 3</w:t>
       </w:r>
       <w:r>
         <w:t xml:space="preserve"> clases, las cuales son </w:t>
@@ -17398,10 +17282,7 @@
         <w:sym w:font="Wingdings" w:char="F0E0"/>
       </w:r>
       <w:r>
-        <w:t xml:space="preserve"> </w:t>
-      </w:r>
-      <w:r>
-        <w:t xml:space="preserve">Método </w:t>
+        <w:t xml:space="preserve"> Método </w:t>
       </w:r>
       <w:proofErr w:type="spellStart"/>
       <w:r>
@@ -17421,10 +17302,7 @@
       </w:r>
       <w:proofErr w:type="spellEnd"/>
       <w:r>
-        <w:t xml:space="preserve"> </w:t>
-      </w:r>
-      <w:r>
-        <w:t>del número de hormigas cría que hay en el refugio.</w:t>
+        <w:t xml:space="preserve"> del número de hormigas cría que hay en el refugio.</w:t>
       </w:r>
     </w:p>
     <w:p>
@@ -17534,10 +17412,7 @@
         <w:sym w:font="Wingdings" w:char="F0E0"/>
       </w:r>
       <w:r>
-        <w:t xml:space="preserve"> </w:t>
-      </w:r>
-      <w:r>
-        <w:t xml:space="preserve">Método </w:t>
+        <w:t xml:space="preserve"> Método </w:t>
       </w:r>
       <w:proofErr w:type="spellStart"/>
       <w:r>
@@ -17600,10 +17475,7 @@
         <w:sym w:font="Wingdings" w:char="F0E0"/>
       </w:r>
       <w:r>
-        <w:t xml:space="preserve"> </w:t>
-      </w:r>
-      <w:r>
-        <w:t xml:space="preserve">Método </w:t>
+        <w:t xml:space="preserve"> Método </w:t>
       </w:r>
       <w:proofErr w:type="spellStart"/>
       <w:r>
@@ -17619,13 +17491,7 @@
       </w:r>
       <w:proofErr w:type="spellEnd"/>
       <w:r>
-        <w:t xml:space="preserve"> del número de hormigas obreras que hay en el </w:t>
-      </w:r>
-      <w:r>
-        <w:t>interior</w:t>
-      </w:r>
-      <w:r>
-        <w:t xml:space="preserve"> de la colonia.</w:t>
+        <w:t xml:space="preserve"> del número de hormigas obreras que hay en el interior de la colonia.</w:t>
       </w:r>
     </w:p>
     <w:p>
@@ -17736,10 +17602,7 @@
         <w:sym w:font="Wingdings" w:char="F0E0"/>
       </w:r>
       <w:r>
-        <w:t xml:space="preserve"> </w:t>
-      </w:r>
-      <w:r>
-        <w:t xml:space="preserve">Método </w:t>
+        <w:t xml:space="preserve"> Método </w:t>
       </w:r>
       <w:proofErr w:type="spellStart"/>
       <w:r>
@@ -17755,13 +17618,7 @@
       </w:r>
       <w:proofErr w:type="spellEnd"/>
       <w:r>
-        <w:t xml:space="preserve"> del número de hormigas soldado que hay </w:t>
-      </w:r>
-      <w:r>
-        <w:t>repeliendo al insecto invasor</w:t>
-      </w:r>
-      <w:r>
-        <w:t>.</w:t>
+        <w:t xml:space="preserve"> del número de hormigas soldado que hay repeliendo al insecto invasor.</w:t>
       </w:r>
     </w:p>
     <w:p>
@@ -17851,10 +17708,7 @@
         <w:sym w:font="Wingdings" w:char="F0E0"/>
       </w:r>
       <w:r>
-        <w:t xml:space="preserve"> </w:t>
-      </w:r>
-      <w:r>
-        <w:t>Atributo de tipo Colonia que crea una colonia.</w:t>
+        <w:t xml:space="preserve"> Atributo de tipo Colonia que crea una colonia.</w:t>
       </w:r>
     </w:p>
     <w:p>
@@ -18664,7 +18518,7 @@
         <w:pStyle w:val="Ttulo1"/>
         <w:jc w:val="center"/>
       </w:pPr>
-      <w:bookmarkStart w:id="3" w:name="_Toc133748715"/>
+      <w:bookmarkStart w:id="3" w:name="_Toc133913726"/>
       <w:r>
         <w:lastRenderedPageBreak/>
         <w:t>Diagrama de clases</w:t>
@@ -18749,7 +18603,7 @@
         <w:pStyle w:val="Ttulo1"/>
         <w:jc w:val="center"/>
       </w:pPr>
-      <w:bookmarkStart w:id="4" w:name="_Toc133748716"/>
+      <w:bookmarkStart w:id="4" w:name="_Toc133913727"/>
       <w:r>
         <w:lastRenderedPageBreak/>
         <w:t>Código fuente</w:t>

</xml_diff>

<commit_message>
Pequeño cambio en la memoria
</commit_message>
<xml_diff>
--- a/Memoria.docx
+++ b/Memoria.docx
@@ -1,6 +1,6 @@
 
 <file path=word/document.xml><?xml version="1.0" encoding="utf-8"?>
-<w:document xmlns:wpc="http://schemas.microsoft.com/office/word/2010/wordprocessingCanvas" xmlns:cx="http://schemas.microsoft.com/office/drawing/2014/chartex" xmlns:cx1="http://schemas.microsoft.com/office/drawing/2015/9/8/chartex" xmlns:cx2="http://schemas.microsoft.com/office/drawing/2015/10/21/chartex" xmlns:cx3="http://schemas.microsoft.com/office/drawing/2016/5/9/chartex" xmlns:cx4="http://schemas.microsoft.com/office/drawing/2016/5/10/chartex" xmlns:cx5="http://schemas.microsoft.com/office/drawing/2016/5/11/chartex" xmlns:cx6="http://schemas.microsoft.com/office/drawing/2016/5/12/chartex" xmlns:cx7="http://schemas.microsoft.com/office/drawing/2016/5/13/chartex" xmlns:cx8="http://schemas.microsoft.com/office/drawing/2016/5/14/chartex" xmlns:mc="http://schemas.openxmlformats.org/markup-compatibility/2006" xmlns:aink="http://schemas.microsoft.com/office/drawing/2016/ink" xmlns:am3d="http://schemas.microsoft.com/office/drawing/2017/model3d" xmlns:o="urn:schemas-microsoft-com:office:office" xmlns:oel="http://schemas.microsoft.com/office/2019/extlst" xmlns:r="http://schemas.openxmlformats.org/officeDocument/2006/relationships" xmlns:m="http://schemas.openxmlformats.org/officeDocument/2006/math" xmlns:v="urn:schemas-microsoft-com:vml" xmlns:wp14="http://schemas.microsoft.com/office/word/2010/wordprocessingDrawing" xmlns:wp="http://schemas.openxmlformats.org/drawingml/2006/wordprocessingDrawing" xmlns:w10="urn:schemas-microsoft-com:office:word" xmlns:w="http://schemas.openxmlformats.org/wordprocessingml/2006/main" xmlns:w14="http://schemas.microsoft.com/office/word/2010/wordml" xmlns:w15="http://schemas.microsoft.com/office/word/2012/wordml" xmlns:w16cex="http://schemas.microsoft.com/office/word/2018/wordml/cex" xmlns:w16cid="http://schemas.microsoft.com/office/word/2016/wordml/cid" xmlns:w16="http://schemas.microsoft.com/office/word/2018/wordml" xmlns:w16sdtdh="http://schemas.microsoft.com/office/word/2020/wordml/sdtdatahash" xmlns:w16se="http://schemas.microsoft.com/office/word/2015/wordml/symex" xmlns:wpg="http://schemas.microsoft.com/office/word/2010/wordprocessingGroup" xmlns:wpi="http://schemas.microsoft.com/office/word/2010/wordprocessingInk" xmlns:wne="http://schemas.microsoft.com/office/word/2006/wordml" xmlns:wps="http://schemas.microsoft.com/office/word/2010/wordprocessingShape" mc:Ignorable="w14 w15 w16se w16cid w16 w16cex w16sdtdh wp14">
+<w:document xmlns:wpc="http://schemas.microsoft.com/office/word/2010/wordprocessingCanvas" xmlns:cx="http://schemas.microsoft.com/office/drawing/2014/chartex" xmlns:cx1="http://schemas.microsoft.com/office/drawing/2015/9/8/chartex" xmlns:cx2="http://schemas.microsoft.com/office/drawing/2015/10/21/chartex" xmlns:cx3="http://schemas.microsoft.com/office/drawing/2016/5/9/chartex" xmlns:cx4="http://schemas.microsoft.com/office/drawing/2016/5/10/chartex" xmlns:cx5="http://schemas.microsoft.com/office/drawing/2016/5/11/chartex" xmlns:cx6="http://schemas.microsoft.com/office/drawing/2016/5/12/chartex" xmlns:cx7="http://schemas.microsoft.com/office/drawing/2016/5/13/chartex" xmlns:cx8="http://schemas.microsoft.com/office/drawing/2016/5/14/chartex" xmlns:mc="http://schemas.openxmlformats.org/markup-compatibility/2006" xmlns:aink="http://schemas.microsoft.com/office/drawing/2016/ink" xmlns:am3d="http://schemas.microsoft.com/office/drawing/2017/model3d" xmlns:o="urn:schemas-microsoft-com:office:office" xmlns:oel="http://schemas.microsoft.com/office/2019/extlst" xmlns:r="http://schemas.openxmlformats.org/officeDocument/2006/relationships" xmlns:m="http://schemas.openxmlformats.org/officeDocument/2006/math" xmlns:v="urn:schemas-microsoft-com:vml" xmlns:wp14="http://schemas.microsoft.com/office/word/2010/wordprocessingDrawing" xmlns:wp="http://schemas.openxmlformats.org/drawingml/2006/wordprocessingDrawing" xmlns:w10="urn:schemas-microsoft-com:office:word" xmlns:w="http://schemas.openxmlformats.org/wordprocessingml/2006/main" xmlns:w14="http://schemas.microsoft.com/office/word/2010/wordml" xmlns:w15="http://schemas.microsoft.com/office/word/2012/wordml" xmlns:w16cex="http://schemas.microsoft.com/office/word/2018/wordml/cex" xmlns:w16cid="http://schemas.microsoft.com/office/word/2016/wordml/cid" xmlns:w16="http://schemas.microsoft.com/office/word/2018/wordml" xmlns:w16du="http://schemas.microsoft.com/office/word/2023/wordml/word16du" xmlns:w16sdtdh="http://schemas.microsoft.com/office/word/2020/wordml/sdtdatahash" xmlns:w16se="http://schemas.microsoft.com/office/word/2015/wordml/symex" xmlns:wpg="http://schemas.microsoft.com/office/word/2010/wordprocessingGroup" xmlns:wpi="http://schemas.microsoft.com/office/word/2010/wordprocessingInk" xmlns:wne="http://schemas.microsoft.com/office/word/2006/wordml" xmlns:wps="http://schemas.microsoft.com/office/word/2010/wordprocessingShape" mc:Ignorable="w14 w15 w16se w16cid w16 w16cex w16sdtdh wp14">
   <w:body>
     <w:p>
       <w:pPr>
@@ -2977,6 +2977,7 @@
       <w:pPr>
         <w:suppressAutoHyphens w:val="0"/>
         <w:spacing w:after="160" w:line="259" w:lineRule="auto"/>
+        <w:jc w:val="both"/>
         <w:rPr>
           <w:color w:val="000000" w:themeColor="text1"/>
         </w:rPr>
@@ -2986,7 +2987,21 @@
           <w:color w:val="000000" w:themeColor="text1"/>
         </w:rPr>
         <w:lastRenderedPageBreak/>
-        <w:t xml:space="preserve">Para la parte del diseño del sistema hemos creado dos interfaces, una para la parte </w:t>
+        <w:t xml:space="preserve">Para la parte del diseño del sistema hemos creado dos </w:t>
+      </w:r>
+      <w:r>
+        <w:rPr>
+          <w:b/>
+          <w:bCs/>
+          <w:color w:val="00B050"/>
+        </w:rPr>
+        <w:t>interfaces</w:t>
+      </w:r>
+      <w:r>
+        <w:rPr>
+          <w:color w:val="000000" w:themeColor="text1"/>
+        </w:rPr>
+        <w:t xml:space="preserve">, una para la parte </w:t>
       </w:r>
       <w:r>
         <w:rPr>
@@ -3032,21 +3047,35 @@
       </w:pPr>
       <w:r>
         <w:rPr>
+          <w:b/>
+          <w:bCs/>
+          <w:color w:val="00B050"/>
+        </w:rPr>
+        <w:t>Interfaz</w:t>
+      </w:r>
+      <w:r>
+        <w:rPr>
+          <w:color w:val="00B050"/>
+        </w:rPr>
+        <w:t xml:space="preserve"> </w:t>
+      </w:r>
+      <w:r>
+        <w:rPr>
+          <w:color w:val="00B0F0"/>
+        </w:rPr>
+        <w:t>concurrente</w:t>
+      </w:r>
+      <w:r>
+        <w:rPr>
           <w:color w:val="000000" w:themeColor="text1"/>
         </w:rPr>
-        <w:t xml:space="preserve">Interfaz </w:t>
-      </w:r>
-      <w:r>
-        <w:rPr>
-          <w:color w:val="00B0F0"/>
-        </w:rPr>
-        <w:t>concurrente</w:t>
+        <w:t xml:space="preserve"> </w:t>
       </w:r>
       <w:r>
         <w:rPr>
           <w:color w:val="000000" w:themeColor="text1"/>
         </w:rPr>
-        <w:t>:</w:t>
+        <w:sym w:font="Wingdings" w:char="F0E0"/>
       </w:r>
     </w:p>
     <w:p>
@@ -3128,21 +3157,35 @@
       </w:pPr>
       <w:r>
         <w:rPr>
+          <w:b/>
+          <w:bCs/>
+          <w:color w:val="00B050"/>
+        </w:rPr>
+        <w:t>Interfaz</w:t>
+      </w:r>
+      <w:r>
+        <w:rPr>
+          <w:color w:val="00B050"/>
+        </w:rPr>
+        <w:t xml:space="preserve"> </w:t>
+      </w:r>
+      <w:r>
+        <w:rPr>
+          <w:color w:val="00B0F0"/>
+        </w:rPr>
+        <w:t>distribuida</w:t>
+      </w:r>
+      <w:r>
+        <w:rPr>
           <w:color w:val="000000" w:themeColor="text1"/>
         </w:rPr>
-        <w:t xml:space="preserve">Interfaz </w:t>
-      </w:r>
-      <w:r>
-        <w:rPr>
-          <w:color w:val="00B0F0"/>
-        </w:rPr>
-        <w:t>distribuida</w:t>
+        <w:t xml:space="preserve"> </w:t>
       </w:r>
       <w:r>
         <w:rPr>
           <w:color w:val="000000" w:themeColor="text1"/>
         </w:rPr>
-        <w:t>:</w:t>
+        <w:sym w:font="Wingdings" w:char="F0E0"/>
       </w:r>
     </w:p>
     <w:p>
@@ -3553,16 +3596,11 @@
           <w:szCs w:val="32"/>
         </w:rPr>
       </w:pPr>
-      <w:proofErr w:type="spellStart"/>
       <w:r>
         <w:t>i</w:t>
       </w:r>
       <w:r>
-        <w:t>nt</w:t>
-      </w:r>
-      <w:proofErr w:type="spellEnd"/>
-      <w:r>
-        <w:t xml:space="preserve"> </w:t>
+        <w:t xml:space="preserve">nt </w:t>
       </w:r>
       <w:proofErr w:type="spellStart"/>
       <w:r>
@@ -3602,16 +3640,11 @@
           <w:szCs w:val="32"/>
         </w:rPr>
       </w:pPr>
-      <w:proofErr w:type="spellStart"/>
       <w:r>
         <w:t>i</w:t>
       </w:r>
       <w:r>
-        <w:t>nt</w:t>
-      </w:r>
-      <w:proofErr w:type="spellEnd"/>
-      <w:r>
-        <w:t xml:space="preserve"> </w:t>
+        <w:t xml:space="preserve">nt </w:t>
       </w:r>
       <w:proofErr w:type="spellStart"/>
       <w:r>
@@ -3651,16 +3684,11 @@
           <w:szCs w:val="32"/>
         </w:rPr>
       </w:pPr>
-      <w:proofErr w:type="spellStart"/>
       <w:r>
         <w:t>i</w:t>
       </w:r>
       <w:r>
-        <w:t>nt</w:t>
-      </w:r>
-      <w:proofErr w:type="spellEnd"/>
-      <w:r>
-        <w:t xml:space="preserve"> </w:t>
+        <w:t xml:space="preserve">nt </w:t>
       </w:r>
       <w:proofErr w:type="spellStart"/>
       <w:r>
@@ -4486,15 +4514,7 @@
       </w:r>
       <w:proofErr w:type="spellEnd"/>
       <w:r>
-        <w:t xml:space="preserve"> </w:t>
-      </w:r>
-      <w:proofErr w:type="spellStart"/>
-      <w:r>
-        <w:t>int</w:t>
-      </w:r>
-      <w:proofErr w:type="spellEnd"/>
-      <w:r>
-        <w:t xml:space="preserve"> </w:t>
+        <w:t xml:space="preserve"> int </w:t>
       </w:r>
       <w:proofErr w:type="spellStart"/>
       <w:r>
@@ -4579,15 +4599,7 @@
       </w:r>
       <w:proofErr w:type="spellEnd"/>
       <w:r>
-        <w:t>(</w:t>
-      </w:r>
-      <w:proofErr w:type="spellStart"/>
-      <w:r>
-        <w:t>int</w:t>
-      </w:r>
-      <w:proofErr w:type="spellEnd"/>
-      <w:r>
-        <w:t xml:space="preserve"> </w:t>
+        <w:t xml:space="preserve">(int </w:t>
       </w:r>
       <w:proofErr w:type="spellStart"/>
       <w:r>
@@ -4640,15 +4652,7 @@
       </w:r>
       <w:proofErr w:type="spellEnd"/>
       <w:r>
-        <w:t xml:space="preserve"> </w:t>
-      </w:r>
-      <w:proofErr w:type="spellStart"/>
-      <w:r>
-        <w:t>int</w:t>
-      </w:r>
-      <w:proofErr w:type="spellEnd"/>
-      <w:r>
-        <w:t xml:space="preserve"> </w:t>
+        <w:t xml:space="preserve"> int </w:t>
       </w:r>
       <w:proofErr w:type="spellStart"/>
       <w:r>
@@ -4735,15 +4739,7 @@
       </w:r>
       <w:proofErr w:type="spellEnd"/>
       <w:r>
-        <w:t>(</w:t>
-      </w:r>
-      <w:proofErr w:type="spellStart"/>
-      <w:r>
-        <w:t>int</w:t>
-      </w:r>
-      <w:proofErr w:type="spellEnd"/>
-      <w:r>
-        <w:t xml:space="preserve"> </w:t>
+        <w:t xml:space="preserve">(int </w:t>
       </w:r>
       <w:proofErr w:type="spellStart"/>
       <w:r>
@@ -5060,16 +5056,11 @@
           <w:szCs w:val="32"/>
         </w:rPr>
       </w:pPr>
-      <w:proofErr w:type="spellStart"/>
       <w:r>
         <w:t>i</w:t>
       </w:r>
       <w:r>
-        <w:t>nt</w:t>
-      </w:r>
-      <w:proofErr w:type="spellEnd"/>
-      <w:r>
-        <w:t xml:space="preserve"> </w:t>
+        <w:t xml:space="preserve">nt </w:t>
       </w:r>
       <w:proofErr w:type="spellStart"/>
       <w:r>
@@ -6874,15 +6865,7 @@
       </w:r>
       <w:proofErr w:type="spellEnd"/>
       <w:r>
-        <w:t xml:space="preserve"> </w:t>
-      </w:r>
-      <w:proofErr w:type="spellStart"/>
-      <w:r>
-        <w:t>int</w:t>
-      </w:r>
-      <w:proofErr w:type="spellEnd"/>
-      <w:r>
-        <w:t xml:space="preserve"> </w:t>
+        <w:t xml:space="preserve"> int </w:t>
       </w:r>
       <w:proofErr w:type="spellStart"/>
       <w:r>
@@ -6963,15 +6946,7 @@
       </w:r>
       <w:proofErr w:type="spellEnd"/>
       <w:r>
-        <w:t>(</w:t>
-      </w:r>
-      <w:proofErr w:type="spellStart"/>
-      <w:r>
-        <w:t>int</w:t>
-      </w:r>
-      <w:proofErr w:type="spellEnd"/>
-      <w:r>
-        <w:t xml:space="preserve"> </w:t>
+        <w:t xml:space="preserve">(int </w:t>
       </w:r>
       <w:proofErr w:type="spellStart"/>
       <w:r>
@@ -7206,14 +7181,9 @@
         </w:numPr>
         <w:jc w:val="both"/>
       </w:pPr>
-      <w:proofErr w:type="spellStart"/>
       <w:r>
         <w:lastRenderedPageBreak/>
-        <w:t>int</w:t>
-      </w:r>
-      <w:proofErr w:type="spellEnd"/>
-      <w:r>
-        <w:t xml:space="preserve"> </w:t>
+        <w:t xml:space="preserve">int </w:t>
       </w:r>
       <w:proofErr w:type="spellStart"/>
       <w:r>
@@ -7726,15 +7696,7 @@
       </w:r>
       <w:proofErr w:type="spellEnd"/>
       <w:r>
-        <w:t xml:space="preserve"> </w:t>
-      </w:r>
-      <w:proofErr w:type="spellStart"/>
-      <w:r>
-        <w:t>int</w:t>
-      </w:r>
-      <w:proofErr w:type="spellEnd"/>
-      <w:r>
-        <w:t xml:space="preserve"> </w:t>
+        <w:t xml:space="preserve"> int </w:t>
       </w:r>
       <w:proofErr w:type="spellStart"/>
       <w:r>
@@ -7815,15 +7777,7 @@
       </w:r>
       <w:proofErr w:type="spellEnd"/>
       <w:r>
-        <w:t>(</w:t>
-      </w:r>
-      <w:proofErr w:type="spellStart"/>
-      <w:r>
-        <w:t>int</w:t>
-      </w:r>
-      <w:proofErr w:type="spellEnd"/>
-      <w:r>
-        <w:t xml:space="preserve"> </w:t>
+        <w:t xml:space="preserve">(int </w:t>
       </w:r>
       <w:proofErr w:type="spellStart"/>
       <w:r>
@@ -8713,13 +8667,8 @@
           <w:numId w:val="4"/>
         </w:numPr>
       </w:pPr>
-      <w:proofErr w:type="spellStart"/>
-      <w:r>
-        <w:t>int</w:t>
-      </w:r>
-      <w:proofErr w:type="spellEnd"/>
-      <w:r>
-        <w:t xml:space="preserve"> </w:t>
+      <w:r>
+        <w:t xml:space="preserve">int </w:t>
       </w:r>
       <w:proofErr w:type="spellStart"/>
       <w:r>
@@ -8781,15 +8730,7 @@
       </w:r>
       <w:proofErr w:type="spellEnd"/>
       <w:r>
-        <w:t xml:space="preserve"> identificador, </w:t>
-      </w:r>
-      <w:proofErr w:type="spellStart"/>
-      <w:r>
-        <w:t>int</w:t>
-      </w:r>
-      <w:proofErr w:type="spellEnd"/>
-      <w:r>
-        <w:t xml:space="preserve"> </w:t>
+        <w:t xml:space="preserve"> identificador, int </w:t>
       </w:r>
       <w:proofErr w:type="spellStart"/>
       <w:r>
@@ -9089,15 +9030,7 @@
       </w:r>
       <w:proofErr w:type="spellEnd"/>
       <w:r>
-        <w:t xml:space="preserve"> </w:t>
-      </w:r>
-      <w:proofErr w:type="spellStart"/>
-      <w:r>
-        <w:t>int</w:t>
-      </w:r>
-      <w:proofErr w:type="spellEnd"/>
-      <w:r>
-        <w:t xml:space="preserve"> </w:t>
+        <w:t xml:space="preserve"> int </w:t>
       </w:r>
       <w:proofErr w:type="spellStart"/>
       <w:r>
@@ -9408,7 +9341,15 @@
         <w:sym w:font="Wingdings" w:char="F0E0"/>
       </w:r>
       <w:r>
-        <w:t xml:space="preserve"> Método de la rutina que seguirá la hormiga soldado, que consiste en hacer su instrucción y luego descansar.</w:t>
+        <w:t xml:space="preserve"> Método de la rutina que seguirá la </w:t>
+      </w:r>
+      <w:proofErr w:type="gramStart"/>
+      <w:r>
+        <w:t>hormiga soldado</w:t>
+      </w:r>
+      <w:proofErr w:type="gramEnd"/>
+      <w:r>
+        <w:t>, que consiste en hacer su instrucción y luego descansar.</w:t>
       </w:r>
     </w:p>
     <w:p>
@@ -9567,13 +9508,8 @@
         </w:numPr>
         <w:jc w:val="both"/>
       </w:pPr>
-      <w:proofErr w:type="spellStart"/>
-      <w:r>
-        <w:t>int</w:t>
-      </w:r>
-      <w:proofErr w:type="spellEnd"/>
-      <w:r>
-        <w:t xml:space="preserve"> </w:t>
+      <w:r>
+        <w:t xml:space="preserve">int </w:t>
       </w:r>
       <w:proofErr w:type="spellStart"/>
       <w:r>
@@ -10061,15 +9997,7 @@
       </w:r>
       <w:proofErr w:type="spellEnd"/>
       <w:r>
-        <w:t xml:space="preserve"> </w:t>
-      </w:r>
-      <w:proofErr w:type="spellStart"/>
-      <w:r>
-        <w:t>int</w:t>
-      </w:r>
-      <w:proofErr w:type="spellEnd"/>
-      <w:r>
-        <w:t xml:space="preserve"> </w:t>
+        <w:t xml:space="preserve"> int </w:t>
       </w:r>
       <w:proofErr w:type="spellStart"/>
       <w:r>
@@ -10175,15 +10103,7 @@
       </w:r>
       <w:proofErr w:type="spellEnd"/>
       <w:r>
-        <w:t xml:space="preserve"> </w:t>
-      </w:r>
-      <w:proofErr w:type="spellStart"/>
-      <w:r>
-        <w:t>int</w:t>
-      </w:r>
-      <w:proofErr w:type="spellEnd"/>
-      <w:r>
-        <w:t xml:space="preserve"> </w:t>
+        <w:t xml:space="preserve"> int </w:t>
       </w:r>
       <w:proofErr w:type="spellStart"/>
       <w:r>
@@ -10264,15 +10184,7 @@
       </w:r>
       <w:proofErr w:type="spellEnd"/>
       <w:r>
-        <w:t>(</w:t>
-      </w:r>
-      <w:proofErr w:type="spellStart"/>
-      <w:r>
-        <w:t>int</w:t>
-      </w:r>
-      <w:proofErr w:type="spellEnd"/>
-      <w:r>
-        <w:t xml:space="preserve"> </w:t>
+        <w:t xml:space="preserve">(int </w:t>
       </w:r>
       <w:proofErr w:type="spellStart"/>
       <w:r>
@@ -12085,13 +11997,8 @@
         </w:numPr>
         <w:jc w:val="both"/>
       </w:pPr>
-      <w:proofErr w:type="spellStart"/>
-      <w:r>
-        <w:t>int</w:t>
-      </w:r>
-      <w:proofErr w:type="spellEnd"/>
-      <w:r>
-        <w:t xml:space="preserve"> </w:t>
+      <w:r>
+        <w:t xml:space="preserve">int </w:t>
       </w:r>
       <w:proofErr w:type="spellStart"/>
       <w:r>
@@ -12131,13 +12038,8 @@
         </w:numPr>
         <w:jc w:val="both"/>
       </w:pPr>
-      <w:proofErr w:type="spellStart"/>
-      <w:r>
-        <w:t>int</w:t>
-      </w:r>
-      <w:proofErr w:type="spellEnd"/>
-      <w:r>
-        <w:t xml:space="preserve"> </w:t>
+      <w:r>
+        <w:t xml:space="preserve">int </w:t>
       </w:r>
       <w:proofErr w:type="spellStart"/>
       <w:r>
@@ -12177,13 +12079,8 @@
         </w:numPr>
         <w:jc w:val="both"/>
       </w:pPr>
-      <w:proofErr w:type="spellStart"/>
-      <w:r>
-        <w:t>int</w:t>
-      </w:r>
-      <w:proofErr w:type="spellEnd"/>
-      <w:r>
-        <w:t xml:space="preserve"> </w:t>
+      <w:r>
+        <w:t xml:space="preserve">int </w:t>
       </w:r>
       <w:proofErr w:type="spellStart"/>
       <w:r>
@@ -12223,13 +12120,8 @@
         </w:numPr>
         <w:jc w:val="both"/>
       </w:pPr>
-      <w:proofErr w:type="spellStart"/>
-      <w:r>
-        <w:t>int</w:t>
-      </w:r>
-      <w:proofErr w:type="spellEnd"/>
-      <w:r>
-        <w:t xml:space="preserve"> </w:t>
+      <w:r>
+        <w:t xml:space="preserve">int </w:t>
       </w:r>
       <w:proofErr w:type="spellStart"/>
       <w:r>
@@ -12666,7 +12558,6 @@
       <w:r>
         <w:t xml:space="preserve"> </w:t>
       </w:r>
-      <w:proofErr w:type="spellStart"/>
       <w:r>
         <w:rPr>
           <w:i/>
@@ -12675,7 +12566,6 @@
         </w:rPr>
         <w:t>main</w:t>
       </w:r>
-      <w:proofErr w:type="spellEnd"/>
       <w:r>
         <w:t>(</w:t>
       </w:r>
@@ -12702,15 +12592,7 @@
         <w:sym w:font="Wingdings" w:char="F0E0"/>
       </w:r>
       <w:r>
-        <w:t xml:space="preserve"> Método </w:t>
-      </w:r>
-      <w:proofErr w:type="spellStart"/>
-      <w:r>
-        <w:t>main</w:t>
-      </w:r>
-      <w:proofErr w:type="spellEnd"/>
-      <w:r>
-        <w:t xml:space="preserve"> del programa, donde se crea un </w:t>
+        <w:t xml:space="preserve"> Método main del programa, donde se crea un </w:t>
       </w:r>
       <w:proofErr w:type="spellStart"/>
       <w:r>
@@ -13678,15 +13560,7 @@
       </w:r>
       <w:proofErr w:type="spellEnd"/>
       <w:r>
-        <w:t xml:space="preserve"> </w:t>
-      </w:r>
-      <w:proofErr w:type="spellStart"/>
-      <w:r>
-        <w:t>int</w:t>
-      </w:r>
-      <w:proofErr w:type="spellEnd"/>
-      <w:r>
-        <w:t xml:space="preserve"> </w:t>
+        <w:t xml:space="preserve"> int </w:t>
       </w:r>
       <w:proofErr w:type="spellStart"/>
       <w:r>
@@ -13767,15 +13641,7 @@
       </w:r>
       <w:proofErr w:type="spellEnd"/>
       <w:r>
-        <w:t>(</w:t>
-      </w:r>
-      <w:proofErr w:type="spellStart"/>
-      <w:r>
-        <w:t>int</w:t>
-      </w:r>
-      <w:proofErr w:type="spellEnd"/>
-      <w:r>
-        <w:t xml:space="preserve"> </w:t>
+        <w:t xml:space="preserve">(int </w:t>
       </w:r>
       <w:proofErr w:type="spellStart"/>
       <w:r>
@@ -13822,15 +13688,7 @@
       </w:r>
       <w:proofErr w:type="spellEnd"/>
       <w:r>
-        <w:t xml:space="preserve"> </w:t>
-      </w:r>
-      <w:proofErr w:type="spellStart"/>
-      <w:r>
-        <w:t>int</w:t>
-      </w:r>
-      <w:proofErr w:type="spellEnd"/>
-      <w:r>
-        <w:t xml:space="preserve"> </w:t>
+        <w:t xml:space="preserve"> int </w:t>
       </w:r>
       <w:proofErr w:type="spellStart"/>
       <w:r>
@@ -13911,15 +13769,7 @@
       </w:r>
       <w:proofErr w:type="spellEnd"/>
       <w:r>
-        <w:t>(</w:t>
-      </w:r>
-      <w:proofErr w:type="spellStart"/>
-      <w:r>
-        <w:t>int</w:t>
-      </w:r>
-      <w:proofErr w:type="spellEnd"/>
-      <w:r>
-        <w:t xml:space="preserve"> </w:t>
+        <w:t xml:space="preserve">(int </w:t>
       </w:r>
       <w:proofErr w:type="spellStart"/>
       <w:r>
@@ -13966,15 +13816,7 @@
       </w:r>
       <w:proofErr w:type="spellEnd"/>
       <w:r>
-        <w:t xml:space="preserve"> </w:t>
-      </w:r>
-      <w:proofErr w:type="spellStart"/>
-      <w:r>
-        <w:t>int</w:t>
-      </w:r>
-      <w:proofErr w:type="spellEnd"/>
-      <w:r>
-        <w:t xml:space="preserve"> </w:t>
+        <w:t xml:space="preserve"> int </w:t>
       </w:r>
       <w:proofErr w:type="spellStart"/>
       <w:r>
@@ -14055,15 +13897,7 @@
       </w:r>
       <w:proofErr w:type="spellEnd"/>
       <w:r>
-        <w:t>(</w:t>
-      </w:r>
-      <w:proofErr w:type="spellStart"/>
-      <w:r>
-        <w:t>int</w:t>
-      </w:r>
-      <w:proofErr w:type="spellEnd"/>
-      <w:r>
-        <w:t xml:space="preserve"> </w:t>
+        <w:t xml:space="preserve">(int </w:t>
       </w:r>
       <w:proofErr w:type="spellStart"/>
       <w:r>
@@ -14110,15 +13944,7 @@
       </w:r>
       <w:proofErr w:type="spellEnd"/>
       <w:r>
-        <w:t xml:space="preserve"> </w:t>
-      </w:r>
-      <w:proofErr w:type="spellStart"/>
-      <w:r>
-        <w:t>int</w:t>
-      </w:r>
-      <w:proofErr w:type="spellEnd"/>
-      <w:r>
-        <w:t xml:space="preserve"> </w:t>
+        <w:t xml:space="preserve"> int </w:t>
       </w:r>
       <w:proofErr w:type="spellStart"/>
       <w:r>
@@ -14199,15 +14025,7 @@
       </w:r>
       <w:proofErr w:type="spellEnd"/>
       <w:r>
-        <w:t>(</w:t>
-      </w:r>
-      <w:proofErr w:type="spellStart"/>
-      <w:r>
-        <w:t>int</w:t>
-      </w:r>
-      <w:proofErr w:type="spellEnd"/>
-      <w:r>
-        <w:t xml:space="preserve"> </w:t>
+        <w:t xml:space="preserve">(int </w:t>
       </w:r>
       <w:proofErr w:type="spellStart"/>
       <w:r>
@@ -14530,13 +14348,8 @@
         </w:numPr>
         <w:jc w:val="both"/>
       </w:pPr>
-      <w:proofErr w:type="spellStart"/>
-      <w:r>
-        <w:t>int</w:t>
-      </w:r>
-      <w:proofErr w:type="spellEnd"/>
-      <w:r>
-        <w:t xml:space="preserve"> </w:t>
+      <w:r>
+        <w:t xml:space="preserve">int </w:t>
       </w:r>
       <w:proofErr w:type="spellStart"/>
       <w:r>
@@ -15202,15 +15015,7 @@
       </w:r>
       <w:proofErr w:type="spellEnd"/>
       <w:r>
-        <w:t xml:space="preserve"> </w:t>
-      </w:r>
-      <w:proofErr w:type="spellStart"/>
-      <w:r>
-        <w:t>int</w:t>
-      </w:r>
-      <w:proofErr w:type="spellEnd"/>
-      <w:r>
-        <w:t xml:space="preserve"> </w:t>
+        <w:t xml:space="preserve"> int </w:t>
       </w:r>
       <w:proofErr w:type="spellStart"/>
       <w:r>
@@ -15291,15 +15096,7 @@
       </w:r>
       <w:proofErr w:type="spellEnd"/>
       <w:r>
-        <w:t>(</w:t>
-      </w:r>
-      <w:proofErr w:type="spellStart"/>
-      <w:r>
-        <w:t>int</w:t>
-      </w:r>
-      <w:proofErr w:type="spellEnd"/>
-      <w:r>
-        <w:t xml:space="preserve"> </w:t>
+        <w:t xml:space="preserve">(int </w:t>
       </w:r>
       <w:proofErr w:type="spellStart"/>
       <w:r>
@@ -15513,13 +15310,8 @@
         </w:numPr>
         <w:jc w:val="both"/>
       </w:pPr>
-      <w:proofErr w:type="spellStart"/>
-      <w:r>
-        <w:t>int</w:t>
-      </w:r>
-      <w:proofErr w:type="spellEnd"/>
-      <w:r>
-        <w:t xml:space="preserve"> </w:t>
+      <w:r>
+        <w:t xml:space="preserve">int </w:t>
       </w:r>
       <w:proofErr w:type="spellStart"/>
       <w:r>
@@ -15550,13 +15342,8 @@
         </w:numPr>
         <w:jc w:val="both"/>
       </w:pPr>
-      <w:proofErr w:type="spellStart"/>
-      <w:r>
-        <w:t>int</w:t>
-      </w:r>
-      <w:proofErr w:type="spellEnd"/>
-      <w:r>
-        <w:t xml:space="preserve"> </w:t>
+      <w:r>
+        <w:t xml:space="preserve">int </w:t>
       </w:r>
       <w:proofErr w:type="spellStart"/>
       <w:r>
@@ -16042,15 +15829,7 @@
       </w:r>
       <w:proofErr w:type="spellEnd"/>
       <w:r>
-        <w:t xml:space="preserve"> </w:t>
-      </w:r>
-      <w:proofErr w:type="spellStart"/>
-      <w:r>
-        <w:t>int</w:t>
-      </w:r>
-      <w:proofErr w:type="spellEnd"/>
-      <w:r>
-        <w:t xml:space="preserve"> </w:t>
+        <w:t xml:space="preserve"> int </w:t>
       </w:r>
       <w:proofErr w:type="spellStart"/>
       <w:r>
@@ -16131,15 +15910,7 @@
       </w:r>
       <w:proofErr w:type="spellEnd"/>
       <w:r>
-        <w:t>(</w:t>
-      </w:r>
-      <w:proofErr w:type="spellStart"/>
-      <w:r>
-        <w:t>int</w:t>
-      </w:r>
-      <w:proofErr w:type="spellEnd"/>
-      <w:r>
-        <w:t xml:space="preserve"> </w:t>
+        <w:t xml:space="preserve">(int </w:t>
       </w:r>
       <w:proofErr w:type="spellStart"/>
       <w:r>
@@ -16186,15 +15957,7 @@
       </w:r>
       <w:proofErr w:type="spellEnd"/>
       <w:r>
-        <w:t xml:space="preserve"> </w:t>
-      </w:r>
-      <w:proofErr w:type="spellStart"/>
-      <w:r>
-        <w:t>int</w:t>
-      </w:r>
-      <w:proofErr w:type="spellEnd"/>
-      <w:r>
-        <w:t xml:space="preserve"> </w:t>
+        <w:t xml:space="preserve"> int </w:t>
       </w:r>
       <w:proofErr w:type="spellStart"/>
       <w:r>
@@ -16275,15 +16038,7 @@
       </w:r>
       <w:proofErr w:type="spellEnd"/>
       <w:r>
-        <w:t>(</w:t>
-      </w:r>
-      <w:proofErr w:type="spellStart"/>
-      <w:r>
-        <w:t>int</w:t>
-      </w:r>
-      <w:proofErr w:type="spellEnd"/>
-      <w:r>
-        <w:t xml:space="preserve"> </w:t>
+        <w:t xml:space="preserve">(int </w:t>
       </w:r>
       <w:proofErr w:type="spellStart"/>
       <w:r>
@@ -17811,7 +17566,6 @@
       <w:r>
         <w:t xml:space="preserve"> </w:t>
       </w:r>
-      <w:proofErr w:type="spellStart"/>
       <w:r>
         <w:rPr>
           <w:i/>
@@ -17820,7 +17574,6 @@
         </w:rPr>
         <w:t>main</w:t>
       </w:r>
-      <w:proofErr w:type="spellEnd"/>
       <w:r>
         <w:t>(</w:t>
       </w:r>
@@ -17847,15 +17600,7 @@
         <w:sym w:font="Wingdings" w:char="F0E0"/>
       </w:r>
       <w:r>
-        <w:t xml:space="preserve"> Método </w:t>
-      </w:r>
-      <w:proofErr w:type="spellStart"/>
-      <w:r>
-        <w:t>main</w:t>
-      </w:r>
-      <w:proofErr w:type="spellEnd"/>
-      <w:r>
-        <w:t xml:space="preserve"> del programa, donde se crea un </w:t>
+        <w:t xml:space="preserve"> Método main del programa, donde se crea un </w:t>
       </w:r>
       <w:proofErr w:type="spellStart"/>
       <w:r>
@@ -19210,7 +18955,7 @@
 </file>
 
 <file path=word/endnotes.xml><?xml version="1.0" encoding="utf-8"?>
-<w:endnotes xmlns:wpc="http://schemas.microsoft.com/office/word/2010/wordprocessingCanvas" xmlns:cx="http://schemas.microsoft.com/office/drawing/2014/chartex" xmlns:cx1="http://schemas.microsoft.com/office/drawing/2015/9/8/chartex" xmlns:cx2="http://schemas.microsoft.com/office/drawing/2015/10/21/chartex" xmlns:cx3="http://schemas.microsoft.com/office/drawing/2016/5/9/chartex" xmlns:cx4="http://schemas.microsoft.com/office/drawing/2016/5/10/chartex" xmlns:cx5="http://schemas.microsoft.com/office/drawing/2016/5/11/chartex" xmlns:cx6="http://schemas.microsoft.com/office/drawing/2016/5/12/chartex" xmlns:cx7="http://schemas.microsoft.com/office/drawing/2016/5/13/chartex" xmlns:cx8="http://schemas.microsoft.com/office/drawing/2016/5/14/chartex" xmlns:mc="http://schemas.openxmlformats.org/markup-compatibility/2006" xmlns:aink="http://schemas.microsoft.com/office/drawing/2016/ink" xmlns:am3d="http://schemas.microsoft.com/office/drawing/2017/model3d" xmlns:o="urn:schemas-microsoft-com:office:office" xmlns:oel="http://schemas.microsoft.com/office/2019/extlst" xmlns:r="http://schemas.openxmlformats.org/officeDocument/2006/relationships" xmlns:m="http://schemas.openxmlformats.org/officeDocument/2006/math" xmlns:v="urn:schemas-microsoft-com:vml" xmlns:wp14="http://schemas.microsoft.com/office/word/2010/wordprocessingDrawing" xmlns:wp="http://schemas.openxmlformats.org/drawingml/2006/wordprocessingDrawing" xmlns:w10="urn:schemas-microsoft-com:office:word" xmlns:w="http://schemas.openxmlformats.org/wordprocessingml/2006/main" xmlns:w14="http://schemas.microsoft.com/office/word/2010/wordml" xmlns:w15="http://schemas.microsoft.com/office/word/2012/wordml" xmlns:w16cex="http://schemas.microsoft.com/office/word/2018/wordml/cex" xmlns:w16cid="http://schemas.microsoft.com/office/word/2016/wordml/cid" xmlns:w16="http://schemas.microsoft.com/office/word/2018/wordml" xmlns:w16sdtdh="http://schemas.microsoft.com/office/word/2020/wordml/sdtdatahash" xmlns:w16se="http://schemas.microsoft.com/office/word/2015/wordml/symex" xmlns:wpg="http://schemas.microsoft.com/office/word/2010/wordprocessingGroup" xmlns:wpi="http://schemas.microsoft.com/office/word/2010/wordprocessingInk" xmlns:wne="http://schemas.microsoft.com/office/word/2006/wordml" xmlns:wps="http://schemas.microsoft.com/office/word/2010/wordprocessingShape" mc:Ignorable="w14 w15 w16se w16cid w16 w16cex w16sdtdh wp14">
+<w:endnotes xmlns:wpc="http://schemas.microsoft.com/office/word/2010/wordprocessingCanvas" xmlns:cx="http://schemas.microsoft.com/office/drawing/2014/chartex" xmlns:cx1="http://schemas.microsoft.com/office/drawing/2015/9/8/chartex" xmlns:cx2="http://schemas.microsoft.com/office/drawing/2015/10/21/chartex" xmlns:cx3="http://schemas.microsoft.com/office/drawing/2016/5/9/chartex" xmlns:cx4="http://schemas.microsoft.com/office/drawing/2016/5/10/chartex" xmlns:cx5="http://schemas.microsoft.com/office/drawing/2016/5/11/chartex" xmlns:cx6="http://schemas.microsoft.com/office/drawing/2016/5/12/chartex" xmlns:cx7="http://schemas.microsoft.com/office/drawing/2016/5/13/chartex" xmlns:cx8="http://schemas.microsoft.com/office/drawing/2016/5/14/chartex" xmlns:mc="http://schemas.openxmlformats.org/markup-compatibility/2006" xmlns:aink="http://schemas.microsoft.com/office/drawing/2016/ink" xmlns:am3d="http://schemas.microsoft.com/office/drawing/2017/model3d" xmlns:o="urn:schemas-microsoft-com:office:office" xmlns:oel="http://schemas.microsoft.com/office/2019/extlst" xmlns:r="http://schemas.openxmlformats.org/officeDocument/2006/relationships" xmlns:m="http://schemas.openxmlformats.org/officeDocument/2006/math" xmlns:v="urn:schemas-microsoft-com:vml" xmlns:wp14="http://schemas.microsoft.com/office/word/2010/wordprocessingDrawing" xmlns:wp="http://schemas.openxmlformats.org/drawingml/2006/wordprocessingDrawing" xmlns:w10="urn:schemas-microsoft-com:office:word" xmlns:w="http://schemas.openxmlformats.org/wordprocessingml/2006/main" xmlns:w14="http://schemas.microsoft.com/office/word/2010/wordml" xmlns:w15="http://schemas.microsoft.com/office/word/2012/wordml" xmlns:w16cex="http://schemas.microsoft.com/office/word/2018/wordml/cex" xmlns:w16cid="http://schemas.microsoft.com/office/word/2016/wordml/cid" xmlns:w16="http://schemas.microsoft.com/office/word/2018/wordml" xmlns:w16du="http://schemas.microsoft.com/office/word/2023/wordml/word16du" xmlns:w16sdtdh="http://schemas.microsoft.com/office/word/2020/wordml/sdtdatahash" xmlns:w16se="http://schemas.microsoft.com/office/word/2015/wordml/symex" xmlns:wpg="http://schemas.microsoft.com/office/word/2010/wordprocessingGroup" xmlns:wpi="http://schemas.microsoft.com/office/word/2010/wordprocessingInk" xmlns:wne="http://schemas.microsoft.com/office/word/2006/wordml" xmlns:wps="http://schemas.microsoft.com/office/word/2010/wordprocessingShape" mc:Ignorable="w14 w15 w16se w16cid w16 w16cex w16sdtdh wp14">
   <w:endnote w:type="separator" w:id="-1">
     <w:p>
       <w:pPr>
@@ -19235,7 +18980,7 @@
 </file>
 
 <file path=word/footer1.xml><?xml version="1.0" encoding="utf-8"?>
-<w:ftr xmlns:wpc="http://schemas.microsoft.com/office/word/2010/wordprocessingCanvas" xmlns:cx="http://schemas.microsoft.com/office/drawing/2014/chartex" xmlns:cx1="http://schemas.microsoft.com/office/drawing/2015/9/8/chartex" xmlns:cx2="http://schemas.microsoft.com/office/drawing/2015/10/21/chartex" xmlns:cx3="http://schemas.microsoft.com/office/drawing/2016/5/9/chartex" xmlns:cx4="http://schemas.microsoft.com/office/drawing/2016/5/10/chartex" xmlns:cx5="http://schemas.microsoft.com/office/drawing/2016/5/11/chartex" xmlns:cx6="http://schemas.microsoft.com/office/drawing/2016/5/12/chartex" xmlns:cx7="http://schemas.microsoft.com/office/drawing/2016/5/13/chartex" xmlns:cx8="http://schemas.microsoft.com/office/drawing/2016/5/14/chartex" xmlns:mc="http://schemas.openxmlformats.org/markup-compatibility/2006" xmlns:aink="http://schemas.microsoft.com/office/drawing/2016/ink" xmlns:am3d="http://schemas.microsoft.com/office/drawing/2017/model3d" xmlns:o="urn:schemas-microsoft-com:office:office" xmlns:oel="http://schemas.microsoft.com/office/2019/extlst" xmlns:r="http://schemas.openxmlformats.org/officeDocument/2006/relationships" xmlns:m="http://schemas.openxmlformats.org/officeDocument/2006/math" xmlns:v="urn:schemas-microsoft-com:vml" xmlns:wp14="http://schemas.microsoft.com/office/word/2010/wordprocessingDrawing" xmlns:wp="http://schemas.openxmlformats.org/drawingml/2006/wordprocessingDrawing" xmlns:w10="urn:schemas-microsoft-com:office:word" xmlns:w="http://schemas.openxmlformats.org/wordprocessingml/2006/main" xmlns:w14="http://schemas.microsoft.com/office/word/2010/wordml" xmlns:w15="http://schemas.microsoft.com/office/word/2012/wordml" xmlns:w16cex="http://schemas.microsoft.com/office/word/2018/wordml/cex" xmlns:w16cid="http://schemas.microsoft.com/office/word/2016/wordml/cid" xmlns:w16="http://schemas.microsoft.com/office/word/2018/wordml" xmlns:w16sdtdh="http://schemas.microsoft.com/office/word/2020/wordml/sdtdatahash" xmlns:w16se="http://schemas.microsoft.com/office/word/2015/wordml/symex" xmlns:wpg="http://schemas.microsoft.com/office/word/2010/wordprocessingGroup" xmlns:wpi="http://schemas.microsoft.com/office/word/2010/wordprocessingInk" xmlns:wne="http://schemas.microsoft.com/office/word/2006/wordml" xmlns:wps="http://schemas.microsoft.com/office/word/2010/wordprocessingShape" mc:Ignorable="w14 w15 w16se w16cid w16 w16cex w16sdtdh wp14">
+<w:ftr xmlns:wpc="http://schemas.microsoft.com/office/word/2010/wordprocessingCanvas" xmlns:cx="http://schemas.microsoft.com/office/drawing/2014/chartex" xmlns:cx1="http://schemas.microsoft.com/office/drawing/2015/9/8/chartex" xmlns:cx2="http://schemas.microsoft.com/office/drawing/2015/10/21/chartex" xmlns:cx3="http://schemas.microsoft.com/office/drawing/2016/5/9/chartex" xmlns:cx4="http://schemas.microsoft.com/office/drawing/2016/5/10/chartex" xmlns:cx5="http://schemas.microsoft.com/office/drawing/2016/5/11/chartex" xmlns:cx6="http://schemas.microsoft.com/office/drawing/2016/5/12/chartex" xmlns:cx7="http://schemas.microsoft.com/office/drawing/2016/5/13/chartex" xmlns:cx8="http://schemas.microsoft.com/office/drawing/2016/5/14/chartex" xmlns:mc="http://schemas.openxmlformats.org/markup-compatibility/2006" xmlns:aink="http://schemas.microsoft.com/office/drawing/2016/ink" xmlns:am3d="http://schemas.microsoft.com/office/drawing/2017/model3d" xmlns:o="urn:schemas-microsoft-com:office:office" xmlns:oel="http://schemas.microsoft.com/office/2019/extlst" xmlns:r="http://schemas.openxmlformats.org/officeDocument/2006/relationships" xmlns:m="http://schemas.openxmlformats.org/officeDocument/2006/math" xmlns:v="urn:schemas-microsoft-com:vml" xmlns:wp14="http://schemas.microsoft.com/office/word/2010/wordprocessingDrawing" xmlns:wp="http://schemas.openxmlformats.org/drawingml/2006/wordprocessingDrawing" xmlns:w10="urn:schemas-microsoft-com:office:word" xmlns:w="http://schemas.openxmlformats.org/wordprocessingml/2006/main" xmlns:w14="http://schemas.microsoft.com/office/word/2010/wordml" xmlns:w15="http://schemas.microsoft.com/office/word/2012/wordml" xmlns:w16cex="http://schemas.microsoft.com/office/word/2018/wordml/cex" xmlns:w16cid="http://schemas.microsoft.com/office/word/2016/wordml/cid" xmlns:w16="http://schemas.microsoft.com/office/word/2018/wordml" xmlns:w16du="http://schemas.microsoft.com/office/word/2023/wordml/word16du" xmlns:w16sdtdh="http://schemas.microsoft.com/office/word/2020/wordml/sdtdatahash" xmlns:w16se="http://schemas.microsoft.com/office/word/2015/wordml/symex" xmlns:wpg="http://schemas.microsoft.com/office/word/2010/wordprocessingGroup" xmlns:wpi="http://schemas.microsoft.com/office/word/2010/wordprocessingInk" xmlns:wne="http://schemas.microsoft.com/office/word/2006/wordml" xmlns:wps="http://schemas.microsoft.com/office/word/2010/wordprocessingShape" mc:Ignorable="w14 w15 w16se w16cid w16 w16cex w16sdtdh wp14">
   <w:sdt>
     <w:sdtPr>
       <w:id w:val="550971526"/>
@@ -19277,7 +19022,7 @@
 </file>
 
 <file path=word/footnotes.xml><?xml version="1.0" encoding="utf-8"?>
-<w:footnotes xmlns:wpc="http://schemas.microsoft.com/office/word/2010/wordprocessingCanvas" xmlns:cx="http://schemas.microsoft.com/office/drawing/2014/chartex" xmlns:cx1="http://schemas.microsoft.com/office/drawing/2015/9/8/chartex" xmlns:cx2="http://schemas.microsoft.com/office/drawing/2015/10/21/chartex" xmlns:cx3="http://schemas.microsoft.com/office/drawing/2016/5/9/chartex" xmlns:cx4="http://schemas.microsoft.com/office/drawing/2016/5/10/chartex" xmlns:cx5="http://schemas.microsoft.com/office/drawing/2016/5/11/chartex" xmlns:cx6="http://schemas.microsoft.com/office/drawing/2016/5/12/chartex" xmlns:cx7="http://schemas.microsoft.com/office/drawing/2016/5/13/chartex" xmlns:cx8="http://schemas.microsoft.com/office/drawing/2016/5/14/chartex" xmlns:mc="http://schemas.openxmlformats.org/markup-compatibility/2006" xmlns:aink="http://schemas.microsoft.com/office/drawing/2016/ink" xmlns:am3d="http://schemas.microsoft.com/office/drawing/2017/model3d" xmlns:o="urn:schemas-microsoft-com:office:office" xmlns:oel="http://schemas.microsoft.com/office/2019/extlst" xmlns:r="http://schemas.openxmlformats.org/officeDocument/2006/relationships" xmlns:m="http://schemas.openxmlformats.org/officeDocument/2006/math" xmlns:v="urn:schemas-microsoft-com:vml" xmlns:wp14="http://schemas.microsoft.com/office/word/2010/wordprocessingDrawing" xmlns:wp="http://schemas.openxmlformats.org/drawingml/2006/wordprocessingDrawing" xmlns:w10="urn:schemas-microsoft-com:office:word" xmlns:w="http://schemas.openxmlformats.org/wordprocessingml/2006/main" xmlns:w14="http://schemas.microsoft.com/office/word/2010/wordml" xmlns:w15="http://schemas.microsoft.com/office/word/2012/wordml" xmlns:w16cex="http://schemas.microsoft.com/office/word/2018/wordml/cex" xmlns:w16cid="http://schemas.microsoft.com/office/word/2016/wordml/cid" xmlns:w16="http://schemas.microsoft.com/office/word/2018/wordml" xmlns:w16sdtdh="http://schemas.microsoft.com/office/word/2020/wordml/sdtdatahash" xmlns:w16se="http://schemas.microsoft.com/office/word/2015/wordml/symex" xmlns:wpg="http://schemas.microsoft.com/office/word/2010/wordprocessingGroup" xmlns:wpi="http://schemas.microsoft.com/office/word/2010/wordprocessingInk" xmlns:wne="http://schemas.microsoft.com/office/word/2006/wordml" xmlns:wps="http://schemas.microsoft.com/office/word/2010/wordprocessingShape" mc:Ignorable="w14 w15 w16se w16cid w16 w16cex w16sdtdh wp14">
+<w:footnotes xmlns:wpc="http://schemas.microsoft.com/office/word/2010/wordprocessingCanvas" xmlns:cx="http://schemas.microsoft.com/office/drawing/2014/chartex" xmlns:cx1="http://schemas.microsoft.com/office/drawing/2015/9/8/chartex" xmlns:cx2="http://schemas.microsoft.com/office/drawing/2015/10/21/chartex" xmlns:cx3="http://schemas.microsoft.com/office/drawing/2016/5/9/chartex" xmlns:cx4="http://schemas.microsoft.com/office/drawing/2016/5/10/chartex" xmlns:cx5="http://schemas.microsoft.com/office/drawing/2016/5/11/chartex" xmlns:cx6="http://schemas.microsoft.com/office/drawing/2016/5/12/chartex" xmlns:cx7="http://schemas.microsoft.com/office/drawing/2016/5/13/chartex" xmlns:cx8="http://schemas.microsoft.com/office/drawing/2016/5/14/chartex" xmlns:mc="http://schemas.openxmlformats.org/markup-compatibility/2006" xmlns:aink="http://schemas.microsoft.com/office/drawing/2016/ink" xmlns:am3d="http://schemas.microsoft.com/office/drawing/2017/model3d" xmlns:o="urn:schemas-microsoft-com:office:office" xmlns:oel="http://schemas.microsoft.com/office/2019/extlst" xmlns:r="http://schemas.openxmlformats.org/officeDocument/2006/relationships" xmlns:m="http://schemas.openxmlformats.org/officeDocument/2006/math" xmlns:v="urn:schemas-microsoft-com:vml" xmlns:wp14="http://schemas.microsoft.com/office/word/2010/wordprocessingDrawing" xmlns:wp="http://schemas.openxmlformats.org/drawingml/2006/wordprocessingDrawing" xmlns:w10="urn:schemas-microsoft-com:office:word" xmlns:w="http://schemas.openxmlformats.org/wordprocessingml/2006/main" xmlns:w14="http://schemas.microsoft.com/office/word/2010/wordml" xmlns:w15="http://schemas.microsoft.com/office/word/2012/wordml" xmlns:w16cex="http://schemas.microsoft.com/office/word/2018/wordml/cex" xmlns:w16cid="http://schemas.microsoft.com/office/word/2016/wordml/cid" xmlns:w16="http://schemas.microsoft.com/office/word/2018/wordml" xmlns:w16du="http://schemas.microsoft.com/office/word/2023/wordml/word16du" xmlns:w16sdtdh="http://schemas.microsoft.com/office/word/2020/wordml/sdtdatahash" xmlns:w16se="http://schemas.microsoft.com/office/word/2015/wordml/symex" xmlns:wpg="http://schemas.microsoft.com/office/word/2010/wordprocessingGroup" xmlns:wpi="http://schemas.microsoft.com/office/word/2010/wordprocessingInk" xmlns:wne="http://schemas.microsoft.com/office/word/2006/wordml" xmlns:wps="http://schemas.microsoft.com/office/word/2010/wordprocessingShape" mc:Ignorable="w14 w15 w16se w16cid w16 w16cex w16sdtdh wp14">
   <w:footnote w:type="separator" w:id="-1">
     <w:p>
       <w:pPr>
@@ -19302,7 +19047,7 @@
 </file>
 
 <file path=word/numbering.xml><?xml version="1.0" encoding="utf-8"?>
-<w:numbering xmlns:wpc="http://schemas.microsoft.com/office/word/2010/wordprocessingCanvas" xmlns:cx="http://schemas.microsoft.com/office/drawing/2014/chartex" xmlns:cx1="http://schemas.microsoft.com/office/drawing/2015/9/8/chartex" xmlns:cx2="http://schemas.microsoft.com/office/drawing/2015/10/21/chartex" xmlns:cx3="http://schemas.microsoft.com/office/drawing/2016/5/9/chartex" xmlns:cx4="http://schemas.microsoft.com/office/drawing/2016/5/10/chartex" xmlns:cx5="http://schemas.microsoft.com/office/drawing/2016/5/11/chartex" xmlns:cx6="http://schemas.microsoft.com/office/drawing/2016/5/12/chartex" xmlns:cx7="http://schemas.microsoft.com/office/drawing/2016/5/13/chartex" xmlns:cx8="http://schemas.microsoft.com/office/drawing/2016/5/14/chartex" xmlns:mc="http://schemas.openxmlformats.org/markup-compatibility/2006" xmlns:aink="http://schemas.microsoft.com/office/drawing/2016/ink" xmlns:am3d="http://schemas.microsoft.com/office/drawing/2017/model3d" xmlns:o="urn:schemas-microsoft-com:office:office" xmlns:oel="http://schemas.microsoft.com/office/2019/extlst" xmlns:r="http://schemas.openxmlformats.org/officeDocument/2006/relationships" xmlns:m="http://schemas.openxmlformats.org/officeDocument/2006/math" xmlns:v="urn:schemas-microsoft-com:vml" xmlns:wp14="http://schemas.microsoft.com/office/word/2010/wordprocessingDrawing" xmlns:wp="http://schemas.openxmlformats.org/drawingml/2006/wordprocessingDrawing" xmlns:w10="urn:schemas-microsoft-com:office:word" xmlns:w="http://schemas.openxmlformats.org/wordprocessingml/2006/main" xmlns:w14="http://schemas.microsoft.com/office/word/2010/wordml" xmlns:w15="http://schemas.microsoft.com/office/word/2012/wordml" xmlns:w16cex="http://schemas.microsoft.com/office/word/2018/wordml/cex" xmlns:w16cid="http://schemas.microsoft.com/office/word/2016/wordml/cid" xmlns:w16="http://schemas.microsoft.com/office/word/2018/wordml" xmlns:w16sdtdh="http://schemas.microsoft.com/office/word/2020/wordml/sdtdatahash" xmlns:w16se="http://schemas.microsoft.com/office/word/2015/wordml/symex" xmlns:wpg="http://schemas.microsoft.com/office/word/2010/wordprocessingGroup" xmlns:wpi="http://schemas.microsoft.com/office/word/2010/wordprocessingInk" xmlns:wne="http://schemas.microsoft.com/office/word/2006/wordml" xmlns:wps="http://schemas.microsoft.com/office/word/2010/wordprocessingShape" mc:Ignorable="w14 w15 w16se w16cid w16 w16cex w16sdtdh wp14">
+<w:numbering xmlns:wpc="http://schemas.microsoft.com/office/word/2010/wordprocessingCanvas" xmlns:cx="http://schemas.microsoft.com/office/drawing/2014/chartex" xmlns:cx1="http://schemas.microsoft.com/office/drawing/2015/9/8/chartex" xmlns:cx2="http://schemas.microsoft.com/office/drawing/2015/10/21/chartex" xmlns:cx3="http://schemas.microsoft.com/office/drawing/2016/5/9/chartex" xmlns:cx4="http://schemas.microsoft.com/office/drawing/2016/5/10/chartex" xmlns:cx5="http://schemas.microsoft.com/office/drawing/2016/5/11/chartex" xmlns:cx6="http://schemas.microsoft.com/office/drawing/2016/5/12/chartex" xmlns:cx7="http://schemas.microsoft.com/office/drawing/2016/5/13/chartex" xmlns:cx8="http://schemas.microsoft.com/office/drawing/2016/5/14/chartex" xmlns:mc="http://schemas.openxmlformats.org/markup-compatibility/2006" xmlns:aink="http://schemas.microsoft.com/office/drawing/2016/ink" xmlns:am3d="http://schemas.microsoft.com/office/drawing/2017/model3d" xmlns:o="urn:schemas-microsoft-com:office:office" xmlns:oel="http://schemas.microsoft.com/office/2019/extlst" xmlns:r="http://schemas.openxmlformats.org/officeDocument/2006/relationships" xmlns:m="http://schemas.openxmlformats.org/officeDocument/2006/math" xmlns:v="urn:schemas-microsoft-com:vml" xmlns:wp14="http://schemas.microsoft.com/office/word/2010/wordprocessingDrawing" xmlns:wp="http://schemas.openxmlformats.org/drawingml/2006/wordprocessingDrawing" xmlns:w10="urn:schemas-microsoft-com:office:word" xmlns:w="http://schemas.openxmlformats.org/wordprocessingml/2006/main" xmlns:w14="http://schemas.microsoft.com/office/word/2010/wordml" xmlns:w15="http://schemas.microsoft.com/office/word/2012/wordml" xmlns:w16cex="http://schemas.microsoft.com/office/word/2018/wordml/cex" xmlns:w16cid="http://schemas.microsoft.com/office/word/2016/wordml/cid" xmlns:w16="http://schemas.microsoft.com/office/word/2018/wordml" xmlns:w16du="http://schemas.microsoft.com/office/word/2023/wordml/word16du" xmlns:w16sdtdh="http://schemas.microsoft.com/office/word/2020/wordml/sdtdatahash" xmlns:w16se="http://schemas.microsoft.com/office/word/2015/wordml/symex" xmlns:wpg="http://schemas.microsoft.com/office/word/2010/wordprocessingGroup" xmlns:wpi="http://schemas.microsoft.com/office/word/2010/wordprocessingInk" xmlns:wne="http://schemas.microsoft.com/office/word/2006/wordml" xmlns:wps="http://schemas.microsoft.com/office/word/2010/wordprocessingShape" mc:Ignorable="w14 w15 w16se w16cid w16 w16cex w16sdtdh wp14">
   <w:abstractNum w:abstractNumId="0" w15:restartNumberingAfterBreak="0">
     <w:nsid w:val="008A5D52"/>
     <w:multiLevelType w:val="hybridMultilevel"/>

</xml_diff>